<commit_message>
Progress on #39; fix #37 fix #34
</commit_message>
<xml_diff>
--- a/docassemble/HousingCodeChecklist/data/templates/letter_to_request_inspection.docx
+++ b/docassemble/HousingCodeChecklist/data/templates/letter_to_request_inspection.docx
@@ -94,327 +94,387 @@
           <w:sz w:val="24"/>
           <w:szCs w:val="24"/>
         </w:rPr>
-        <w:t>{%p if users[0].address.norm_long.city in ['</w:t>
-      </w:r>
-      <w:r>
-        <w:t xml:space="preserve"> </w:t>
-      </w:r>
-      <w:r>
-        <w:rPr>
-          <w:rFonts w:ascii="Times New Roman" w:hAnsi="Times New Roman" w:cs="Times New Roman"/>
-          <w:sz w:val="24"/>
-          <w:szCs w:val="24"/>
-        </w:rPr>
-        <w:t>Boston</w:t>
-      </w:r>
-      <w:r>
-        <w:rPr>
-          <w:rFonts w:ascii="Times New Roman" w:hAnsi="Times New Roman" w:cs="Times New Roman"/>
-          <w:sz w:val="24"/>
-          <w:szCs w:val="24"/>
-        </w:rPr>
-        <w:t>','</w:t>
-      </w:r>
-      <w:r>
-        <w:rPr>
-          <w:rFonts w:ascii="Times New Roman" w:hAnsi="Times New Roman" w:cs="Times New Roman"/>
-          <w:sz w:val="24"/>
-          <w:szCs w:val="24"/>
-        </w:rPr>
-        <w:t>Cambridge</w:t>
-      </w:r>
-      <w:r>
-        <w:rPr>
-          <w:rFonts w:ascii="Times New Roman" w:hAnsi="Times New Roman" w:cs="Times New Roman"/>
-          <w:sz w:val="24"/>
-          <w:szCs w:val="24"/>
-        </w:rPr>
-        <w:t>','</w:t>
-      </w:r>
-      <w:r>
-        <w:rPr>
-          <w:rFonts w:ascii="Times New Roman" w:hAnsi="Times New Roman" w:cs="Times New Roman"/>
-          <w:sz w:val="24"/>
-          <w:szCs w:val="24"/>
-        </w:rPr>
-        <w:t>Chelsea</w:t>
-      </w:r>
-      <w:r>
-        <w:rPr>
-          <w:rFonts w:ascii="Times New Roman" w:hAnsi="Times New Roman" w:cs="Times New Roman"/>
-          <w:sz w:val="24"/>
-          <w:szCs w:val="24"/>
-        </w:rPr>
-        <w:t>','</w:t>
-      </w:r>
-      <w:r>
-        <w:rPr>
-          <w:rFonts w:ascii="Times New Roman" w:hAnsi="Times New Roman" w:cs="Times New Roman"/>
-          <w:sz w:val="24"/>
-          <w:szCs w:val="24"/>
-        </w:rPr>
-        <w:t>Worcester</w:t>
-      </w:r>
-      <w:r>
-        <w:rPr>
-          <w:rFonts w:ascii="Times New Roman" w:hAnsi="Times New Roman" w:cs="Times New Roman"/>
-          <w:sz w:val="24"/>
-          <w:szCs w:val="24"/>
-        </w:rPr>
-        <w:t>'] %}</w:t>
-      </w:r>
-    </w:p>
-    <w:p>
-      <w:pPr>
-        <w:rPr>
-          <w:rFonts w:ascii="Times New Roman" w:hAnsi="Times New Roman" w:cs="Times New Roman"/>
-          <w:sz w:val="24"/>
-          <w:szCs w:val="24"/>
-        </w:rPr>
-      </w:pPr>
-      <w:r>
-        <w:rPr>
-          <w:rFonts w:ascii="Times New Roman" w:hAnsi="Times New Roman" w:cs="Times New Roman"/>
-          <w:sz w:val="24"/>
-          <w:szCs w:val="24"/>
-        </w:rPr>
-        <w:t xml:space="preserve">Inspectional Services Department, City of {{ </w:t>
-      </w:r>
-      <w:r>
-        <w:rPr>
-          <w:rFonts w:ascii="Times New Roman" w:hAnsi="Times New Roman" w:cs="Times New Roman"/>
-          <w:sz w:val="24"/>
-          <w:szCs w:val="24"/>
-        </w:rPr>
-        <w:t>users[0].address.norm_long.city</w:t>
-      </w:r>
-      <w:r>
-        <w:rPr>
-          <w:rFonts w:ascii="Times New Roman" w:hAnsi="Times New Roman" w:cs="Times New Roman"/>
-          <w:sz w:val="24"/>
-          <w:szCs w:val="24"/>
-        </w:rPr>
-        <w:t xml:space="preserve"> }}</w:t>
-      </w:r>
-    </w:p>
-    <w:p>
-      <w:pPr>
-        <w:rPr>
-          <w:rFonts w:ascii="Times New Roman" w:hAnsi="Times New Roman" w:cs="Times New Roman"/>
-          <w:sz w:val="24"/>
-          <w:szCs w:val="24"/>
-        </w:rPr>
-      </w:pPr>
-      <w:r>
-        <w:rPr>
-          <w:rFonts w:ascii="Times New Roman" w:hAnsi="Times New Roman" w:cs="Times New Roman"/>
-          <w:sz w:val="24"/>
-          <w:szCs w:val="24"/>
-        </w:rPr>
-        <w:t xml:space="preserve">{% elif </w:t>
-      </w:r>
-      <w:r>
-        <w:rPr>
-          <w:rFonts w:ascii="Times New Roman" w:hAnsi="Times New Roman" w:cs="Times New Roman"/>
-          <w:sz w:val="24"/>
-          <w:szCs w:val="24"/>
-        </w:rPr>
-        <w:t>users[0].address.norm_long.city</w:t>
-      </w:r>
-      <w:r>
-        <w:rPr>
-          <w:rFonts w:ascii="Times New Roman" w:hAnsi="Times New Roman" w:cs="Times New Roman"/>
-          <w:sz w:val="24"/>
-          <w:szCs w:val="24"/>
-        </w:rPr>
-        <w:t xml:space="preserve"> == 'Springfield' %}</w:t>
-      </w:r>
-    </w:p>
-    <w:p>
-      <w:pPr>
-        <w:rPr>
-          <w:rFonts w:ascii="Times New Roman" w:hAnsi="Times New Roman" w:cs="Times New Roman"/>
-          <w:sz w:val="24"/>
-          <w:szCs w:val="24"/>
-        </w:rPr>
-      </w:pPr>
-      <w:r>
-        <w:rPr>
-          <w:rFonts w:ascii="Times New Roman" w:hAnsi="Times New Roman" w:cs="Times New Roman"/>
-          <w:sz w:val="24"/>
-          <w:szCs w:val="24"/>
-        </w:rPr>
-        <w:t>Springfield Department of Code Enforcement</w:t>
-      </w:r>
-    </w:p>
-    <w:p>
-      <w:pPr>
-        <w:rPr>
-          <w:rFonts w:ascii="Times New Roman" w:hAnsi="Times New Roman" w:cs="Times New Roman"/>
-          <w:sz w:val="24"/>
-          <w:szCs w:val="24"/>
-        </w:rPr>
-      </w:pPr>
-      <w:r>
-        <w:rPr>
-          <w:rFonts w:ascii="Times New Roman" w:hAnsi="Times New Roman" w:cs="Times New Roman"/>
-          <w:sz w:val="24"/>
-          <w:szCs w:val="24"/>
-        </w:rPr>
-        <w:t>{%p else %}</w:t>
-      </w:r>
-    </w:p>
-    <w:p>
-      <w:pPr>
-        <w:rPr>
-          <w:rFonts w:ascii="Times New Roman" w:hAnsi="Times New Roman" w:cs="Times New Roman"/>
-          <w:sz w:val="24"/>
-          <w:szCs w:val="24"/>
-        </w:rPr>
-      </w:pPr>
-      <w:r>
-        <w:rPr>
-          <w:rFonts w:ascii="Times New Roman" w:hAnsi="Times New Roman" w:cs="Times New Roman"/>
-          <w:sz w:val="24"/>
-          <w:szCs w:val="24"/>
-        </w:rPr>
-        <w:t xml:space="preserve">{{ </w:t>
-      </w:r>
-      <w:r>
-        <w:rPr>
-          <w:rFonts w:ascii="Times New Roman" w:hAnsi="Times New Roman" w:cs="Times New Roman"/>
-          <w:sz w:val="24"/>
-          <w:szCs w:val="24"/>
-        </w:rPr>
-        <w:t>users[0].address.norm_long.city</w:t>
-      </w:r>
-      <w:r>
-        <w:rPr>
-          <w:rFonts w:ascii="Times New Roman" w:hAnsi="Times New Roman" w:cs="Times New Roman"/>
-          <w:sz w:val="24"/>
-          <w:szCs w:val="24"/>
-        </w:rPr>
-        <w:t xml:space="preserve"> }} Board of Health</w:t>
-      </w:r>
-    </w:p>
-    <w:p>
-      <w:pPr>
-        <w:rPr>
-          <w:rFonts w:ascii="Times New Roman" w:hAnsi="Times New Roman" w:cs="Times New Roman"/>
-          <w:sz w:val="24"/>
-          <w:szCs w:val="24"/>
-        </w:rPr>
-      </w:pPr>
-      <w:r>
-        <w:rPr>
-          <w:rFonts w:ascii="Times New Roman" w:hAnsi="Times New Roman" w:cs="Times New Roman"/>
-          <w:sz w:val="24"/>
-          <w:szCs w:val="24"/>
-        </w:rPr>
-        <w:t>{%p endif %}</w:t>
-      </w:r>
-    </w:p>
-    <w:p>
-      <w:pPr>
-        <w:rPr>
-          <w:rFonts w:ascii="Times New Roman" w:hAnsi="Times New Roman" w:cs="Times New Roman"/>
-          <w:sz w:val="24"/>
-          <w:szCs w:val="24"/>
-        </w:rPr>
-      </w:pPr>
-    </w:p>
-    <w:p>
-      <w:pPr>
-        <w:rPr>
-          <w:rFonts w:ascii="Times New Roman" w:hAnsi="Times New Roman" w:cs="Times New Roman"/>
-          <w:sz w:val="24"/>
-          <w:szCs w:val="24"/>
-        </w:rPr>
-      </w:pPr>
-      <w:r>
-        <w:rPr>
-          <w:rFonts w:ascii="Times New Roman" w:hAnsi="Times New Roman" w:cs="Times New Roman"/>
-          <w:sz w:val="24"/>
-          <w:szCs w:val="24"/>
-        </w:rPr>
-        <w:t>Dear Inspector:</w:t>
-      </w:r>
-    </w:p>
-    <w:p>
-      <w:pPr>
-        <w:rPr>
-          <w:rFonts w:ascii="Times New Roman" w:hAnsi="Times New Roman" w:cs="Times New Roman"/>
-          <w:sz w:val="24"/>
-          <w:szCs w:val="24"/>
-        </w:rPr>
-      </w:pPr>
-      <w:r>
-        <w:rPr>
-          <w:rFonts w:ascii="Times New Roman" w:hAnsi="Times New Roman" w:cs="Times New Roman"/>
-          <w:sz w:val="24"/>
-          <w:szCs w:val="24"/>
-        </w:rPr>
-        <w:t xml:space="preserve">I am writing to request that you conduct a comprehensive inspection of my apartment and the common areas of the building in which it is located for violations of the state sanitary code. </w:t>
-      </w:r>
-    </w:p>
-    <w:p>
-      <w:pPr>
-        <w:rPr>
-          <w:rFonts w:ascii="Times New Roman" w:hAnsi="Times New Roman" w:cs="Times New Roman"/>
-          <w:sz w:val="24"/>
-          <w:szCs w:val="24"/>
-        </w:rPr>
-      </w:pPr>
-      <w:r>
-        <w:rPr>
-          <w:rFonts w:ascii="Times New Roman" w:hAnsi="Times New Roman" w:cs="Times New Roman"/>
-          <w:sz w:val="24"/>
-          <w:szCs w:val="24"/>
-        </w:rPr>
-        <w:t>{%p if 'e</w:t>
-      </w:r>
-      <w:r>
-        <w:rPr>
-          <w:rFonts w:ascii="Times New Roman" w:hAnsi="Times New Roman" w:cs="Times New Roman"/>
-          <w:sz w:val="24"/>
-          <w:szCs w:val="24"/>
-        </w:rPr>
-        <w:t>mergency' in bad_conditions and bad_conditions[</w:t>
-      </w:r>
-      <w:r>
-        <w:rPr>
-          <w:rFonts w:ascii="Times New Roman" w:hAnsi="Times New Roman" w:cs="Times New Roman"/>
-          <w:sz w:val="24"/>
-          <w:szCs w:val="24"/>
-        </w:rPr>
-        <w:t>'emergency'</w:t>
-      </w:r>
-      <w:r>
-        <w:rPr>
-          <w:rFonts w:ascii="Times New Roman" w:hAnsi="Times New Roman" w:cs="Times New Roman"/>
-          <w:sz w:val="24"/>
-          <w:szCs w:val="24"/>
-        </w:rPr>
-        <w:t>].df</w:t>
-      </w:r>
-      <w:r>
-        <w:rPr>
-          <w:rFonts w:ascii="Times New Roman" w:hAnsi="Times New Roman" w:cs="Times New Roman"/>
-          <w:sz w:val="24"/>
-          <w:szCs w:val="24"/>
-        </w:rPr>
-        <w:t xml:space="preserve"> | length</w:t>
-      </w:r>
-      <w:r>
-        <w:rPr>
-          <w:rFonts w:ascii="Times New Roman" w:hAnsi="Times New Roman" w:cs="Times New Roman"/>
-          <w:sz w:val="24"/>
-          <w:szCs w:val="24"/>
-        </w:rPr>
-        <w:t xml:space="preserve"> &gt; 0</w:t>
+        <w:t>{%p if users[0]</w:t>
+      </w:r>
+      <w:r>
+        <w:rPr>
+          <w:rFonts w:ascii="Times New Roman" w:hAnsi="Times New Roman" w:cs="Times New Roman"/>
+          <w:sz w:val="24"/>
+          <w:szCs w:val="24"/>
+        </w:rPr>
+        <w:t>.</w:t>
+      </w:r>
+      <w:r>
+        <w:rPr>
+          <w:rFonts w:ascii="Times New Roman" w:hAnsi="Times New Roman" w:cs="Times New Roman"/>
+          <w:sz w:val="24"/>
+          <w:szCs w:val="24"/>
+        </w:rPr>
+        <w:t>address.</w:t>
       </w:r>
       <w:bookmarkStart w:id="0" w:name="_GoBack"/>
       <w:bookmarkEnd w:id="0"/>
+      <w:r>
+        <w:rPr>
+          <w:rFonts w:ascii="Times New Roman" w:hAnsi="Times New Roman" w:cs="Times New Roman"/>
+          <w:sz w:val="24"/>
+          <w:szCs w:val="24"/>
+        </w:rPr>
+        <w:t>was_geocoded_successfully()</w:t>
+      </w:r>
+      <w:r>
+        <w:rPr>
+          <w:rFonts w:ascii="Times New Roman" w:hAnsi="Times New Roman" w:cs="Times New Roman"/>
+          <w:sz w:val="24"/>
+          <w:szCs w:val="24"/>
+        </w:rPr>
+        <w:t xml:space="preserve"> %}</w:t>
+      </w:r>
+    </w:p>
+    <w:p>
+      <w:pPr>
+        <w:rPr>
+          <w:rFonts w:ascii="Times New Roman" w:hAnsi="Times New Roman" w:cs="Times New Roman"/>
+          <w:sz w:val="24"/>
+          <w:szCs w:val="24"/>
+        </w:rPr>
+      </w:pPr>
+      <w:r>
+        <w:rPr>
+          <w:rFonts w:ascii="Times New Roman" w:hAnsi="Times New Roman" w:cs="Times New Roman"/>
+          <w:sz w:val="24"/>
+          <w:szCs w:val="24"/>
+        </w:rPr>
+        <w:t>{%p if users[0].address.norm_long.city in ['</w:t>
+      </w:r>
+      <w:r>
+        <w:t xml:space="preserve"> </w:t>
+      </w:r>
+      <w:r>
+        <w:rPr>
+          <w:rFonts w:ascii="Times New Roman" w:hAnsi="Times New Roman" w:cs="Times New Roman"/>
+          <w:sz w:val="24"/>
+          <w:szCs w:val="24"/>
+        </w:rPr>
+        <w:t>Boston</w:t>
+      </w:r>
+      <w:r>
+        <w:rPr>
+          <w:rFonts w:ascii="Times New Roman" w:hAnsi="Times New Roman" w:cs="Times New Roman"/>
+          <w:sz w:val="24"/>
+          <w:szCs w:val="24"/>
+        </w:rPr>
+        <w:t>','</w:t>
+      </w:r>
+      <w:r>
+        <w:rPr>
+          <w:rFonts w:ascii="Times New Roman" w:hAnsi="Times New Roman" w:cs="Times New Roman"/>
+          <w:sz w:val="24"/>
+          <w:szCs w:val="24"/>
+        </w:rPr>
+        <w:t>Cambridge</w:t>
+      </w:r>
+      <w:r>
+        <w:rPr>
+          <w:rFonts w:ascii="Times New Roman" w:hAnsi="Times New Roman" w:cs="Times New Roman"/>
+          <w:sz w:val="24"/>
+          <w:szCs w:val="24"/>
+        </w:rPr>
+        <w:t>','</w:t>
+      </w:r>
+      <w:r>
+        <w:rPr>
+          <w:rFonts w:ascii="Times New Roman" w:hAnsi="Times New Roman" w:cs="Times New Roman"/>
+          <w:sz w:val="24"/>
+          <w:szCs w:val="24"/>
+        </w:rPr>
+        <w:t>Chelsea</w:t>
+      </w:r>
+      <w:r>
+        <w:rPr>
+          <w:rFonts w:ascii="Times New Roman" w:hAnsi="Times New Roman" w:cs="Times New Roman"/>
+          <w:sz w:val="24"/>
+          <w:szCs w:val="24"/>
+        </w:rPr>
+        <w:t>','</w:t>
+      </w:r>
+      <w:r>
+        <w:rPr>
+          <w:rFonts w:ascii="Times New Roman" w:hAnsi="Times New Roman" w:cs="Times New Roman"/>
+          <w:sz w:val="24"/>
+          <w:szCs w:val="24"/>
+        </w:rPr>
+        <w:t>Worcester</w:t>
+      </w:r>
+      <w:r>
+        <w:rPr>
+          <w:rFonts w:ascii="Times New Roman" w:hAnsi="Times New Roman" w:cs="Times New Roman"/>
+          <w:sz w:val="24"/>
+          <w:szCs w:val="24"/>
+        </w:rPr>
+        <w:t>'] %}</w:t>
+      </w:r>
+    </w:p>
+    <w:p>
+      <w:pPr>
+        <w:rPr>
+          <w:rFonts w:ascii="Times New Roman" w:hAnsi="Times New Roman" w:cs="Times New Roman"/>
+          <w:sz w:val="24"/>
+          <w:szCs w:val="24"/>
+        </w:rPr>
+      </w:pPr>
+      <w:r>
+        <w:rPr>
+          <w:rFonts w:ascii="Times New Roman" w:hAnsi="Times New Roman" w:cs="Times New Roman"/>
+          <w:sz w:val="24"/>
+          <w:szCs w:val="24"/>
+        </w:rPr>
+        <w:t>Inspectional Services Department, City of {{ users[0].address.norm_long.city }}</w:t>
+      </w:r>
+    </w:p>
+    <w:p>
+      <w:pPr>
+        <w:rPr>
+          <w:rFonts w:ascii="Times New Roman" w:hAnsi="Times New Roman" w:cs="Times New Roman"/>
+          <w:sz w:val="24"/>
+          <w:szCs w:val="24"/>
+        </w:rPr>
+      </w:pPr>
+      <w:r>
+        <w:rPr>
+          <w:rFonts w:ascii="Times New Roman" w:hAnsi="Times New Roman" w:cs="Times New Roman"/>
+          <w:sz w:val="24"/>
+          <w:szCs w:val="24"/>
+        </w:rPr>
+        <w:t>{% elif users[0].address.norm_long.city == 'Springfield' %}</w:t>
+      </w:r>
+    </w:p>
+    <w:p>
+      <w:pPr>
+        <w:rPr>
+          <w:rFonts w:ascii="Times New Roman" w:hAnsi="Times New Roman" w:cs="Times New Roman"/>
+          <w:sz w:val="24"/>
+          <w:szCs w:val="24"/>
+        </w:rPr>
+      </w:pPr>
+      <w:r>
+        <w:rPr>
+          <w:rFonts w:ascii="Times New Roman" w:hAnsi="Times New Roman" w:cs="Times New Roman"/>
+          <w:sz w:val="24"/>
+          <w:szCs w:val="24"/>
+        </w:rPr>
+        <w:t>Springfield Department of Code Enforcement</w:t>
+      </w:r>
+    </w:p>
+    <w:p>
+      <w:pPr>
+        <w:rPr>
+          <w:rFonts w:ascii="Times New Roman" w:hAnsi="Times New Roman" w:cs="Times New Roman"/>
+          <w:sz w:val="24"/>
+          <w:szCs w:val="24"/>
+        </w:rPr>
+      </w:pPr>
+      <w:r>
+        <w:rPr>
+          <w:rFonts w:ascii="Times New Roman" w:hAnsi="Times New Roman" w:cs="Times New Roman"/>
+          <w:sz w:val="24"/>
+          <w:szCs w:val="24"/>
+        </w:rPr>
+        <w:t>{%p else %}</w:t>
+      </w:r>
+    </w:p>
+    <w:p>
+      <w:pPr>
+        <w:rPr>
+          <w:rFonts w:ascii="Times New Roman" w:hAnsi="Times New Roman" w:cs="Times New Roman"/>
+          <w:sz w:val="24"/>
+          <w:szCs w:val="24"/>
+        </w:rPr>
+      </w:pPr>
+      <w:r>
+        <w:rPr>
+          <w:rFonts w:ascii="Times New Roman" w:hAnsi="Times New Roman" w:cs="Times New Roman"/>
+          <w:sz w:val="24"/>
+          <w:szCs w:val="24"/>
+        </w:rPr>
+        <w:t>{{ users[0].address.norm_long.city }} Board of Health</w:t>
+      </w:r>
+    </w:p>
+    <w:p>
+      <w:pPr>
+        <w:rPr>
+          <w:rFonts w:ascii="Times New Roman" w:hAnsi="Times New Roman" w:cs="Times New Roman"/>
+          <w:sz w:val="24"/>
+          <w:szCs w:val="24"/>
+        </w:rPr>
+      </w:pPr>
+      <w:r>
+        <w:rPr>
+          <w:rFonts w:ascii="Times New Roman" w:hAnsi="Times New Roman" w:cs="Times New Roman"/>
+          <w:sz w:val="24"/>
+          <w:szCs w:val="24"/>
+        </w:rPr>
+        <w:t>{%p endif %}</w:t>
+      </w:r>
+    </w:p>
+    <w:p>
+      <w:pPr>
+        <w:rPr>
+          <w:rFonts w:ascii="Times New Roman" w:hAnsi="Times New Roman" w:cs="Times New Roman"/>
+          <w:sz w:val="24"/>
+          <w:szCs w:val="24"/>
+        </w:rPr>
+      </w:pPr>
+      <w:r>
+        <w:rPr>
+          <w:rFonts w:ascii="Times New Roman" w:hAnsi="Times New Roman" w:cs="Times New Roman"/>
+          <w:sz w:val="24"/>
+          <w:szCs w:val="24"/>
+        </w:rPr>
+        <w:t>{%p else %}</w:t>
+      </w:r>
+    </w:p>
+    <w:p>
+      <w:pPr>
+        <w:rPr>
+          <w:rFonts w:ascii="Times New Roman" w:hAnsi="Times New Roman" w:cs="Times New Roman"/>
+          <w:sz w:val="24"/>
+          <w:szCs w:val="24"/>
+        </w:rPr>
+      </w:pPr>
+      <w:r>
+        <w:rPr>
+          <w:rFonts w:ascii="Times New Roman" w:hAnsi="Times New Roman" w:cs="Times New Roman"/>
+          <w:sz w:val="24"/>
+          <w:szCs w:val="24"/>
+        </w:rPr>
+        <w:t>{{ users[0].address.city</w:t>
+      </w:r>
+      <w:r>
+        <w:rPr>
+          <w:rFonts w:ascii="Times New Roman" w:hAnsi="Times New Roman" w:cs="Times New Roman"/>
+          <w:sz w:val="24"/>
+          <w:szCs w:val="24"/>
+        </w:rPr>
+        <w:t xml:space="preserve"> }} Board of Health</w:t>
+      </w:r>
+    </w:p>
+    <w:p>
+      <w:pPr>
+        <w:rPr>
+          <w:rFonts w:ascii="Times New Roman" w:hAnsi="Times New Roman" w:cs="Times New Roman"/>
+          <w:sz w:val="24"/>
+          <w:szCs w:val="24"/>
+        </w:rPr>
+      </w:pPr>
+      <w:r>
+        <w:rPr>
+          <w:rFonts w:ascii="Times New Roman" w:hAnsi="Times New Roman" w:cs="Times New Roman"/>
+          <w:sz w:val="24"/>
+          <w:szCs w:val="24"/>
+        </w:rPr>
+        <w:t>{%p endif %}</w:t>
+      </w:r>
+    </w:p>
+    <w:p>
+      <w:pPr>
+        <w:rPr>
+          <w:rFonts w:ascii="Times New Roman" w:hAnsi="Times New Roman" w:cs="Times New Roman"/>
+          <w:sz w:val="24"/>
+          <w:szCs w:val="24"/>
+        </w:rPr>
+      </w:pPr>
+    </w:p>
+    <w:p>
+      <w:pPr>
+        <w:rPr>
+          <w:rFonts w:ascii="Times New Roman" w:hAnsi="Times New Roman" w:cs="Times New Roman"/>
+          <w:sz w:val="24"/>
+          <w:szCs w:val="24"/>
+        </w:rPr>
+      </w:pPr>
+      <w:r>
+        <w:rPr>
+          <w:rFonts w:ascii="Times New Roman" w:hAnsi="Times New Roman" w:cs="Times New Roman"/>
+          <w:sz w:val="24"/>
+          <w:szCs w:val="24"/>
+        </w:rPr>
+        <w:t>Dear Inspector:</w:t>
+      </w:r>
+    </w:p>
+    <w:p>
+      <w:pPr>
+        <w:rPr>
+          <w:rFonts w:ascii="Times New Roman" w:hAnsi="Times New Roman" w:cs="Times New Roman"/>
+          <w:sz w:val="24"/>
+          <w:szCs w:val="24"/>
+        </w:rPr>
+      </w:pPr>
+      <w:r>
+        <w:rPr>
+          <w:rFonts w:ascii="Times New Roman" w:hAnsi="Times New Roman" w:cs="Times New Roman"/>
+          <w:sz w:val="24"/>
+          <w:szCs w:val="24"/>
+        </w:rPr>
+        <w:t xml:space="preserve">I am writing to request that you conduct a comprehensive inspection of my apartment and the common areas of the building in which it is located for violations of the state sanitary code. </w:t>
+      </w:r>
+    </w:p>
+    <w:p>
+      <w:pPr>
+        <w:rPr>
+          <w:rFonts w:ascii="Times New Roman" w:hAnsi="Times New Roman" w:cs="Times New Roman"/>
+          <w:sz w:val="24"/>
+          <w:szCs w:val="24"/>
+        </w:rPr>
+      </w:pPr>
+      <w:r>
+        <w:rPr>
+          <w:rFonts w:ascii="Times New Roman" w:hAnsi="Times New Roman" w:cs="Times New Roman"/>
+          <w:sz w:val="24"/>
+          <w:szCs w:val="24"/>
+        </w:rPr>
+        <w:t>{%p if 'e</w:t>
+      </w:r>
+      <w:r>
+        <w:rPr>
+          <w:rFonts w:ascii="Times New Roman" w:hAnsi="Times New Roman" w:cs="Times New Roman"/>
+          <w:sz w:val="24"/>
+          <w:szCs w:val="24"/>
+        </w:rPr>
+        <w:t>mergency' in bad_conditions and bad_conditions[</w:t>
+      </w:r>
+      <w:r>
+        <w:rPr>
+          <w:rFonts w:ascii="Times New Roman" w:hAnsi="Times New Roman" w:cs="Times New Roman"/>
+          <w:sz w:val="24"/>
+          <w:szCs w:val="24"/>
+        </w:rPr>
+        <w:t>'emergency'</w:t>
+      </w:r>
+      <w:r>
+        <w:rPr>
+          <w:rFonts w:ascii="Times New Roman" w:hAnsi="Times New Roman" w:cs="Times New Roman"/>
+          <w:sz w:val="24"/>
+          <w:szCs w:val="24"/>
+        </w:rPr>
+        <w:t>].df</w:t>
+      </w:r>
+      <w:r>
+        <w:rPr>
+          <w:rFonts w:ascii="Times New Roman" w:hAnsi="Times New Roman" w:cs="Times New Roman"/>
+          <w:sz w:val="24"/>
+          <w:szCs w:val="24"/>
+        </w:rPr>
+        <w:t xml:space="preserve"> | length</w:t>
+      </w:r>
+      <w:r>
+        <w:rPr>
+          <w:rFonts w:ascii="Times New Roman" w:hAnsi="Times New Roman" w:cs="Times New Roman"/>
+          <w:sz w:val="24"/>
+          <w:szCs w:val="24"/>
+        </w:rPr>
+        <w:t xml:space="preserve"> &gt; 0</w:t>
+      </w:r>
       <w:r>
         <w:rPr>
           <w:rFonts w:ascii="Times New Roman" w:hAnsi="Times New Roman" w:cs="Times New Roman"/>
@@ -682,7 +742,6 @@
           <w:sz w:val="24"/>
           <w:szCs w:val="24"/>
         </w:rPr>
-        <w:lastRenderedPageBreak/>
         <w:t>Thank you for your prompt attention to this request.</w:t>
       </w:r>
     </w:p>
@@ -840,7 +899,23 @@
           <w:szCs w:val="24"/>
         </w:rPr>
         <w:tab/>
-        <w:t>{{ users[0].signature }}</w:t>
+        <w:t>{{ users[0].signature</w:t>
+      </w:r>
+      <w:r>
+        <w:rPr>
+          <w:rFonts w:ascii="Times New Roman" w:hAnsi="Times New Roman" w:cs="Times New Roman"/>
+          <w:sz w:val="24"/>
+          <w:szCs w:val="24"/>
+        </w:rPr>
+        <w:t>_if_final(i)</w:t>
+      </w:r>
+      <w:r>
+        <w:rPr>
+          <w:rFonts w:ascii="Times New Roman" w:hAnsi="Times New Roman" w:cs="Times New Roman"/>
+          <w:sz w:val="24"/>
+          <w:szCs w:val="24"/>
+        </w:rPr>
+        <w:t xml:space="preserve"> }}</w:t>
       </w:r>
     </w:p>
     <w:p>

</xml_diff>

<commit_message>
Fix letter to request inspection w/ emergency conditions; updated help text
</commit_message>
<xml_diff>
--- a/docassemble/HousingCodeChecklist/data/templates/letter_to_request_inspection.docx
+++ b/docassemble/HousingCodeChecklist/data/templates/letter_to_request_inspection.docx
@@ -112,8 +112,6 @@
         </w:rPr>
         <w:t>address.</w:t>
       </w:r>
-      <w:bookmarkStart w:id="0" w:name="_GoBack"/>
-      <w:bookmarkEnd w:id="0"/>
       <w:r>
         <w:rPr>
           <w:rFonts w:ascii="Times New Roman" w:hAnsi="Times New Roman" w:cs="Times New Roman"/>
@@ -550,7 +548,22 @@
         </w:numPr>
       </w:pPr>
       <w:r>
-        <w:t>{{ row['Description'] }}</w:t>
+        <w:t>{{ row</w:t>
+      </w:r>
+      <w:r>
+        <w:t>.get(</w:t>
+      </w:r>
+      <w:r>
+        <w:t>'Interview d</w:t>
+      </w:r>
+      <w:r>
+        <w:t>escription'</w:t>
+      </w:r>
+      <w:r>
+        <w:t>)</w:t>
+      </w:r>
+      <w:r>
+        <w:t xml:space="preserve"> }}</w:t>
       </w:r>
       <w:r>
         <w:t>{#</w:t>
@@ -576,6 +589,143 @@
           <w:numId w:val="1"/>
         </w:numPr>
       </w:pPr>
+      <w:r>
+        <w:t>{%p endfor %}</w:t>
+      </w:r>
+    </w:p>
+    <w:p>
+      <w:pPr>
+        <w:rPr>
+          <w:rFonts w:ascii="Times New Roman" w:hAnsi="Times New Roman" w:cs="Times New Roman"/>
+          <w:sz w:val="24"/>
+          <w:szCs w:val="24"/>
+        </w:rPr>
+      </w:pPr>
+      <w:r>
+        <w:rPr>
+          <w:rFonts w:ascii="Times New Roman" w:hAnsi="Times New Roman" w:cs="Times New Roman"/>
+          <w:sz w:val="24"/>
+          <w:szCs w:val="24"/>
+        </w:rPr>
+        <w:t xml:space="preserve">{%p </w:t>
+      </w:r>
+      <w:r>
+        <w:rPr>
+          <w:rFonts w:ascii="Times New Roman" w:hAnsi="Times New Roman" w:cs="Times New Roman"/>
+          <w:sz w:val="24"/>
+          <w:szCs w:val="24"/>
+        </w:rPr>
+        <w:t>else</w:t>
+      </w:r>
+      <w:r>
+        <w:rPr>
+          <w:rFonts w:ascii="Times New Roman" w:hAnsi="Times New Roman" w:cs="Times New Roman"/>
+          <w:sz w:val="24"/>
+          <w:szCs w:val="24"/>
+        </w:rPr>
+        <w:t xml:space="preserve"> %}</w:t>
+      </w:r>
+    </w:p>
+    <w:p>
+      <w:pPr>
+        <w:rPr>
+          <w:rFonts w:ascii="Times New Roman" w:hAnsi="Times New Roman" w:cs="Times New Roman"/>
+          <w:sz w:val="24"/>
+          <w:szCs w:val="24"/>
+        </w:rPr>
+      </w:pPr>
+      <w:r>
+        <w:rPr>
+          <w:rFonts w:ascii="Times New Roman" w:hAnsi="Times New Roman" w:cs="Times New Roman"/>
+          <w:sz w:val="24"/>
+          <w:szCs w:val="24"/>
+        </w:rPr>
+        <w:t>The problems that I have seen in my unit include:</w:t>
+      </w:r>
+    </w:p>
+    <w:p>
+      <w:pPr>
+        <w:rPr>
+          <w:rFonts w:ascii="Times New Roman" w:hAnsi="Times New Roman" w:cs="Times New Roman"/>
+        </w:rPr>
+      </w:pPr>
+      <w:r>
+        <w:rPr>
+          <w:rFonts w:ascii="Times New Roman" w:hAnsi="Times New Roman" w:cs="Times New Roman"/>
+        </w:rPr>
+        <w:t xml:space="preserve">{%p for category in </w:t>
+      </w:r>
+      <w:r>
+        <w:rPr>
+          <w:rFonts w:ascii="Times New Roman" w:hAnsi="Times New Roman" w:cs="Times New Roman"/>
+        </w:rPr>
+        <w:t>bad_conditions</w:t>
+      </w:r>
+      <w:r>
+        <w:rPr>
+          <w:rFonts w:ascii="Times New Roman" w:hAnsi="Times New Roman" w:cs="Times New Roman"/>
+        </w:rPr>
+        <w:t xml:space="preserve"> %}</w:t>
+      </w:r>
+    </w:p>
+    <w:p>
+      <w:pPr>
+        <w:pStyle w:val="ListParagraph"/>
+        <w:numPr>
+          <w:ilvl w:val="0"/>
+          <w:numId w:val="1"/>
+        </w:numPr>
+      </w:pPr>
+      <w:r>
+        <w:t xml:space="preserve">{%p for </w:t>
+      </w:r>
+      <w:r>
+        <w:t>index, row in bad_conditions[category].df.iterrows()</w:t>
+      </w:r>
+      <w:r>
+        <w:t xml:space="preserve"> %}</w:t>
+      </w:r>
+    </w:p>
+    <w:p>
+      <w:pPr>
+        <w:pStyle w:val="ListParagraph"/>
+        <w:numPr>
+          <w:ilvl w:val="0"/>
+          <w:numId w:val="1"/>
+        </w:numPr>
+      </w:pPr>
+      <w:r>
+        <w:t>{{ row</w:t>
+      </w:r>
+      <w:r>
+        <w:t>.get(</w:t>
+      </w:r>
+      <w:r>
+        <w:t>'Interview description'</w:t>
+      </w:r>
+      <w:r>
+        <w:t>)</w:t>
+      </w:r>
+      <w:bookmarkStart w:id="0" w:name="_GoBack"/>
+      <w:bookmarkEnd w:id="0"/>
+      <w:r>
+        <w:t xml:space="preserve"> }}, {{ row['Sanitary Code Section'] }}</w:t>
+      </w:r>
+    </w:p>
+    <w:p>
+      <w:pPr>
+        <w:pStyle w:val="ListParagraph"/>
+        <w:numPr>
+          <w:ilvl w:val="0"/>
+          <w:numId w:val="1"/>
+        </w:numPr>
+      </w:pPr>
+      <w:r>
+        <w:lastRenderedPageBreak/>
+        <w:t>{%p endfor %}</w:t>
+      </w:r>
+    </w:p>
+    <w:p>
       <w:r>
         <w:t>{%p endfor %}</w:t>
       </w:r>
@@ -1525,6 +1675,31 @@
     <w:name w:val="Normal"/>
     <w:qFormat/>
   </w:style>
+  <w:style w:type="paragraph" w:styleId="Heading2">
+    <w:name w:val="heading 2"/>
+    <w:basedOn w:val="Normal"/>
+    <w:next w:val="Normal"/>
+    <w:link w:val="Heading2Char"/>
+    <w:uiPriority w:val="9"/>
+    <w:unhideWhenUsed/>
+    <w:qFormat/>
+    <w:rsid w:val="00A2083B"/>
+    <w:pPr>
+      <w:keepNext/>
+      <w:keepLines/>
+      <w:pBdr>
+        <w:bottom w:val="single" w:sz="12" w:space="1" w:color="auto"/>
+      </w:pBdr>
+      <w:spacing w:before="40" w:after="0"/>
+      <w:outlineLvl w:val="1"/>
+    </w:pPr>
+    <w:rPr>
+      <w:rFonts w:asciiTheme="majorHAnsi" w:eastAsiaTheme="majorEastAsia" w:hAnsiTheme="majorHAnsi" w:cstheme="majorBidi"/>
+      <w:color w:val="2E74B5" w:themeColor="accent1" w:themeShade="BF"/>
+      <w:sz w:val="26"/>
+      <w:szCs w:val="26"/>
+    </w:rPr>
+  </w:style>
   <w:style w:type="character" w:default="1" w:styleId="DefaultParagraphFont">
     <w:name w:val="Default Paragraph Font"/>
     <w:uiPriority w:val="1"/>
@@ -1562,6 +1737,19 @@
       <w:ind w:left="720"/>
       <w:contextualSpacing/>
     </w:pPr>
+  </w:style>
+  <w:style w:type="character" w:customStyle="1" w:styleId="Heading2Char">
+    <w:name w:val="Heading 2 Char"/>
+    <w:basedOn w:val="DefaultParagraphFont"/>
+    <w:link w:val="Heading2"/>
+    <w:uiPriority w:val="9"/>
+    <w:rsid w:val="00A2083B"/>
+    <w:rPr>
+      <w:rFonts w:asciiTheme="majorHAnsi" w:eastAsiaTheme="majorEastAsia" w:hAnsiTheme="majorHAnsi" w:cstheme="majorBidi"/>
+      <w:color w:val="2E74B5" w:themeColor="accent1" w:themeShade="BF"/>
+      <w:sz w:val="26"/>
+      <w:szCs w:val="26"/>
+    </w:rPr>
   </w:style>
 </w:styles>
 </file>

</xml_diff>

<commit_message>
Start working on #113
</commit_message>
<xml_diff>
--- a/docassemble/HousingCodeChecklist/data/templates/letter_to_request_inspection.docx
+++ b/docassemble/HousingCodeChecklist/data/templates/letter_to_request_inspection.docx
@@ -1,315 +1,890 @@
 
 <file path=word/document.xml><?xml version="1.0" encoding="utf-8"?>
-<w:document xmlns:wpc="http://schemas.microsoft.com/office/word/2010/wordprocessingCanvas" xmlns:cx="http://schemas.microsoft.com/office/drawing/2014/chartex" xmlns:cx1="http://schemas.microsoft.com/office/drawing/2015/9/8/chartex" xmlns:cx2="http://schemas.microsoft.com/office/drawing/2015/10/21/chartex" xmlns:cx3="http://schemas.microsoft.com/office/drawing/2016/5/9/chartex" xmlns:cx4="http://schemas.microsoft.com/office/drawing/2016/5/10/chartex" xmlns:cx5="http://schemas.microsoft.com/office/drawing/2016/5/11/chartex" xmlns:cx6="http://schemas.microsoft.com/office/drawing/2016/5/12/chartex" xmlns:cx7="http://schemas.microsoft.com/office/drawing/2016/5/13/chartex" xmlns:cx8="http://schemas.microsoft.com/office/drawing/2016/5/14/chartex" xmlns:mc="http://schemas.openxmlformats.org/markup-compatibility/2006" xmlns:aink="http://schemas.microsoft.com/office/drawing/2016/ink" xmlns:am3d="http://schemas.microsoft.com/office/drawing/2017/model3d" xmlns:o="urn:schemas-microsoft-com:office:office" xmlns:r="http://schemas.openxmlformats.org/officeDocument/2006/relationships" xmlns:m="http://schemas.openxmlformats.org/officeDocument/2006/math" xmlns:v="urn:schemas-microsoft-com:vml" xmlns:wp14="http://schemas.microsoft.com/office/word/2010/wordprocessingDrawing" xmlns:wp="http://schemas.openxmlformats.org/drawingml/2006/wordprocessingDrawing" xmlns:w10="urn:schemas-microsoft-com:office:word" xmlns:w="http://schemas.openxmlformats.org/wordprocessingml/2006/main" xmlns:w14="http://schemas.microsoft.com/office/word/2010/wordml" xmlns:w15="http://schemas.microsoft.com/office/word/2012/wordml" xmlns:w16cex="http://schemas.microsoft.com/office/word/2018/wordml/cex" xmlns:w16cid="http://schemas.microsoft.com/office/word/2016/wordml/cid" xmlns:w16="http://schemas.microsoft.com/office/word/2018/wordml" xmlns:w16sdtdh="http://schemas.microsoft.com/office/word/2020/wordml/sdtdatahash" xmlns:w16se="http://schemas.microsoft.com/office/word/2015/wordml/symex" xmlns:wpg="http://schemas.microsoft.com/office/word/2010/wordprocessingGroup" xmlns:wpi="http://schemas.microsoft.com/office/word/2010/wordprocessingInk" xmlns:wne="http://schemas.microsoft.com/office/word/2006/wordml" xmlns:wps="http://schemas.microsoft.com/office/word/2010/wordprocessingShape" mc:Ignorable="w14 w15 w16se w16cid w16 w16cex w16sdtdh wp14">
+<w:document xmlns:wpc="http://schemas.microsoft.com/office/word/2010/wordprocessingCanvas" xmlns:cx="http://schemas.microsoft.com/office/drawing/2014/chartex" xmlns:cx1="http://schemas.microsoft.com/office/drawing/2015/9/8/chartex" xmlns:cx2="http://schemas.microsoft.com/office/drawing/2015/10/21/chartex" xmlns:cx3="http://schemas.microsoft.com/office/drawing/2016/5/9/chartex" xmlns:cx4="http://schemas.microsoft.com/office/drawing/2016/5/10/chartex" xmlns:cx5="http://schemas.microsoft.com/office/drawing/2016/5/11/chartex" xmlns:cx6="http://schemas.microsoft.com/office/drawing/2016/5/12/chartex" xmlns:cx7="http://schemas.microsoft.com/office/drawing/2016/5/13/chartex" xmlns:cx8="http://schemas.microsoft.com/office/drawing/2016/5/14/chartex" xmlns:mc="http://schemas.openxmlformats.org/markup-compatibility/2006" xmlns:aink="http://schemas.microsoft.com/office/drawing/2016/ink" xmlns:am3d="http://schemas.microsoft.com/office/drawing/2017/model3d" xmlns:o="urn:schemas-microsoft-com:office:office" xmlns:r="http://schemas.openxmlformats.org/officeDocument/2006/relationships" xmlns:m="http://schemas.openxmlformats.org/officeDocument/2006/math" xmlns:v="urn:schemas-microsoft-com:vml" xmlns:wp14="http://schemas.microsoft.com/office/word/2010/wordprocessingDrawing" xmlns:wp="http://schemas.openxmlformats.org/drawingml/2006/wordprocessingDrawing" xmlns:w10="urn:schemas-microsoft-com:office:word" xmlns:w="http://schemas.openxmlformats.org/wordprocessingml/2006/main" xmlns:w14="http://schemas.microsoft.com/office/word/2010/wordml" xmlns:w15="http://schemas.microsoft.com/office/word/2012/wordml" xmlns:w16cid="http://schemas.microsoft.com/office/word/2016/wordml/cid" xmlns:w16se="http://schemas.microsoft.com/office/word/2015/wordml/symex" xmlns:wpg="http://schemas.microsoft.com/office/word/2010/wordprocessingGroup" xmlns:wpi="http://schemas.microsoft.com/office/word/2010/wordprocessingInk" xmlns:wne="http://schemas.microsoft.com/office/word/2006/wordml" xmlns:wps="http://schemas.microsoft.com/office/word/2010/wordprocessingShape" mc:Ignorable="w14 w15 w16se w16cid wp14">
   <w:body>
     <w:p>
-      <w:r>
+      <w:pPr>
+        <w:rPr>
+          <w:rFonts w:asciiTheme="minorHAnsi" w:hAnsiTheme="minorHAnsi" w:cstheme="minorHAnsi"/>
+          <w:b/>
+          <w:sz w:val="48"/>
+          <w:szCs w:val="48"/>
+        </w:rPr>
+      </w:pPr>
+      <w:r>
+        <w:rPr>
+          <w:rFonts w:asciiTheme="minorHAnsi" w:hAnsiTheme="minorHAnsi" w:cstheme="minorHAnsi"/>
+          <w:b/>
+          <w:sz w:val="48"/>
+          <w:szCs w:val="48"/>
+        </w:rPr>
         <w:t>Letter requesting an inspection</w:t>
       </w:r>
     </w:p>
     <w:p>
-      <w:r>
+      <w:pPr>
+        <w:rPr>
+          <w:rFonts w:ascii="Garamond" w:hAnsi="Garamond"/>
+        </w:rPr>
+      </w:pPr>
+      <w:proofErr w:type="gramStart"/>
+      <w:r>
+        <w:rPr>
+          <w:rFonts w:ascii="Garamond" w:hAnsi="Garamond"/>
+        </w:rPr>
         <w:t>{{ users</w:t>
       </w:r>
-      <w:r>
+      <w:proofErr w:type="gramEnd"/>
+      <w:r>
+        <w:rPr>
+          <w:rFonts w:ascii="Garamond" w:hAnsi="Garamond"/>
+        </w:rPr>
         <w:t>[0]</w:t>
       </w:r>
       <w:r>
-        <w:t>.address.block() }}</w:t>
-      </w:r>
-    </w:p>
-    <w:p>
-      <w:r>
-        <w:t>{{ today() }}</w:t>
-      </w:r>
-    </w:p>
-    <w:p>
-      <w:r>
+        <w:rPr>
+          <w:rFonts w:ascii="Garamond" w:hAnsi="Garamond"/>
+        </w:rPr>
+        <w:t>.</w:t>
+      </w:r>
+      <w:proofErr w:type="spellStart"/>
+      <w:r>
+        <w:rPr>
+          <w:rFonts w:ascii="Garamond" w:hAnsi="Garamond"/>
+        </w:rPr>
+        <w:t>address.block</w:t>
+      </w:r>
+      <w:proofErr w:type="spellEnd"/>
+      <w:r>
+        <w:rPr>
+          <w:rFonts w:ascii="Garamond" w:hAnsi="Garamond"/>
+        </w:rPr>
+        <w:t>() }}</w:t>
+      </w:r>
+    </w:p>
+    <w:p>
+      <w:pPr>
+        <w:rPr>
+          <w:rFonts w:ascii="Garamond" w:hAnsi="Garamond"/>
+        </w:rPr>
+      </w:pPr>
+      <w:proofErr w:type="gramStart"/>
+      <w:r>
+        <w:rPr>
+          <w:rFonts w:ascii="Garamond" w:hAnsi="Garamond"/>
+        </w:rPr>
+        <w:t>{{ today</w:t>
+      </w:r>
+      <w:proofErr w:type="gramEnd"/>
+      <w:r>
+        <w:rPr>
+          <w:rFonts w:ascii="Garamond" w:hAnsi="Garamond"/>
+        </w:rPr>
+        <w:t>() }}</w:t>
+      </w:r>
+    </w:p>
+    <w:p>
+      <w:pPr>
+        <w:rPr>
+          <w:rFonts w:ascii="Garamond" w:hAnsi="Garamond"/>
+        </w:rPr>
+      </w:pPr>
+      <w:r>
+        <w:rPr>
+          <w:rFonts w:ascii="Garamond" w:hAnsi="Garamond"/>
+        </w:rPr>
         <w:t xml:space="preserve">{%p if </w:t>
       </w:r>
       <w:r>
-        <w:t>(</w:t>
-      </w:r>
-      <w:r>
-        <w:t>users[0]</w:t>
-      </w:r>
-      <w:r>
-        <w:t>.</w:t>
-      </w:r>
-      <w:r>
-        <w:t>address.</w:t>
-      </w:r>
-      <w:r>
-        <w:t>was_geocoded_successfully()</w:t>
-      </w:r>
-      <w:r>
+        <w:rPr>
+          <w:rFonts w:ascii="Garamond" w:hAnsi="Garamond"/>
+        </w:rPr>
+        <w:t>(users[0</w:t>
+      </w:r>
+      <w:proofErr w:type="gramStart"/>
+      <w:r>
+        <w:rPr>
+          <w:rFonts w:ascii="Garamond" w:hAnsi="Garamond"/>
+        </w:rPr>
+        <w:t>].</w:t>
+      </w:r>
+      <w:proofErr w:type="spellStart"/>
+      <w:r>
+        <w:rPr>
+          <w:rFonts w:ascii="Garamond" w:hAnsi="Garamond"/>
+        </w:rPr>
+        <w:t>address.was</w:t>
+      </w:r>
+      <w:proofErr w:type="gramEnd"/>
+      <w:r>
+        <w:rPr>
+          <w:rFonts w:ascii="Garamond" w:hAnsi="Garamond"/>
+        </w:rPr>
+        <w:t>_geocoded_successfully</w:t>
+      </w:r>
+      <w:proofErr w:type="spellEnd"/>
+      <w:r>
+        <w:rPr>
+          <w:rFonts w:ascii="Garamond" w:hAnsi="Garamond"/>
+        </w:rPr>
+        <w:t xml:space="preserve">() and </w:t>
+      </w:r>
+      <w:r>
+        <w:rPr>
+          <w:rFonts w:ascii="Garamond" w:hAnsi="Garamond"/>
+        </w:rPr>
+        <w:t>users[0].</w:t>
+      </w:r>
+      <w:proofErr w:type="spellStart"/>
+      <w:r>
+        <w:rPr>
+          <w:rFonts w:ascii="Garamond" w:hAnsi="Garamond"/>
+        </w:rPr>
+        <w:t>address.norm_long.city</w:t>
+      </w:r>
+      <w:proofErr w:type="spellEnd"/>
+      <w:r>
+        <w:rPr>
+          <w:rFonts w:ascii="Garamond" w:hAnsi="Garamond"/>
+        </w:rPr>
+        <w:t xml:space="preserve"> in ['</w:t>
+      </w:r>
+      <w:proofErr w:type="spellStart"/>
+      <w:r>
+        <w:rPr>
+          <w:rFonts w:ascii="Garamond" w:hAnsi="Garamond"/>
+        </w:rPr>
+        <w:t>Boston','Cambridge','Chelsea','Worcester</w:t>
+      </w:r>
+      <w:proofErr w:type="spellEnd"/>
+      <w:r>
+        <w:rPr>
+          <w:rFonts w:ascii="Garamond" w:hAnsi="Garamond"/>
+        </w:rPr>
+        <w:t>']</w:t>
+      </w:r>
+      <w:r>
+        <w:rPr>
+          <w:rFonts w:ascii="Garamond" w:hAnsi="Garamond"/>
+        </w:rPr>
+        <w:t>)</w:t>
+      </w:r>
+      <w:r>
+        <w:rPr>
+          <w:rFonts w:ascii="Garamond" w:hAnsi="Garamond"/>
+        </w:rPr>
         <w:t xml:space="preserve"> </w:t>
       </w:r>
       <w:r>
-        <w:t xml:space="preserve">and </w:t>
-      </w:r>
-      <w:r>
-        <w:t>users[0].address.norm_long.city in ['</w:t>
-      </w:r>
-      <w:r>
-        <w:t>Boston</w:t>
-      </w:r>
-      <w:r>
+        <w:rPr>
+          <w:rFonts w:ascii="Garamond" w:hAnsi="Garamond"/>
+        </w:rPr>
+        <w:t>or users[0].</w:t>
+      </w:r>
+      <w:proofErr w:type="spellStart"/>
+      <w:r>
+        <w:rPr>
+          <w:rFonts w:ascii="Garamond" w:hAnsi="Garamond"/>
+        </w:rPr>
+        <w:t>address.city</w:t>
+      </w:r>
+      <w:r>
+        <w:rPr>
+          <w:rFonts w:ascii="Garamond" w:hAnsi="Garamond"/>
+        </w:rPr>
+        <w:t>.lower</w:t>
+      </w:r>
+      <w:proofErr w:type="spellEnd"/>
+      <w:r>
+        <w:rPr>
+          <w:rFonts w:ascii="Garamond" w:hAnsi="Garamond"/>
+        </w:rPr>
+        <w:t>()</w:t>
+      </w:r>
+      <w:r>
+        <w:rPr>
+          <w:rFonts w:ascii="Garamond" w:hAnsi="Garamond"/>
+        </w:rPr>
+        <w:t xml:space="preserve"> in ['</w:t>
+      </w:r>
+      <w:proofErr w:type="spellStart"/>
+      <w:r>
+        <w:rPr>
+          <w:rFonts w:ascii="Garamond" w:hAnsi="Garamond"/>
+        </w:rPr>
+        <w:t>b</w:t>
+      </w:r>
+      <w:r>
+        <w:rPr>
+          <w:rFonts w:ascii="Garamond" w:hAnsi="Garamond"/>
+        </w:rPr>
+        <w:t>oston</w:t>
+      </w:r>
+      <w:proofErr w:type="spellEnd"/>
+      <w:r>
+        <w:rPr>
+          <w:rFonts w:ascii="Garamond" w:hAnsi="Garamond"/>
+        </w:rPr>
         <w:t>','</w:t>
       </w:r>
-      <w:r>
-        <w:t>Cambridge</w:t>
-      </w:r>
-      <w:r>
+      <w:proofErr w:type="spellStart"/>
+      <w:r>
+        <w:rPr>
+          <w:rFonts w:ascii="Garamond" w:hAnsi="Garamond"/>
+        </w:rPr>
+        <w:t>c</w:t>
+      </w:r>
+      <w:r>
+        <w:rPr>
+          <w:rFonts w:ascii="Garamond" w:hAnsi="Garamond"/>
+        </w:rPr>
+        <w:t>ambridge</w:t>
+      </w:r>
+      <w:proofErr w:type="spellEnd"/>
+      <w:r>
+        <w:rPr>
+          <w:rFonts w:ascii="Garamond" w:hAnsi="Garamond"/>
+        </w:rPr>
         <w:t>','</w:t>
       </w:r>
-      <w:r>
-        <w:t>Chelsea</w:t>
-      </w:r>
-      <w:r>
+      <w:proofErr w:type="spellStart"/>
+      <w:r>
+        <w:rPr>
+          <w:rFonts w:ascii="Garamond" w:hAnsi="Garamond"/>
+        </w:rPr>
+        <w:t>c</w:t>
+      </w:r>
+      <w:r>
+        <w:rPr>
+          <w:rFonts w:ascii="Garamond" w:hAnsi="Garamond"/>
+        </w:rPr>
+        <w:t>helsea</w:t>
+      </w:r>
+      <w:proofErr w:type="spellEnd"/>
+      <w:r>
+        <w:rPr>
+          <w:rFonts w:ascii="Garamond" w:hAnsi="Garamond"/>
+        </w:rPr>
         <w:t>','</w:t>
       </w:r>
-      <w:r>
-        <w:t>Worcester</w:t>
-      </w:r>
-      <w:r>
+      <w:proofErr w:type="spellStart"/>
+      <w:r>
+        <w:rPr>
+          <w:rFonts w:ascii="Garamond" w:hAnsi="Garamond"/>
+        </w:rPr>
+        <w:t>w</w:t>
+      </w:r>
+      <w:r>
+        <w:rPr>
+          <w:rFonts w:ascii="Garamond" w:hAnsi="Garamond"/>
+        </w:rPr>
+        <w:t>orcester</w:t>
+      </w:r>
+      <w:proofErr w:type="spellEnd"/>
+      <w:r>
+        <w:rPr>
+          <w:rFonts w:ascii="Garamond" w:hAnsi="Garamond"/>
+        </w:rPr>
         <w:t>']</w:t>
       </w:r>
       <w:r>
+        <w:rPr>
+          <w:rFonts w:ascii="Garamond" w:hAnsi="Garamond"/>
+        </w:rPr>
+        <w:t xml:space="preserve"> </w:t>
+      </w:r>
+      <w:r>
+        <w:rPr>
+          <w:rFonts w:ascii="Garamond" w:hAnsi="Garamond"/>
+        </w:rPr>
+        <w:t>%}</w:t>
+      </w:r>
+    </w:p>
+    <w:p>
+      <w:pPr>
+        <w:rPr>
+          <w:rFonts w:ascii="Garamond" w:hAnsi="Garamond"/>
+        </w:rPr>
+      </w:pPr>
+    </w:p>
+    <w:p>
+      <w:pPr>
+        <w:rPr>
+          <w:rFonts w:ascii="Garamond" w:hAnsi="Garamond"/>
+        </w:rPr>
+      </w:pPr>
+      <w:r>
+        <w:rPr>
+          <w:rFonts w:ascii="Garamond" w:hAnsi="Garamond"/>
+        </w:rPr>
+        <w:t xml:space="preserve">Inspectional Services Department, City of </w:t>
+      </w:r>
+      <w:proofErr w:type="gramStart"/>
+      <w:r>
+        <w:rPr>
+          <w:rFonts w:ascii="Garamond" w:hAnsi="Garamond"/>
+        </w:rPr>
+        <w:t>{{ users</w:t>
+      </w:r>
+      <w:proofErr w:type="gramEnd"/>
+      <w:r>
+        <w:rPr>
+          <w:rFonts w:ascii="Garamond" w:hAnsi="Garamond"/>
+        </w:rPr>
+        <w:t>[0].</w:t>
+      </w:r>
+      <w:proofErr w:type="spellStart"/>
+      <w:r>
+        <w:rPr>
+          <w:rFonts w:ascii="Garamond" w:hAnsi="Garamond"/>
+        </w:rPr>
+        <w:t>address.norm_long.city</w:t>
+      </w:r>
+      <w:proofErr w:type="spellEnd"/>
+      <w:r>
+        <w:rPr>
+          <w:rFonts w:ascii="Garamond" w:hAnsi="Garamond"/>
+        </w:rPr>
+        <w:t xml:space="preserve"> }}</w:t>
+      </w:r>
+    </w:p>
+    <w:p>
+      <w:pPr>
+        <w:rPr>
+          <w:rFonts w:ascii="Garamond" w:hAnsi="Garamond"/>
+        </w:rPr>
+      </w:pPr>
+    </w:p>
+    <w:p>
+      <w:pPr>
+        <w:rPr>
+          <w:rFonts w:ascii="Garamond" w:hAnsi="Garamond"/>
+        </w:rPr>
+      </w:pPr>
+      <w:r>
+        <w:rPr>
+          <w:rFonts w:ascii="Garamond" w:hAnsi="Garamond"/>
+        </w:rPr>
+        <w:t>{%</w:t>
+      </w:r>
+      <w:r>
+        <w:rPr>
+          <w:rFonts w:ascii="Garamond" w:hAnsi="Garamond"/>
+        </w:rPr>
+        <w:t>p</w:t>
+      </w:r>
+      <w:r>
+        <w:rPr>
+          <w:rFonts w:ascii="Garamond" w:hAnsi="Garamond"/>
+        </w:rPr>
+        <w:t xml:space="preserve"> </w:t>
+      </w:r>
+      <w:proofErr w:type="spellStart"/>
+      <w:r>
+        <w:rPr>
+          <w:rFonts w:ascii="Garamond" w:hAnsi="Garamond"/>
+        </w:rPr>
+        <w:t>elif</w:t>
+      </w:r>
+      <w:proofErr w:type="spellEnd"/>
+      <w:r>
+        <w:rPr>
+          <w:rFonts w:ascii="Garamond" w:hAnsi="Garamond"/>
+        </w:rPr>
+        <w:t xml:space="preserve"> </w:t>
+      </w:r>
+      <w:r>
+        <w:rPr>
+          <w:rFonts w:ascii="Garamond" w:hAnsi="Garamond"/>
+        </w:rPr>
+        <w:t>(users[0</w:t>
+      </w:r>
+      <w:proofErr w:type="gramStart"/>
+      <w:r>
+        <w:rPr>
+          <w:rFonts w:ascii="Garamond" w:hAnsi="Garamond"/>
+        </w:rPr>
+        <w:t>].</w:t>
+      </w:r>
+      <w:proofErr w:type="spellStart"/>
+      <w:r>
+        <w:rPr>
+          <w:rFonts w:ascii="Garamond" w:hAnsi="Garamond"/>
+        </w:rPr>
+        <w:t>address.was</w:t>
+      </w:r>
+      <w:proofErr w:type="gramEnd"/>
+      <w:r>
+        <w:rPr>
+          <w:rFonts w:ascii="Garamond" w:hAnsi="Garamond"/>
+        </w:rPr>
+        <w:t>_geocoded_successfully</w:t>
+      </w:r>
+      <w:proofErr w:type="spellEnd"/>
+      <w:r>
+        <w:rPr>
+          <w:rFonts w:ascii="Garamond" w:hAnsi="Garamond"/>
+        </w:rPr>
+        <w:t xml:space="preserve">() and </w:t>
+      </w:r>
+      <w:r>
+        <w:rPr>
+          <w:rFonts w:ascii="Garamond" w:hAnsi="Garamond"/>
+        </w:rPr>
+        <w:t>users[0].</w:t>
+      </w:r>
+      <w:proofErr w:type="spellStart"/>
+      <w:r>
+        <w:rPr>
+          <w:rFonts w:ascii="Garamond" w:hAnsi="Garamond"/>
+        </w:rPr>
+        <w:t>address.norm_long.city</w:t>
+      </w:r>
+      <w:proofErr w:type="spellEnd"/>
+      <w:r>
+        <w:rPr>
+          <w:rFonts w:ascii="Garamond" w:hAnsi="Garamond"/>
+        </w:rPr>
+        <w:t xml:space="preserve"> == 'Springfield'</w:t>
+      </w:r>
+      <w:r>
+        <w:rPr>
+          <w:rFonts w:ascii="Garamond" w:hAnsi="Garamond"/>
+        </w:rPr>
         <w:t>)</w:t>
       </w:r>
       <w:r>
+        <w:rPr>
+          <w:rFonts w:ascii="Garamond" w:hAnsi="Garamond"/>
+        </w:rPr>
+        <w:t xml:space="preserve"> or </w:t>
+      </w:r>
+      <w:r>
+        <w:rPr>
+          <w:rFonts w:ascii="Garamond" w:hAnsi="Garamond"/>
+        </w:rPr>
         <w:t xml:space="preserve"> </w:t>
       </w:r>
       <w:r>
-        <w:t>or users[0].address.city</w:t>
-      </w:r>
-      <w:r>
-        <w:t>.lower()</w:t>
-      </w:r>
-      <w:r>
-        <w:t xml:space="preserve"> in </w:t>
-      </w:r>
-      <w:r>
-        <w:t>['</w:t>
-      </w:r>
-      <w:r>
-        <w:t>b</w:t>
-      </w:r>
-      <w:r>
-        <w:t>oston</w:t>
-      </w:r>
-      <w:r>
-        <w:t>','</w:t>
-      </w:r>
-      <w:r>
-        <w:t>c</w:t>
-      </w:r>
-      <w:r>
-        <w:t>ambridge</w:t>
-      </w:r>
-      <w:r>
-        <w:t>','</w:t>
-      </w:r>
-      <w:r>
-        <w:t>c</w:t>
-      </w:r>
-      <w:r>
-        <w:t>helsea</w:t>
-      </w:r>
-      <w:r>
-        <w:t>','</w:t>
-      </w:r>
-      <w:r>
-        <w:t>w</w:t>
-      </w:r>
-      <w:r>
-        <w:t>orcester</w:t>
-      </w:r>
-      <w:r>
-        <w:t>']</w:t>
-      </w:r>
-      <w:r>
+        <w:rPr>
+          <w:rFonts w:ascii="Garamond" w:hAnsi="Garamond"/>
+        </w:rPr>
+        <w:t>users[0].</w:t>
+      </w:r>
+      <w:proofErr w:type="spellStart"/>
+      <w:r>
+        <w:rPr>
+          <w:rFonts w:ascii="Garamond" w:hAnsi="Garamond"/>
+        </w:rPr>
+        <w:t>address.city.lower</w:t>
+      </w:r>
+      <w:proofErr w:type="spellEnd"/>
+      <w:r>
+        <w:rPr>
+          <w:rFonts w:ascii="Garamond" w:hAnsi="Garamond"/>
+        </w:rPr>
+        <w:t>() == '</w:t>
+      </w:r>
+      <w:proofErr w:type="spellStart"/>
+      <w:r>
+        <w:rPr>
+          <w:rFonts w:ascii="Garamond" w:hAnsi="Garamond"/>
+        </w:rPr>
+        <w:t>springfield</w:t>
+      </w:r>
+      <w:proofErr w:type="spellEnd"/>
+      <w:r>
+        <w:rPr>
+          <w:rFonts w:ascii="Garamond" w:hAnsi="Garamond"/>
+        </w:rPr>
+        <w:t>'</w:t>
+      </w:r>
+      <w:r>
+        <w:rPr>
+          <w:rFonts w:ascii="Garamond" w:hAnsi="Garamond"/>
+        </w:rPr>
         <w:t xml:space="preserve"> </w:t>
       </w:r>
       <w:r>
+        <w:rPr>
+          <w:rFonts w:ascii="Garamond" w:hAnsi="Garamond"/>
+        </w:rPr>
         <w:t>%}</w:t>
       </w:r>
     </w:p>
-    <w:p/>
-    <w:p>
-      <w:r>
-        <w:t>Inspectional Services Department, City of {{ users[0].address.norm_long.city }}</w:t>
-      </w:r>
-    </w:p>
-    <w:p/>
-    <w:p>
-      <w:r>
-        <w:t>{%</w:t>
-      </w:r>
-      <w:r>
-        <w:t>p</w:t>
-      </w:r>
-      <w:r>
-        <w:t xml:space="preserve"> elif </w:t>
-      </w:r>
-      <w:r>
-        <w:t>(</w:t>
-      </w:r>
-      <w:r>
-        <w:t>users[0]</w:t>
-      </w:r>
-      <w:r>
-        <w:t>.</w:t>
-      </w:r>
-      <w:r>
-        <w:t>address.</w:t>
-      </w:r>
-      <w:r>
-        <w:t>was_geocoded_successfully()</w:t>
-      </w:r>
-      <w:r>
-        <w:t xml:space="preserve"> </w:t>
-      </w:r>
-      <w:r>
-        <w:t xml:space="preserve">and </w:t>
-      </w:r>
-      <w:r>
-        <w:t>users[0].address.norm_long.city == 'Springfield'</w:t>
-      </w:r>
-      <w:r>
-        <w:t>)</w:t>
-      </w:r>
-      <w:r>
-        <w:t xml:space="preserve"> or </w:t>
-      </w:r>
-      <w:r>
-        <w:t xml:space="preserve"> </w:t>
-      </w:r>
-      <w:r>
-        <w:t>users[0].address.city</w:t>
-      </w:r>
-      <w:r>
-        <w:t>.lower()</w:t>
-      </w:r>
-      <w:r>
-        <w:t xml:space="preserve"> == '</w:t>
-      </w:r>
-      <w:r>
-        <w:t>s</w:t>
-      </w:r>
-      <w:r>
-        <w:t>pringfield'</w:t>
-      </w:r>
-      <w:r>
-        <w:t xml:space="preserve"> </w:t>
-      </w:r>
-      <w:r>
+    <w:p>
+      <w:pPr>
+        <w:rPr>
+          <w:rFonts w:ascii="Garamond" w:hAnsi="Garamond"/>
+        </w:rPr>
+      </w:pPr>
+    </w:p>
+    <w:p>
+      <w:pPr>
+        <w:rPr>
+          <w:rFonts w:ascii="Garamond" w:hAnsi="Garamond"/>
+        </w:rPr>
+      </w:pPr>
+      <w:r>
+        <w:rPr>
+          <w:rFonts w:ascii="Garamond" w:hAnsi="Garamond"/>
+        </w:rPr>
+        <w:t>Springfield Department of Code Enforcement</w:t>
+      </w:r>
+    </w:p>
+    <w:p>
+      <w:pPr>
+        <w:rPr>
+          <w:rFonts w:ascii="Garamond" w:hAnsi="Garamond"/>
+        </w:rPr>
+      </w:pPr>
+    </w:p>
+    <w:p>
+      <w:pPr>
+        <w:rPr>
+          <w:rFonts w:ascii="Garamond" w:hAnsi="Garamond"/>
+        </w:rPr>
+      </w:pPr>
+      <w:r>
+        <w:rPr>
+          <w:rFonts w:ascii="Garamond" w:hAnsi="Garamond"/>
+        </w:rPr>
+        <w:t xml:space="preserve">{%p </w:t>
+      </w:r>
+      <w:proofErr w:type="spellStart"/>
+      <w:r>
+        <w:rPr>
+          <w:rFonts w:ascii="Garamond" w:hAnsi="Garamond"/>
+        </w:rPr>
+        <w:t>elif</w:t>
+      </w:r>
+      <w:proofErr w:type="spellEnd"/>
+      <w:r>
+        <w:rPr>
+          <w:rFonts w:ascii="Garamond" w:hAnsi="Garamond"/>
+        </w:rPr>
+        <w:t xml:space="preserve"> users[0</w:t>
+      </w:r>
+      <w:proofErr w:type="gramStart"/>
+      <w:r>
+        <w:rPr>
+          <w:rFonts w:ascii="Garamond" w:hAnsi="Garamond"/>
+        </w:rPr>
+        <w:t>].</w:t>
+      </w:r>
+      <w:proofErr w:type="spellStart"/>
+      <w:r>
+        <w:rPr>
+          <w:rFonts w:ascii="Garamond" w:hAnsi="Garamond"/>
+        </w:rPr>
+        <w:t>address.was</w:t>
+      </w:r>
+      <w:proofErr w:type="gramEnd"/>
+      <w:r>
+        <w:rPr>
+          <w:rFonts w:ascii="Garamond" w:hAnsi="Garamond"/>
+        </w:rPr>
+        <w:t>_geocoded_successfully</w:t>
+      </w:r>
+      <w:proofErr w:type="spellEnd"/>
+      <w:r>
+        <w:rPr>
+          <w:rFonts w:ascii="Garamond" w:hAnsi="Garamond"/>
+        </w:rPr>
+        <w:t xml:space="preserve">() </w:t>
+      </w:r>
+      <w:r>
+        <w:rPr>
+          <w:rFonts w:ascii="Garamond" w:hAnsi="Garamond"/>
+        </w:rPr>
         <w:t>%}</w:t>
       </w:r>
     </w:p>
-    <w:p/>
-    <w:p>
-      <w:r>
-        <w:t>Springfield Department of Code Enforcement</w:t>
-      </w:r>
-    </w:p>
-    <w:p/>
-    <w:p>
-      <w:r>
-        <w:t xml:space="preserve">{%p </w:t>
-      </w:r>
-      <w:r>
-        <w:t xml:space="preserve">elif </w:t>
-      </w:r>
-      <w:r>
-        <w:t>users[0]</w:t>
-      </w:r>
-      <w:r>
-        <w:t>.</w:t>
-      </w:r>
-      <w:r>
-        <w:t>address.</w:t>
-      </w:r>
-      <w:r>
-        <w:t>was_geocoded_successfully()</w:t>
-      </w:r>
-      <w:r>
-        <w:t xml:space="preserve"> </w:t>
-      </w:r>
-      <w:r>
-        <w:t>%}</w:t>
-      </w:r>
-    </w:p>
-    <w:p/>
-    <w:p>
-      <w:r>
-        <w:t>{{ users[0].address.norm_long.city }} Board of Health</w:t>
-      </w:r>
-    </w:p>
-    <w:p/>
-    <w:p>
-      <w:r>
+    <w:p>
+      <w:pPr>
+        <w:rPr>
+          <w:rFonts w:ascii="Garamond" w:hAnsi="Garamond"/>
+        </w:rPr>
+      </w:pPr>
+    </w:p>
+    <w:p>
+      <w:pPr>
+        <w:rPr>
+          <w:rFonts w:ascii="Garamond" w:hAnsi="Garamond"/>
+        </w:rPr>
+      </w:pPr>
+      <w:proofErr w:type="gramStart"/>
+      <w:r>
+        <w:rPr>
+          <w:rFonts w:ascii="Garamond" w:hAnsi="Garamond"/>
+        </w:rPr>
+        <w:t>{{ users</w:t>
+      </w:r>
+      <w:proofErr w:type="gramEnd"/>
+      <w:r>
+        <w:rPr>
+          <w:rFonts w:ascii="Garamond" w:hAnsi="Garamond"/>
+        </w:rPr>
+        <w:t>[0].</w:t>
+      </w:r>
+      <w:proofErr w:type="spellStart"/>
+      <w:r>
+        <w:rPr>
+          <w:rFonts w:ascii="Garamond" w:hAnsi="Garamond"/>
+        </w:rPr>
+        <w:t>address.norm_long.city</w:t>
+      </w:r>
+      <w:proofErr w:type="spellEnd"/>
+      <w:r>
+        <w:rPr>
+          <w:rFonts w:ascii="Garamond" w:hAnsi="Garamond"/>
+        </w:rPr>
+        <w:t xml:space="preserve"> }} Board of Health</w:t>
+      </w:r>
+    </w:p>
+    <w:p>
+      <w:pPr>
+        <w:rPr>
+          <w:rFonts w:ascii="Garamond" w:hAnsi="Garamond"/>
+        </w:rPr>
+      </w:pPr>
+    </w:p>
+    <w:p>
+      <w:pPr>
+        <w:rPr>
+          <w:rFonts w:ascii="Garamond" w:hAnsi="Garamond"/>
+        </w:rPr>
+      </w:pPr>
+      <w:r>
+        <w:rPr>
+          <w:rFonts w:ascii="Garamond" w:hAnsi="Garamond"/>
+        </w:rPr>
         <w:t>{%p else %}</w:t>
       </w:r>
     </w:p>
-    <w:p/>
-    <w:p>
-      <w:r>
-        <w:t>{{ users[0].address.city</w:t>
-      </w:r>
-      <w:r>
+    <w:p>
+      <w:pPr>
+        <w:rPr>
+          <w:rFonts w:ascii="Garamond" w:hAnsi="Garamond"/>
+        </w:rPr>
+      </w:pPr>
+    </w:p>
+    <w:p>
+      <w:pPr>
+        <w:rPr>
+          <w:rFonts w:ascii="Garamond" w:hAnsi="Garamond"/>
+        </w:rPr>
+      </w:pPr>
+      <w:proofErr w:type="gramStart"/>
+      <w:r>
+        <w:rPr>
+          <w:rFonts w:ascii="Garamond" w:hAnsi="Garamond"/>
+        </w:rPr>
+        <w:t>{{ users</w:t>
+      </w:r>
+      <w:proofErr w:type="gramEnd"/>
+      <w:r>
+        <w:rPr>
+          <w:rFonts w:ascii="Garamond" w:hAnsi="Garamond"/>
+        </w:rPr>
+        <w:t>[0].</w:t>
+      </w:r>
+      <w:proofErr w:type="spellStart"/>
+      <w:r>
+        <w:rPr>
+          <w:rFonts w:ascii="Garamond" w:hAnsi="Garamond"/>
+        </w:rPr>
+        <w:t>address.city</w:t>
+      </w:r>
+      <w:proofErr w:type="spellEnd"/>
+      <w:r>
+        <w:rPr>
+          <w:rFonts w:ascii="Garamond" w:hAnsi="Garamond"/>
+        </w:rPr>
         <w:t xml:space="preserve"> }} Board of Health</w:t>
       </w:r>
     </w:p>
-    <w:p/>
-    <w:p>
-      <w:r>
+    <w:p>
+      <w:pPr>
+        <w:rPr>
+          <w:rFonts w:ascii="Garamond" w:hAnsi="Garamond"/>
+        </w:rPr>
+      </w:pPr>
+    </w:p>
+    <w:p>
+      <w:pPr>
+        <w:rPr>
+          <w:rFonts w:ascii="Garamond" w:hAnsi="Garamond"/>
+        </w:rPr>
+      </w:pPr>
+      <w:r>
+        <w:rPr>
+          <w:rFonts w:ascii="Garamond" w:hAnsi="Garamond"/>
+        </w:rPr>
         <w:t>{%p endif %}</w:t>
       </w:r>
     </w:p>
-    <w:p/>
-    <w:p>
-      <w:r>
+    <w:p>
+      <w:pPr>
+        <w:rPr>
+          <w:rFonts w:ascii="Garamond" w:hAnsi="Garamond"/>
+        </w:rPr>
+      </w:pPr>
+    </w:p>
+    <w:p>
+      <w:pPr>
+        <w:rPr>
+          <w:rFonts w:ascii="Garamond" w:hAnsi="Garamond"/>
+        </w:rPr>
+      </w:pPr>
+      <w:r>
+        <w:rPr>
+          <w:rFonts w:ascii="Garamond" w:hAnsi="Garamond"/>
+        </w:rPr>
         <w:t>Dear Inspector:</w:t>
       </w:r>
     </w:p>
     <w:p>
-      <w:r>
-        <w:t xml:space="preserve">I am writing to request that you conduct a comprehensive inspection of my apartment and the common areas of the building in which it is located for violations of the state sanitary code. </w:t>
-      </w:r>
-    </w:p>
-    <w:p>
-      <w:r>
+      <w:pPr>
+        <w:rPr>
+          <w:rFonts w:ascii="Garamond" w:hAnsi="Garamond"/>
+        </w:rPr>
+      </w:pPr>
+      <w:r>
+        <w:rPr>
+          <w:rFonts w:ascii="Garamond" w:hAnsi="Garamond"/>
+        </w:rPr>
+        <w:t xml:space="preserve">I am writing to request that you conduct a comprehensive inspection of my apartment and the common areas of the building in which it is located for violations of the state sanitary </w:t>
+      </w:r>
+      <w:bookmarkStart w:id="0" w:name="_GoBack"/>
+      <w:bookmarkEnd w:id="0"/>
+      <w:r>
+        <w:rPr>
+          <w:rFonts w:ascii="Garamond" w:hAnsi="Garamond"/>
+        </w:rPr>
+        <w:t xml:space="preserve">code. </w:t>
+      </w:r>
+    </w:p>
+    <w:p>
+      <w:pPr>
+        <w:rPr>
+          <w:rFonts w:ascii="Garamond" w:hAnsi="Garamond"/>
+        </w:rPr>
+      </w:pPr>
+      <w:r>
+        <w:rPr>
+          <w:rFonts w:ascii="Garamond" w:hAnsi="Garamond"/>
+        </w:rPr>
         <w:t>{%p if 'e</w:t>
       </w:r>
       <w:r>
-        <w:t>mergency' in bad_conditions and bad_conditions[</w:t>
-      </w:r>
-      <w:r>
-        <w:t>'emergency'</w:t>
-      </w:r>
-      <w:r>
-        <w:t>].df</w:t>
-      </w:r>
-      <w:r>
+        <w:rPr>
+          <w:rFonts w:ascii="Garamond" w:hAnsi="Garamond"/>
+        </w:rPr>
+        <w:t xml:space="preserve">mergency' in </w:t>
+      </w:r>
+      <w:proofErr w:type="spellStart"/>
+      <w:r>
+        <w:rPr>
+          <w:rFonts w:ascii="Garamond" w:hAnsi="Garamond"/>
+        </w:rPr>
+        <w:t>bad_conditions</w:t>
+      </w:r>
+      <w:proofErr w:type="spellEnd"/>
+      <w:r>
+        <w:rPr>
+          <w:rFonts w:ascii="Garamond" w:hAnsi="Garamond"/>
+        </w:rPr>
+        <w:t xml:space="preserve"> and </w:t>
+      </w:r>
+      <w:proofErr w:type="spellStart"/>
+      <w:r>
+        <w:rPr>
+          <w:rFonts w:ascii="Garamond" w:hAnsi="Garamond"/>
+        </w:rPr>
+        <w:t>bad_</w:t>
+      </w:r>
+      <w:proofErr w:type="gramStart"/>
+      <w:r>
+        <w:rPr>
+          <w:rFonts w:ascii="Garamond" w:hAnsi="Garamond"/>
+        </w:rPr>
+        <w:t>conditions.active</w:t>
+      </w:r>
+      <w:proofErr w:type="gramEnd"/>
+      <w:r>
+        <w:rPr>
+          <w:rFonts w:ascii="Garamond" w:hAnsi="Garamond"/>
+        </w:rPr>
+        <w:t>_conditions</w:t>
+      </w:r>
+      <w:proofErr w:type="spellEnd"/>
+      <w:r>
+        <w:rPr>
+          <w:rFonts w:ascii="Garamond" w:hAnsi="Garamond"/>
+        </w:rPr>
+        <w:t>()</w:t>
+      </w:r>
+      <w:r>
+        <w:rPr>
+          <w:rFonts w:ascii="Garamond" w:hAnsi="Garamond"/>
+        </w:rPr>
+        <w:t>.filter(category="emergency")</w:t>
+      </w:r>
+      <w:r>
+        <w:rPr>
+          <w:rFonts w:ascii="Garamond" w:hAnsi="Garamond"/>
+        </w:rPr>
         <w:t xml:space="preserve"> | length</w:t>
       </w:r>
       <w:r>
+        <w:rPr>
+          <w:rFonts w:ascii="Garamond" w:hAnsi="Garamond"/>
+        </w:rPr>
         <w:t xml:space="preserve"> &gt; 0</w:t>
       </w:r>
       <w:r>
+        <w:rPr>
+          <w:rFonts w:ascii="Garamond" w:hAnsi="Garamond"/>
+        </w:rPr>
         <w:t xml:space="preserve"> %}</w:t>
       </w:r>
     </w:p>
     <w:p>
-      <w:r>
-        <w:t>I am requesting that the inspection take place within 24 hours because the following emer</w:t>
-      </w:r>
-      <w:r>
+      <w:pPr>
+        <w:rPr>
+          <w:rFonts w:ascii="Garamond" w:hAnsi="Garamond"/>
+        </w:rPr>
+      </w:pPr>
+      <w:r>
+        <w:rPr>
+          <w:rFonts w:ascii="Garamond" w:hAnsi="Garamond"/>
+        </w:rPr>
+        <w:lastRenderedPageBreak/>
+        <w:t xml:space="preserve">I am requesting that the inspection take place within 24 hours because the following </w:t>
+      </w:r>
+      <w:r>
+        <w:rPr>
+          <w:rFonts w:ascii="Garamond" w:hAnsi="Garamond"/>
+        </w:rPr>
+        <w:t xml:space="preserve">are </w:t>
+      </w:r>
+      <w:r>
+        <w:rPr>
+          <w:rFonts w:ascii="Garamond" w:hAnsi="Garamond"/>
+        </w:rPr>
+        <w:t>emer</w:t>
+      </w:r>
+      <w:r>
+        <w:rPr>
+          <w:rFonts w:ascii="Garamond" w:hAnsi="Garamond"/>
+        </w:rPr>
         <w:t>g</w:t>
       </w:r>
       <w:r>
+        <w:rPr>
+          <w:rFonts w:ascii="Garamond" w:hAnsi="Garamond"/>
+        </w:rPr>
         <w:t>ency conditions under the state sanitary code:</w:t>
       </w:r>
     </w:p>
@@ -320,21 +895,54 @@
           <w:ilvl w:val="0"/>
           <w:numId w:val="1"/>
         </w:numPr>
-      </w:pPr>
-      <w:r>
-        <w:lastRenderedPageBreak/>
-        <w:t xml:space="preserve">{%p for </w:t>
-      </w:r>
-      <w:r>
-        <w:t>index, row in bad_conditions[</w:t>
-      </w:r>
-      <w:r>
-        <w:t>'emergency'</w:t>
-      </w:r>
-      <w:r>
-        <w:t>].df.iterrows()</w:t>
-      </w:r>
-      <w:r>
+        <w:rPr>
+          <w:rFonts w:ascii="Garamond" w:hAnsi="Garamond"/>
+        </w:rPr>
+      </w:pPr>
+      <w:r>
+        <w:rPr>
+          <w:rFonts w:ascii="Garamond" w:hAnsi="Garamond"/>
+        </w:rPr>
+        <w:t xml:space="preserve">{% for condition in </w:t>
+      </w:r>
+      <w:proofErr w:type="spellStart"/>
+      <w:r>
+        <w:rPr>
+          <w:rFonts w:ascii="Garamond" w:hAnsi="Garamond"/>
+        </w:rPr>
+        <w:t>bad_</w:t>
+      </w:r>
+      <w:proofErr w:type="gramStart"/>
+      <w:r>
+        <w:rPr>
+          <w:rFonts w:ascii="Garamond" w:hAnsi="Garamond"/>
+        </w:rPr>
+        <w:t>conditions.active</w:t>
+      </w:r>
+      <w:proofErr w:type="gramEnd"/>
+      <w:r>
+        <w:rPr>
+          <w:rFonts w:ascii="Garamond" w:hAnsi="Garamond"/>
+        </w:rPr>
+        <w:t>_conditions</w:t>
+      </w:r>
+      <w:proofErr w:type="spellEnd"/>
+      <w:r>
+        <w:rPr>
+          <w:rFonts w:ascii="Garamond" w:hAnsi="Garamond"/>
+        </w:rPr>
+        <w:t>()</w:t>
+      </w:r>
+      <w:r>
+        <w:rPr>
+          <w:rFonts w:ascii="Garamond" w:hAnsi="Garamond"/>
+        </w:rPr>
+        <w:t>.filter(category="emergency")</w:t>
+      </w:r>
+      <w:r>
+        <w:rPr>
+          <w:rFonts w:ascii="Garamond" w:hAnsi="Garamond"/>
+        </w:rPr>
         <w:t xml:space="preserve"> %}</w:t>
       </w:r>
     </w:p>
@@ -345,39 +953,51 @@
           <w:ilvl w:val="0"/>
           <w:numId w:val="1"/>
         </w:numPr>
-      </w:pPr>
-      <w:r>
-        <w:t>{{ row</w:t>
-      </w:r>
-      <w:r>
-        <w:t>.get(</w:t>
-      </w:r>
-      <w:r>
-        <w:t>'Interview d</w:t>
-      </w:r>
-      <w:r>
-        <w:t>escription'</w:t>
-      </w:r>
-      <w:r>
-        <w:t>)</w:t>
-      </w:r>
-      <w:r>
+        <w:rPr>
+          <w:rFonts w:ascii="Garamond" w:hAnsi="Garamond"/>
+        </w:rPr>
+      </w:pPr>
+      <w:proofErr w:type="gramStart"/>
+      <w:r>
+        <w:rPr>
+          <w:rFonts w:ascii="Garamond" w:hAnsi="Garamond"/>
+        </w:rPr>
+        <w:t xml:space="preserve">{{ </w:t>
+      </w:r>
+      <w:proofErr w:type="spellStart"/>
+      <w:r>
+        <w:rPr>
+          <w:rFonts w:ascii="Garamond" w:hAnsi="Garamond"/>
+        </w:rPr>
+        <w:t>condition</w:t>
+      </w:r>
+      <w:proofErr w:type="gramEnd"/>
+      <w:r>
+        <w:rPr>
+          <w:rFonts w:ascii="Garamond" w:hAnsi="Garamond"/>
+        </w:rPr>
+        <w:t>.description</w:t>
+      </w:r>
+      <w:proofErr w:type="spellEnd"/>
+      <w:r>
+        <w:rPr>
+          <w:rFonts w:ascii="Garamond" w:hAnsi="Garamond"/>
+        </w:rPr>
+        <w:t xml:space="preserve"> }} {{ </w:t>
+      </w:r>
+      <w:proofErr w:type="spellStart"/>
+      <w:r>
+        <w:rPr>
+          <w:rFonts w:ascii="Garamond" w:hAnsi="Garamond"/>
+        </w:rPr>
+        <w:t>condition.code</w:t>
+      </w:r>
+      <w:proofErr w:type="spellEnd"/>
+      <w:r>
+        <w:rPr>
+          <w:rFonts w:ascii="Garamond" w:hAnsi="Garamond"/>
+        </w:rPr>
         <w:t xml:space="preserve"> }}</w:t>
-      </w:r>
-      <w:r>
-        <w:t>{#</w:t>
-      </w:r>
-      <w:r>
-        <w:t xml:space="preserve"> if bad_conditions[</w:t>
-      </w:r>
-      <w:r>
-        <w:t>'emergency'</w:t>
-      </w:r>
-      <w:r>
-        <w:t>].details</w:t>
-      </w:r>
-      <w:r>
-        <w:t xml:space="preserve"> #}</w:t>
       </w:r>
     </w:p>
     <w:p>
@@ -387,36 +1007,67 @@
           <w:ilvl w:val="0"/>
           <w:numId w:val="1"/>
         </w:numPr>
-      </w:pPr>
-      <w:r>
-        <w:t>{%p endfor %}</w:t>
-      </w:r>
-    </w:p>
-    <w:p>
-      <w:r>
+        <w:rPr>
+          <w:rFonts w:ascii="Garamond" w:hAnsi="Garamond"/>
+        </w:rPr>
+      </w:pPr>
+      <w:r>
+        <w:rPr>
+          <w:rFonts w:ascii="Garamond" w:hAnsi="Garamond"/>
+        </w:rPr>
         <w:t xml:space="preserve">{%p </w:t>
       </w:r>
-      <w:r>
+      <w:proofErr w:type="spellStart"/>
+      <w:r>
+        <w:rPr>
+          <w:rFonts w:ascii="Garamond" w:hAnsi="Garamond"/>
+        </w:rPr>
+        <w:t>endfor</w:t>
+      </w:r>
+      <w:proofErr w:type="spellEnd"/>
+      <w:r>
+        <w:rPr>
+          <w:rFonts w:ascii="Garamond" w:hAnsi="Garamond"/>
+        </w:rPr>
+        <w:t xml:space="preserve"> %}</w:t>
+      </w:r>
+    </w:p>
+    <w:p>
+      <w:pPr>
+        <w:rPr>
+          <w:rFonts w:ascii="Garamond" w:hAnsi="Garamond"/>
+        </w:rPr>
+      </w:pPr>
+      <w:r>
+        <w:rPr>
+          <w:rFonts w:ascii="Garamond" w:hAnsi="Garamond"/>
+        </w:rPr>
+        <w:t xml:space="preserve">{%p </w:t>
+      </w:r>
+      <w:r>
+        <w:rPr>
+          <w:rFonts w:ascii="Garamond" w:hAnsi="Garamond"/>
+        </w:rPr>
         <w:t>else</w:t>
       </w:r>
       <w:r>
+        <w:rPr>
+          <w:rFonts w:ascii="Garamond" w:hAnsi="Garamond"/>
+        </w:rPr>
         <w:t xml:space="preserve"> %}</w:t>
       </w:r>
     </w:p>
     <w:p>
-      <w:r>
+      <w:pPr>
+        <w:rPr>
+          <w:rFonts w:ascii="Garamond" w:hAnsi="Garamond"/>
+        </w:rPr>
+      </w:pPr>
+      <w:r>
+        <w:rPr>
+          <w:rFonts w:ascii="Garamond" w:hAnsi="Garamond"/>
+        </w:rPr>
         <w:t>The problems that I have seen in my unit include:</w:t>
-      </w:r>
-    </w:p>
-    <w:p>
-      <w:r>
-        <w:t xml:space="preserve">{%p for category in </w:t>
-      </w:r>
-      <w:r>
-        <w:t>bad_conditions</w:t>
-      </w:r>
-      <w:r>
-        <w:t xml:space="preserve"> %}</w:t>
       </w:r>
     </w:p>
     <w:p>
@@ -426,15 +1077,55 @@
           <w:ilvl w:val="0"/>
           <w:numId w:val="1"/>
         </w:numPr>
-      </w:pPr>
-      <w:r>
+        <w:rPr>
+          <w:rFonts w:ascii="Garamond" w:hAnsi="Garamond"/>
+        </w:rPr>
+      </w:pPr>
+      <w:r>
+        <w:rPr>
+          <w:rFonts w:ascii="Garamond" w:hAnsi="Garamond"/>
+        </w:rPr>
         <w:t xml:space="preserve">{%p for </w:t>
       </w:r>
       <w:r>
-        <w:t>index, row in bad_conditions[category].df.iterrows()</w:t>
-      </w:r>
-      <w:r>
-        <w:t xml:space="preserve"> %}</w:t>
+        <w:rPr>
+          <w:rFonts w:ascii="Garamond" w:hAnsi="Garamond"/>
+        </w:rPr>
+        <w:t>condition</w:t>
+      </w:r>
+      <w:r>
+        <w:rPr>
+          <w:rFonts w:ascii="Garamond" w:hAnsi="Garamond"/>
+        </w:rPr>
+        <w:t xml:space="preserve"> in </w:t>
+      </w:r>
+      <w:proofErr w:type="spellStart"/>
+      <w:r>
+        <w:rPr>
+          <w:rFonts w:ascii="Garamond" w:hAnsi="Garamond"/>
+        </w:rPr>
+        <w:t>bad_</w:t>
+      </w:r>
+      <w:proofErr w:type="gramStart"/>
+      <w:r>
+        <w:rPr>
+          <w:rFonts w:ascii="Garamond" w:hAnsi="Garamond"/>
+        </w:rPr>
+        <w:t>conditions.active</w:t>
+      </w:r>
+      <w:proofErr w:type="gramEnd"/>
+      <w:r>
+        <w:rPr>
+          <w:rFonts w:ascii="Garamond" w:hAnsi="Garamond"/>
+        </w:rPr>
+        <w:t>_conditions</w:t>
+      </w:r>
+      <w:proofErr w:type="spellEnd"/>
+      <w:r>
+        <w:rPr>
+          <w:rFonts w:ascii="Garamond" w:hAnsi="Garamond"/>
+        </w:rPr>
+        <w:t>() %}</w:t>
       </w:r>
     </w:p>
     <w:p>
@@ -444,21 +1135,57 @@
           <w:ilvl w:val="0"/>
           <w:numId w:val="1"/>
         </w:numPr>
-      </w:pPr>
-      <w:r>
-        <w:t>{{ row</w:t>
-      </w:r>
-      <w:r>
-        <w:t>.get(</w:t>
-      </w:r>
-      <w:r>
-        <w:t>'Interview description'</w:t>
-      </w:r>
-      <w:r>
-        <w:t>)</w:t>
-      </w:r>
-      <w:r>
-        <w:t xml:space="preserve"> }}, {{ row['Sanitary Code Section'] }}</w:t>
+        <w:rPr>
+          <w:rFonts w:ascii="Garamond" w:hAnsi="Garamond"/>
+        </w:rPr>
+      </w:pPr>
+      <w:proofErr w:type="gramStart"/>
+      <w:r>
+        <w:rPr>
+          <w:rFonts w:ascii="Garamond" w:hAnsi="Garamond"/>
+        </w:rPr>
+        <w:t xml:space="preserve">{{ </w:t>
+      </w:r>
+      <w:proofErr w:type="spellStart"/>
+      <w:r>
+        <w:rPr>
+          <w:rFonts w:ascii="Garamond" w:hAnsi="Garamond"/>
+        </w:rPr>
+        <w:t>condition</w:t>
+      </w:r>
+      <w:proofErr w:type="gramEnd"/>
+      <w:r>
+        <w:rPr>
+          <w:rFonts w:ascii="Garamond" w:hAnsi="Garamond"/>
+        </w:rPr>
+        <w:t>.description</w:t>
+      </w:r>
+      <w:proofErr w:type="spellEnd"/>
+      <w:r>
+        <w:rPr>
+          <w:rFonts w:ascii="Garamond" w:hAnsi="Garamond"/>
+        </w:rPr>
+        <w:t xml:space="preserve"> }} {{ </w:t>
+      </w:r>
+      <w:proofErr w:type="spellStart"/>
+      <w:r>
+        <w:rPr>
+          <w:rFonts w:ascii="Garamond" w:hAnsi="Garamond"/>
+        </w:rPr>
+        <w:t>condition</w:t>
+      </w:r>
+      <w:r>
+        <w:rPr>
+          <w:rFonts w:ascii="Garamond" w:hAnsi="Garamond"/>
+        </w:rPr>
+        <w:t>.code</w:t>
+      </w:r>
+      <w:proofErr w:type="spellEnd"/>
+      <w:r>
+        <w:rPr>
+          <w:rFonts w:ascii="Garamond" w:hAnsi="Garamond"/>
+        </w:rPr>
+        <w:t xml:space="preserve"> }}</w:t>
       </w:r>
     </w:p>
     <w:p>
@@ -468,151 +1195,596 @@
           <w:ilvl w:val="0"/>
           <w:numId w:val="1"/>
         </w:numPr>
-      </w:pPr>
-      <w:r>
-        <w:t>{%p endfor %}</w:t>
-      </w:r>
-    </w:p>
-    <w:p>
-      <w:r>
-        <w:t>{%p endfor %}</w:t>
-      </w:r>
-    </w:p>
-    <w:p>
-      <w:r>
+        <w:rPr>
+          <w:rFonts w:ascii="Garamond" w:hAnsi="Garamond"/>
+        </w:rPr>
+      </w:pPr>
+      <w:r>
+        <w:rPr>
+          <w:rFonts w:ascii="Garamond" w:hAnsi="Garamond"/>
+        </w:rPr>
+        <w:t xml:space="preserve">{%p </w:t>
+      </w:r>
+      <w:proofErr w:type="spellStart"/>
+      <w:r>
+        <w:rPr>
+          <w:rFonts w:ascii="Garamond" w:hAnsi="Garamond"/>
+        </w:rPr>
+        <w:t>endfor</w:t>
+      </w:r>
+      <w:proofErr w:type="spellEnd"/>
+      <w:r>
+        <w:rPr>
+          <w:rFonts w:ascii="Garamond" w:hAnsi="Garamond"/>
+        </w:rPr>
+        <w:t xml:space="preserve"> %}</w:t>
+      </w:r>
+    </w:p>
+    <w:p>
+      <w:pPr>
+        <w:rPr>
+          <w:rFonts w:ascii="Garamond" w:hAnsi="Garamond"/>
+        </w:rPr>
+      </w:pPr>
+      <w:r>
+        <w:rPr>
+          <w:rFonts w:ascii="Garamond" w:hAnsi="Garamond"/>
+        </w:rPr>
         <w:t>{%p endif %}</w:t>
       </w:r>
     </w:p>
     <w:p>
-      <w:r>
+      <w:pPr>
+        <w:rPr>
+          <w:rFonts w:ascii="Garamond" w:hAnsi="Garamond"/>
+        </w:rPr>
+      </w:pPr>
+      <w:r>
+        <w:rPr>
+          <w:rFonts w:ascii="Garamond" w:hAnsi="Garamond"/>
+        </w:rPr>
         <w:t>My name, address, and telephone number are as follows:</w:t>
       </w:r>
     </w:p>
     <w:p>
-      <w:r>
-        <w:t>Name: {{ users }}</w:t>
-      </w:r>
-    </w:p>
-    <w:p>
-      <w:r>
-        <w:t>Address: {{ users[0].address.on_one_line() }}</w:t>
-      </w:r>
-    </w:p>
-    <w:p>
-      <w:r>
-        <w:t>Telephone number: {{ users[0].phone_numbers() }}</w:t>
-      </w:r>
-    </w:p>
-    <w:p/>
-    <w:p>
-      <w:r>
+      <w:pPr>
+        <w:contextualSpacing/>
+        <w:rPr>
+          <w:rFonts w:ascii="Garamond" w:hAnsi="Garamond"/>
+        </w:rPr>
+      </w:pPr>
+      <w:proofErr w:type="gramStart"/>
+      <w:r>
+        <w:rPr>
+          <w:rFonts w:ascii="Garamond" w:hAnsi="Garamond"/>
+        </w:rPr>
+        <w:t>{{ users</w:t>
+      </w:r>
+      <w:proofErr w:type="gramEnd"/>
+      <w:r>
+        <w:rPr>
+          <w:rFonts w:ascii="Garamond" w:hAnsi="Garamond"/>
+        </w:rPr>
+        <w:t xml:space="preserve"> }}</w:t>
+      </w:r>
+    </w:p>
+    <w:p>
+      <w:pPr>
+        <w:contextualSpacing/>
+        <w:rPr>
+          <w:rFonts w:ascii="Garamond" w:hAnsi="Garamond"/>
+        </w:rPr>
+      </w:pPr>
+      <w:proofErr w:type="gramStart"/>
+      <w:r>
+        <w:rPr>
+          <w:rFonts w:ascii="Garamond" w:hAnsi="Garamond"/>
+        </w:rPr>
+        <w:t>{{ users</w:t>
+      </w:r>
+      <w:proofErr w:type="gramEnd"/>
+      <w:r>
+        <w:rPr>
+          <w:rFonts w:ascii="Garamond" w:hAnsi="Garamond"/>
+        </w:rPr>
+        <w:t>[0].</w:t>
+      </w:r>
+      <w:proofErr w:type="spellStart"/>
+      <w:r>
+        <w:rPr>
+          <w:rFonts w:ascii="Garamond" w:hAnsi="Garamond"/>
+        </w:rPr>
+        <w:t>address.on_one_line</w:t>
+      </w:r>
+      <w:proofErr w:type="spellEnd"/>
+      <w:r>
+        <w:rPr>
+          <w:rFonts w:ascii="Garamond" w:hAnsi="Garamond"/>
+        </w:rPr>
+        <w:t>() }}</w:t>
+      </w:r>
+    </w:p>
+    <w:p>
+      <w:pPr>
+        <w:contextualSpacing/>
+        <w:rPr>
+          <w:rFonts w:ascii="Garamond" w:hAnsi="Garamond"/>
+        </w:rPr>
+      </w:pPr>
+      <w:proofErr w:type="gramStart"/>
+      <w:r>
+        <w:rPr>
+          <w:rFonts w:ascii="Garamond" w:hAnsi="Garamond"/>
+        </w:rPr>
+        <w:t>{{ users</w:t>
+      </w:r>
+      <w:proofErr w:type="gramEnd"/>
+      <w:r>
+        <w:rPr>
+          <w:rFonts w:ascii="Garamond" w:hAnsi="Garamond"/>
+        </w:rPr>
+        <w:t>[0].</w:t>
+      </w:r>
+      <w:proofErr w:type="spellStart"/>
+      <w:r>
+        <w:rPr>
+          <w:rFonts w:ascii="Garamond" w:hAnsi="Garamond"/>
+        </w:rPr>
+        <w:t>phone_numbers</w:t>
+      </w:r>
+      <w:proofErr w:type="spellEnd"/>
+      <w:r>
+        <w:rPr>
+          <w:rFonts w:ascii="Garamond" w:hAnsi="Garamond"/>
+        </w:rPr>
+        <w:t>() }}</w:t>
+      </w:r>
+    </w:p>
+    <w:p>
+      <w:pPr>
+        <w:rPr>
+          <w:rFonts w:ascii="Garamond" w:hAnsi="Garamond"/>
+        </w:rPr>
+      </w:pPr>
+    </w:p>
+    <w:p>
+      <w:pPr>
+        <w:rPr>
+          <w:rFonts w:ascii="Garamond" w:hAnsi="Garamond"/>
+        </w:rPr>
+      </w:pPr>
+      <w:r>
+        <w:rPr>
+          <w:rFonts w:ascii="Garamond" w:hAnsi="Garamond"/>
+        </w:rPr>
         <w:t>My landlord's name and address are as follows:</w:t>
       </w:r>
     </w:p>
     <w:p>
-      <w:r>
-        <w:t>{{ other_parties[0].address_block() }}</w:t>
-      </w:r>
-    </w:p>
-    <w:p>
-      <w:r>
+      <w:pPr>
+        <w:contextualSpacing/>
+        <w:rPr>
+          <w:rFonts w:ascii="Garamond" w:hAnsi="Garamond"/>
+        </w:rPr>
+      </w:pPr>
+      <w:proofErr w:type="gramStart"/>
+      <w:r>
+        <w:rPr>
+          <w:rFonts w:ascii="Garamond" w:hAnsi="Garamond"/>
+        </w:rPr>
+        <w:t xml:space="preserve">{{ </w:t>
+      </w:r>
+      <w:proofErr w:type="spellStart"/>
+      <w:r>
+        <w:rPr>
+          <w:rFonts w:ascii="Garamond" w:hAnsi="Garamond"/>
+        </w:rPr>
+        <w:t>other</w:t>
+      </w:r>
+      <w:proofErr w:type="gramEnd"/>
+      <w:r>
+        <w:rPr>
+          <w:rFonts w:ascii="Garamond" w:hAnsi="Garamond"/>
+        </w:rPr>
+        <w:t>_parties</w:t>
+      </w:r>
+      <w:proofErr w:type="spellEnd"/>
+      <w:r>
+        <w:rPr>
+          <w:rFonts w:ascii="Garamond" w:hAnsi="Garamond"/>
+        </w:rPr>
+        <w:t>[0].</w:t>
+      </w:r>
+      <w:proofErr w:type="spellStart"/>
+      <w:r>
+        <w:rPr>
+          <w:rFonts w:ascii="Garamond" w:hAnsi="Garamond"/>
+        </w:rPr>
+        <w:t>address_block</w:t>
+      </w:r>
+      <w:proofErr w:type="spellEnd"/>
+      <w:r>
+        <w:rPr>
+          <w:rFonts w:ascii="Garamond" w:hAnsi="Garamond"/>
+        </w:rPr>
+        <w:t>() }}</w:t>
+      </w:r>
+    </w:p>
+    <w:p>
+      <w:pPr>
+        <w:contextualSpacing/>
+        <w:rPr>
+          <w:rFonts w:ascii="Garamond" w:hAnsi="Garamond"/>
+        </w:rPr>
+      </w:pPr>
+      <w:proofErr w:type="gramStart"/>
+      <w:r>
+        <w:rPr>
+          <w:rFonts w:ascii="Garamond" w:hAnsi="Garamond"/>
+        </w:rPr>
+        <w:t xml:space="preserve">{{ </w:t>
+      </w:r>
+      <w:proofErr w:type="spellStart"/>
+      <w:r>
+        <w:rPr>
+          <w:rFonts w:ascii="Garamond" w:hAnsi="Garamond"/>
+        </w:rPr>
+        <w:t>other</w:t>
+      </w:r>
+      <w:proofErr w:type="gramEnd"/>
+      <w:r>
+        <w:rPr>
+          <w:rFonts w:ascii="Garamond" w:hAnsi="Garamond"/>
+        </w:rPr>
+        <w:t>_parties</w:t>
+      </w:r>
+      <w:proofErr w:type="spellEnd"/>
+      <w:r>
+        <w:rPr>
+          <w:rFonts w:ascii="Garamond" w:hAnsi="Garamond"/>
+        </w:rPr>
+        <w:t>[0].</w:t>
+      </w:r>
+      <w:proofErr w:type="spellStart"/>
+      <w:r>
+        <w:rPr>
+          <w:rFonts w:ascii="Garamond" w:hAnsi="Garamond"/>
+        </w:rPr>
+        <w:t>phone_numbers</w:t>
+      </w:r>
+      <w:proofErr w:type="spellEnd"/>
+      <w:r>
+        <w:rPr>
+          <w:rFonts w:ascii="Garamond" w:hAnsi="Garamond"/>
+        </w:rPr>
+        <w:t>() }}</w:t>
+      </w:r>
+    </w:p>
+    <w:p>
+      <w:pPr>
+        <w:contextualSpacing/>
+        <w:rPr>
+          <w:rFonts w:ascii="Garamond" w:hAnsi="Garamond"/>
+        </w:rPr>
+      </w:pPr>
+      <w:proofErr w:type="gramStart"/>
+      <w:r>
+        <w:rPr>
+          <w:rFonts w:ascii="Garamond" w:hAnsi="Garamond"/>
+        </w:rPr>
+        <w:t xml:space="preserve">{{ </w:t>
+      </w:r>
+      <w:proofErr w:type="spellStart"/>
+      <w:r>
+        <w:rPr>
+          <w:rFonts w:ascii="Garamond" w:hAnsi="Garamond"/>
+        </w:rPr>
+        <w:t>showifdef</w:t>
+      </w:r>
+      <w:proofErr w:type="spellEnd"/>
+      <w:proofErr w:type="gramEnd"/>
+      <w:r>
+        <w:rPr>
+          <w:rFonts w:ascii="Garamond" w:hAnsi="Garamond"/>
+        </w:rPr>
+        <w:t>("</w:t>
+      </w:r>
+      <w:proofErr w:type="spellStart"/>
+      <w:r>
+        <w:rPr>
+          <w:rFonts w:ascii="Garamond" w:hAnsi="Garamond"/>
+        </w:rPr>
+        <w:t>other_parties</w:t>
+      </w:r>
+      <w:proofErr w:type="spellEnd"/>
+      <w:r>
+        <w:rPr>
+          <w:rFonts w:ascii="Garamond" w:hAnsi="Garamond"/>
+        </w:rPr>
+        <w:t>[0].email") }}</w:t>
+      </w:r>
+    </w:p>
+    <w:p>
+      <w:pPr>
+        <w:rPr>
+          <w:rFonts w:ascii="Garamond" w:hAnsi="Garamond"/>
+        </w:rPr>
+      </w:pPr>
+    </w:p>
+    <w:p>
+      <w:pPr>
+        <w:rPr>
+          <w:rFonts w:ascii="Garamond" w:hAnsi="Garamond"/>
+        </w:rPr>
+      </w:pPr>
+      <w:r>
+        <w:rPr>
+          <w:rFonts w:ascii="Garamond" w:hAnsi="Garamond"/>
+        </w:rPr>
         <w:t>I would appreciate if you would please call me as soon as possible to schedule a time for this inspection, so that I can be home at that time.</w:t>
       </w:r>
     </w:p>
     <w:p>
-      <w:r>
+      <w:pPr>
+        <w:rPr>
+          <w:rFonts w:ascii="Garamond" w:hAnsi="Garamond"/>
+        </w:rPr>
+      </w:pPr>
+      <w:r>
+        <w:rPr>
+          <w:rFonts w:ascii="Garamond" w:hAnsi="Garamond"/>
+        </w:rPr>
         <w:t>Thank you for your prompt attention to this request.</w:t>
       </w:r>
     </w:p>
-    <w:p/>
-    <w:p>
-      <w:r>
+    <w:p>
+      <w:pPr>
+        <w:rPr>
+          <w:rFonts w:ascii="Garamond" w:hAnsi="Garamond"/>
+        </w:rPr>
+      </w:pPr>
+    </w:p>
+    <w:p>
+      <w:pPr>
+        <w:rPr>
+          <w:rFonts w:ascii="Garamond" w:hAnsi="Garamond"/>
+        </w:rPr>
+      </w:pPr>
+      <w:r>
+        <w:rPr>
+          <w:rFonts w:ascii="Garamond" w:hAnsi="Garamond"/>
+        </w:rPr>
         <w:tab/>
       </w:r>
       <w:r>
+        <w:rPr>
+          <w:rFonts w:ascii="Garamond" w:hAnsi="Garamond"/>
+        </w:rPr>
         <w:tab/>
       </w:r>
       <w:r>
+        <w:rPr>
+          <w:rFonts w:ascii="Garamond" w:hAnsi="Garamond"/>
+        </w:rPr>
         <w:tab/>
       </w:r>
       <w:r>
+        <w:rPr>
+          <w:rFonts w:ascii="Garamond" w:hAnsi="Garamond"/>
+        </w:rPr>
         <w:tab/>
       </w:r>
       <w:r>
+        <w:rPr>
+          <w:rFonts w:ascii="Garamond" w:hAnsi="Garamond"/>
+        </w:rPr>
         <w:tab/>
       </w:r>
       <w:r>
+        <w:rPr>
+          <w:rFonts w:ascii="Garamond" w:hAnsi="Garamond"/>
+        </w:rPr>
         <w:tab/>
       </w:r>
       <w:r>
+        <w:rPr>
+          <w:rFonts w:ascii="Garamond" w:hAnsi="Garamond"/>
+        </w:rPr>
         <w:tab/>
       </w:r>
       <w:r>
+        <w:rPr>
+          <w:rFonts w:ascii="Garamond" w:hAnsi="Garamond"/>
+        </w:rPr>
         <w:tab/>
         <w:t>Sincerely,</w:t>
       </w:r>
     </w:p>
     <w:p>
-      <w:r>
+      <w:pPr>
+        <w:rPr>
+          <w:rFonts w:ascii="Garamond" w:hAnsi="Garamond"/>
+        </w:rPr>
+      </w:pPr>
+      <w:r>
+        <w:rPr>
+          <w:rFonts w:ascii="Garamond" w:hAnsi="Garamond"/>
+        </w:rPr>
         <w:tab/>
       </w:r>
       <w:r>
+        <w:rPr>
+          <w:rFonts w:ascii="Garamond" w:hAnsi="Garamond"/>
+        </w:rPr>
         <w:tab/>
       </w:r>
       <w:r>
+        <w:rPr>
+          <w:rFonts w:ascii="Garamond" w:hAnsi="Garamond"/>
+        </w:rPr>
         <w:tab/>
       </w:r>
       <w:r>
+        <w:rPr>
+          <w:rFonts w:ascii="Garamond" w:hAnsi="Garamond"/>
+        </w:rPr>
         <w:tab/>
       </w:r>
       <w:r>
+        <w:rPr>
+          <w:rFonts w:ascii="Garamond" w:hAnsi="Garamond"/>
+        </w:rPr>
         <w:tab/>
       </w:r>
       <w:r>
+        <w:rPr>
+          <w:rFonts w:ascii="Garamond" w:hAnsi="Garamond"/>
+        </w:rPr>
         <w:tab/>
       </w:r>
       <w:r>
+        <w:rPr>
+          <w:rFonts w:ascii="Garamond" w:hAnsi="Garamond"/>
+        </w:rPr>
         <w:tab/>
       </w:r>
       <w:r>
+        <w:rPr>
+          <w:rFonts w:ascii="Garamond" w:hAnsi="Garamond"/>
+        </w:rPr>
         <w:tab/>
-        <w:t>{{ users[0].signature</w:t>
-      </w:r>
-      <w:r>
-        <w:t>_if_final(i)</w:t>
-      </w:r>
-      <w:r>
+      </w:r>
+      <w:proofErr w:type="gramStart"/>
+      <w:r>
+        <w:rPr>
+          <w:rFonts w:ascii="Garamond" w:hAnsi="Garamond"/>
+        </w:rPr>
+        <w:t>{{ users</w:t>
+      </w:r>
+      <w:proofErr w:type="gramEnd"/>
+      <w:r>
+        <w:rPr>
+          <w:rFonts w:ascii="Garamond" w:hAnsi="Garamond"/>
+        </w:rPr>
+        <w:t>[0].</w:t>
+      </w:r>
+      <w:proofErr w:type="spellStart"/>
+      <w:r>
+        <w:rPr>
+          <w:rFonts w:ascii="Garamond" w:hAnsi="Garamond"/>
+        </w:rPr>
+        <w:t>signature</w:t>
+      </w:r>
+      <w:r>
+        <w:rPr>
+          <w:rFonts w:ascii="Garamond" w:hAnsi="Garamond"/>
+        </w:rPr>
+        <w:t>_if_final</w:t>
+      </w:r>
+      <w:proofErr w:type="spellEnd"/>
+      <w:r>
+        <w:rPr>
+          <w:rFonts w:ascii="Garamond" w:hAnsi="Garamond"/>
+        </w:rPr>
+        <w:t>(</w:t>
+      </w:r>
+      <w:proofErr w:type="spellStart"/>
+      <w:r>
+        <w:rPr>
+          <w:rFonts w:ascii="Garamond" w:hAnsi="Garamond"/>
+        </w:rPr>
+        <w:t>i</w:t>
+      </w:r>
+      <w:proofErr w:type="spellEnd"/>
+      <w:r>
+        <w:rPr>
+          <w:rFonts w:ascii="Garamond" w:hAnsi="Garamond"/>
+        </w:rPr>
+        <w:t>)</w:t>
+      </w:r>
+      <w:r>
+        <w:rPr>
+          <w:rFonts w:ascii="Garamond" w:hAnsi="Garamond"/>
+        </w:rPr>
         <w:t xml:space="preserve"> }}</w:t>
       </w:r>
     </w:p>
     <w:p>
-      <w:r>
+      <w:pPr>
+        <w:rPr>
+          <w:rFonts w:ascii="Garamond" w:hAnsi="Garamond"/>
+        </w:rPr>
+      </w:pPr>
+      <w:r>
+        <w:rPr>
+          <w:rFonts w:ascii="Garamond" w:hAnsi="Garamond"/>
+        </w:rPr>
         <w:tab/>
       </w:r>
       <w:r>
+        <w:rPr>
+          <w:rFonts w:ascii="Garamond" w:hAnsi="Garamond"/>
+        </w:rPr>
         <w:tab/>
       </w:r>
       <w:r>
+        <w:rPr>
+          <w:rFonts w:ascii="Garamond" w:hAnsi="Garamond"/>
+        </w:rPr>
         <w:tab/>
       </w:r>
       <w:r>
+        <w:rPr>
+          <w:rFonts w:ascii="Garamond" w:hAnsi="Garamond"/>
+        </w:rPr>
         <w:tab/>
       </w:r>
       <w:r>
+        <w:rPr>
+          <w:rFonts w:ascii="Garamond" w:hAnsi="Garamond"/>
+        </w:rPr>
         <w:tab/>
       </w:r>
       <w:r>
+        <w:rPr>
+          <w:rFonts w:ascii="Garamond" w:hAnsi="Garamond"/>
+        </w:rPr>
         <w:tab/>
       </w:r>
       <w:r>
+        <w:rPr>
+          <w:rFonts w:ascii="Garamond" w:hAnsi="Garamond"/>
+        </w:rPr>
         <w:tab/>
       </w:r>
       <w:r>
+        <w:rPr>
+          <w:rFonts w:ascii="Garamond" w:hAnsi="Garamond"/>
+        </w:rPr>
         <w:tab/>
-        <w:t>{{ users }}</w:t>
-      </w:r>
-    </w:p>
-    <w:p/>
+      </w:r>
+      <w:proofErr w:type="gramStart"/>
+      <w:r>
+        <w:rPr>
+          <w:rFonts w:ascii="Garamond" w:hAnsi="Garamond"/>
+        </w:rPr>
+        <w:t>{{ users</w:t>
+      </w:r>
+      <w:proofErr w:type="gramEnd"/>
+      <w:r>
+        <w:rPr>
+          <w:rFonts w:ascii="Garamond" w:hAnsi="Garamond"/>
+        </w:rPr>
+        <w:t xml:space="preserve"> }}</w:t>
+      </w:r>
+    </w:p>
+    <w:p>
+      <w:pPr>
+        <w:rPr>
+          <w:rFonts w:ascii="Garamond" w:hAnsi="Garamond"/>
+        </w:rPr>
+      </w:pPr>
+    </w:p>
     <w:sectPr>
       <w:pgSz w:w="12240" w:h="15840"/>
       <w:pgMar w:top="1440" w:right="1440" w:bottom="1440" w:left="1440" w:header="720" w:footer="720" w:gutter="0"/>
@@ -624,7 +1796,7 @@
 </file>
 
 <file path=word/numbering.xml><?xml version="1.0" encoding="utf-8"?>
-<w:numbering xmlns:wpc="http://schemas.microsoft.com/office/word/2010/wordprocessingCanvas" xmlns:cx="http://schemas.microsoft.com/office/drawing/2014/chartex" xmlns:cx1="http://schemas.microsoft.com/office/drawing/2015/9/8/chartex" xmlns:cx2="http://schemas.microsoft.com/office/drawing/2015/10/21/chartex" xmlns:cx3="http://schemas.microsoft.com/office/drawing/2016/5/9/chartex" xmlns:cx4="http://schemas.microsoft.com/office/drawing/2016/5/10/chartex" xmlns:cx5="http://schemas.microsoft.com/office/drawing/2016/5/11/chartex" xmlns:cx6="http://schemas.microsoft.com/office/drawing/2016/5/12/chartex" xmlns:cx7="http://schemas.microsoft.com/office/drawing/2016/5/13/chartex" xmlns:cx8="http://schemas.microsoft.com/office/drawing/2016/5/14/chartex" xmlns:mc="http://schemas.openxmlformats.org/markup-compatibility/2006" xmlns:aink="http://schemas.microsoft.com/office/drawing/2016/ink" xmlns:am3d="http://schemas.microsoft.com/office/drawing/2017/model3d" xmlns:o="urn:schemas-microsoft-com:office:office" xmlns:r="http://schemas.openxmlformats.org/officeDocument/2006/relationships" xmlns:m="http://schemas.openxmlformats.org/officeDocument/2006/math" xmlns:v="urn:schemas-microsoft-com:vml" xmlns:wp14="http://schemas.microsoft.com/office/word/2010/wordprocessingDrawing" xmlns:wp="http://schemas.openxmlformats.org/drawingml/2006/wordprocessingDrawing" xmlns:w10="urn:schemas-microsoft-com:office:word" xmlns:w="http://schemas.openxmlformats.org/wordprocessingml/2006/main" xmlns:w14="http://schemas.microsoft.com/office/word/2010/wordml" xmlns:w15="http://schemas.microsoft.com/office/word/2012/wordml" xmlns:w16cex="http://schemas.microsoft.com/office/word/2018/wordml/cex" xmlns:w16cid="http://schemas.microsoft.com/office/word/2016/wordml/cid" xmlns:w16="http://schemas.microsoft.com/office/word/2018/wordml" xmlns:w16sdtdh="http://schemas.microsoft.com/office/word/2020/wordml/sdtdatahash" xmlns:w16se="http://schemas.microsoft.com/office/word/2015/wordml/symex" xmlns:wpg="http://schemas.microsoft.com/office/word/2010/wordprocessingGroup" xmlns:wpi="http://schemas.microsoft.com/office/word/2010/wordprocessingInk" xmlns:wne="http://schemas.microsoft.com/office/word/2006/wordml" xmlns:wps="http://schemas.microsoft.com/office/word/2010/wordprocessingShape" mc:Ignorable="w14 w15 w16se w16cid w16 w16cex w16sdtdh wp14">
+<w:numbering xmlns:wpc="http://schemas.microsoft.com/office/word/2010/wordprocessingCanvas" xmlns:cx="http://schemas.microsoft.com/office/drawing/2014/chartex" xmlns:cx1="http://schemas.microsoft.com/office/drawing/2015/9/8/chartex" xmlns:cx2="http://schemas.microsoft.com/office/drawing/2015/10/21/chartex" xmlns:cx3="http://schemas.microsoft.com/office/drawing/2016/5/9/chartex" xmlns:cx4="http://schemas.microsoft.com/office/drawing/2016/5/10/chartex" xmlns:cx5="http://schemas.microsoft.com/office/drawing/2016/5/11/chartex" xmlns:cx6="http://schemas.microsoft.com/office/drawing/2016/5/12/chartex" xmlns:cx7="http://schemas.microsoft.com/office/drawing/2016/5/13/chartex" xmlns:cx8="http://schemas.microsoft.com/office/drawing/2016/5/14/chartex" xmlns:mc="http://schemas.openxmlformats.org/markup-compatibility/2006" xmlns:aink="http://schemas.microsoft.com/office/drawing/2016/ink" xmlns:am3d="http://schemas.microsoft.com/office/drawing/2017/model3d" xmlns:o="urn:schemas-microsoft-com:office:office" xmlns:r="http://schemas.openxmlformats.org/officeDocument/2006/relationships" xmlns:m="http://schemas.openxmlformats.org/officeDocument/2006/math" xmlns:v="urn:schemas-microsoft-com:vml" xmlns:wp14="http://schemas.microsoft.com/office/word/2010/wordprocessingDrawing" xmlns:wp="http://schemas.openxmlformats.org/drawingml/2006/wordprocessingDrawing" xmlns:w10="urn:schemas-microsoft-com:office:word" xmlns:w="http://schemas.openxmlformats.org/wordprocessingml/2006/main" xmlns:w14="http://schemas.microsoft.com/office/word/2010/wordml" xmlns:w15="http://schemas.microsoft.com/office/word/2012/wordml" xmlns:w16cid="http://schemas.microsoft.com/office/word/2016/wordml/cid" xmlns:w16se="http://schemas.microsoft.com/office/word/2015/wordml/symex" xmlns:wpg="http://schemas.microsoft.com/office/word/2010/wordprocessingGroup" xmlns:wpi="http://schemas.microsoft.com/office/word/2010/wordprocessingInk" xmlns:wne="http://schemas.microsoft.com/office/word/2006/wordml" xmlns:wps="http://schemas.microsoft.com/office/word/2010/wordprocessingShape" mc:Ignorable="w14 w15 w16se w16cid wp14">
   <w:abstractNum w:abstractNumId="0" w15:restartNumberingAfterBreak="0">
     <w:nsid w:val="558633A3"/>
     <w:multiLevelType w:val="hybridMultilevel"/>
@@ -744,7 +1916,7 @@
 </file>
 
 <file path=word/styles.xml><?xml version="1.0" encoding="utf-8"?>
-<w:styles xmlns:mc="http://schemas.openxmlformats.org/markup-compatibility/2006" xmlns:r="http://schemas.openxmlformats.org/officeDocument/2006/relationships" xmlns:w="http://schemas.openxmlformats.org/wordprocessingml/2006/main" xmlns:w14="http://schemas.microsoft.com/office/word/2010/wordml" xmlns:w15="http://schemas.microsoft.com/office/word/2012/wordml" xmlns:w16cex="http://schemas.microsoft.com/office/word/2018/wordml/cex" xmlns:w16cid="http://schemas.microsoft.com/office/word/2016/wordml/cid" xmlns:w16="http://schemas.microsoft.com/office/word/2018/wordml" xmlns:w16sdtdh="http://schemas.microsoft.com/office/word/2020/wordml/sdtdatahash" xmlns:w16se="http://schemas.microsoft.com/office/word/2015/wordml/symex" mc:Ignorable="w14 w15 w16se w16cid w16 w16cex w16sdtdh">
+<w:styles xmlns:mc="http://schemas.openxmlformats.org/markup-compatibility/2006" xmlns:r="http://schemas.openxmlformats.org/officeDocument/2006/relationships" xmlns:w="http://schemas.openxmlformats.org/wordprocessingml/2006/main" xmlns:w14="http://schemas.microsoft.com/office/word/2010/wordml" xmlns:w15="http://schemas.microsoft.com/office/word/2012/wordml" xmlns:w16cid="http://schemas.microsoft.com/office/word/2016/wordml/cid" xmlns:w16se="http://schemas.microsoft.com/office/word/2015/wordml/symex" mc:Ignorable="w14 w15 w16se w16cid">
   <w:docDefaults>
     <w:rPrDefault>
       <w:rPr>
@@ -760,7 +1932,7 @@
       </w:pPr>
     </w:pPrDefault>
   </w:docDefaults>
-  <w:latentStyles w:defLockedState="0" w:defUIPriority="99" w:defSemiHidden="0" w:defUnhideWhenUsed="0" w:defQFormat="0" w:count="376">
+  <w:latentStyles w:defLockedState="0" w:defUIPriority="99" w:defSemiHidden="0" w:defUnhideWhenUsed="0" w:defQFormat="0" w:count="375">
     <w:lsdException w:name="Normal" w:uiPriority="0" w:qFormat="1"/>
     <w:lsdException w:name="heading 1" w:uiPriority="9" w:qFormat="1"/>
     <w:lsdException w:name="heading 2" w:semiHidden="1" w:uiPriority="9" w:unhideWhenUsed="1" w:qFormat="1"/>
@@ -866,6 +2038,7 @@
     <w:lsdException w:name="HTML Sample" w:semiHidden="1" w:unhideWhenUsed="1"/>
     <w:lsdException w:name="HTML Typewriter" w:semiHidden="1" w:unhideWhenUsed="1"/>
     <w:lsdException w:name="HTML Variable" w:semiHidden="1" w:unhideWhenUsed="1"/>
+    <w:lsdException w:name="Normal Table" w:semiHidden="1" w:unhideWhenUsed="1"/>
     <w:lsdException w:name="annotation subject" w:semiHidden="1" w:unhideWhenUsed="1"/>
     <w:lsdException w:name="No List" w:semiHidden="1" w:unhideWhenUsed="1"/>
     <w:lsdException w:name="Outline List 1" w:semiHidden="1" w:unhideWhenUsed="1"/>
@@ -908,8 +2081,11 @@
     <w:lsdException w:name="Table Contemporary" w:semiHidden="1" w:unhideWhenUsed="1"/>
     <w:lsdException w:name="Table Elegant" w:semiHidden="1" w:unhideWhenUsed="1"/>
     <w:lsdException w:name="Table Professional" w:semiHidden="1" w:unhideWhenUsed="1"/>
+    <w:lsdException w:name="Table Subtle 1" w:semiHidden="1" w:unhideWhenUsed="1"/>
     <w:lsdException w:name="Table Subtle 2" w:semiHidden="1" w:unhideWhenUsed="1"/>
     <w:lsdException w:name="Table Web 1" w:semiHidden="1" w:unhideWhenUsed="1"/>
+    <w:lsdException w:name="Table Web 2" w:semiHidden="1" w:unhideWhenUsed="1"/>
+    <w:lsdException w:name="Table Web 3" w:semiHidden="1" w:unhideWhenUsed="1"/>
     <w:lsdException w:name="Balloon Text" w:semiHidden="1" w:unhideWhenUsed="1"/>
     <w:lsdException w:name="Table Grid" w:uiPriority="39"/>
     <w:lsdException w:name="Table Theme" w:semiHidden="1" w:unhideWhenUsed="1"/>
@@ -1132,7 +2308,6 @@
     <w:lsdException w:name="Smart Hyperlink" w:semiHidden="1" w:unhideWhenUsed="1"/>
     <w:lsdException w:name="Hashtag" w:semiHidden="1" w:unhideWhenUsed="1"/>
     <w:lsdException w:name="Unresolved Mention" w:semiHidden="1" w:unhideWhenUsed="1"/>
-    <w:lsdException w:name="Smart Link" w:semiHidden="1" w:unhideWhenUsed="1"/>
   </w:latentStyles>
   <w:style w:type="paragraph" w:default="1" w:styleId="Normal">
     <w:name w:val="Normal"/>

</xml_diff>

<commit_message>
Fix #215 - only report active conditions
</commit_message>
<xml_diff>
--- a/docassemble/HousingCodeChecklist/data/templates/letter_to_request_inspection.docx
+++ b/docassemble/HousingCodeChecklist/data/templates/letter_to_request_inspection.docx
@@ -754,15 +754,7 @@
         <w:rPr>
           <w:rFonts w:ascii="Garamond" w:hAnsi="Garamond"/>
         </w:rPr>
-        <w:t xml:space="preserve">I am writing to request that you conduct a comprehensive inspection of my apartment and the common areas of the building in which it is located for violations of the state sanitary </w:t>
-      </w:r>
-      <w:bookmarkStart w:id="0" w:name="_GoBack"/>
-      <w:bookmarkEnd w:id="0"/>
-      <w:r>
-        <w:rPr>
-          <w:rFonts w:ascii="Garamond" w:hAnsi="Garamond"/>
-        </w:rPr>
-        <w:t xml:space="preserve">code. </w:t>
+        <w:t xml:space="preserve">I am writing to request that you conduct a comprehensive inspection of my apartment and the common areas of the building in which it is located for violations of the state sanitary code. </w:t>
       </w:r>
     </w:p>
     <w:p>
@@ -937,13 +929,7 @@
         <w:rPr>
           <w:rFonts w:ascii="Garamond" w:hAnsi="Garamond"/>
         </w:rPr>
-        <w:t>.filter(category="emergency")</w:t>
-      </w:r>
-      <w:r>
-        <w:rPr>
-          <w:rFonts w:ascii="Garamond" w:hAnsi="Garamond"/>
-        </w:rPr>
-        <w:t xml:space="preserve"> %}</w:t>
+        <w:t>.filter(category="emergency") %}</w:t>
       </w:r>
     </w:p>
     <w:p>
@@ -983,7 +969,45 @@
         <w:rPr>
           <w:rFonts w:ascii="Garamond" w:hAnsi="Garamond"/>
         </w:rPr>
-        <w:t xml:space="preserve"> }} {{ </w:t>
+        <w:t xml:space="preserve"> </w:t>
+      </w:r>
+      <w:r>
+        <w:rPr>
+          <w:rFonts w:ascii="Garamond" w:hAnsi="Garamond"/>
+        </w:rPr>
+        <w:t xml:space="preserve">or </w:t>
+      </w:r>
+      <w:proofErr w:type="spellStart"/>
+      <w:r>
+        <w:rPr>
+          <w:rFonts w:ascii="Garamond" w:hAnsi="Garamond"/>
+        </w:rPr>
+        <w:t>condition.original_description</w:t>
+      </w:r>
+      <w:proofErr w:type="spellEnd"/>
+      <w:r>
+        <w:rPr>
+          <w:rFonts w:ascii="Garamond" w:hAnsi="Garamond"/>
+        </w:rPr>
+        <w:t xml:space="preserve"> </w:t>
+      </w:r>
+      <w:r>
+        <w:rPr>
+          <w:rFonts w:ascii="Garamond" w:hAnsi="Garamond"/>
+        </w:rPr>
+        <w:t xml:space="preserve">}} </w:t>
+      </w:r>
+      <w:r>
+        <w:rPr>
+          <w:rFonts w:ascii="Garamond" w:hAnsi="Garamond"/>
+        </w:rPr>
+        <w:t xml:space="preserve">(C.M.R. </w:t>
+      </w:r>
+      <w:r>
+        <w:rPr>
+          <w:rFonts w:ascii="Garamond" w:hAnsi="Garamond"/>
+        </w:rPr>
+        <w:t xml:space="preserve">{{ </w:t>
       </w:r>
       <w:proofErr w:type="spellStart"/>
       <w:r>
@@ -997,7 +1021,25 @@
         <w:rPr>
           <w:rFonts w:ascii="Garamond" w:hAnsi="Garamond"/>
         </w:rPr>
-        <w:t xml:space="preserve"> }}</w:t>
+        <w:t xml:space="preserve"> </w:t>
+      </w:r>
+      <w:r>
+        <w:rPr>
+          <w:rFonts w:ascii="Garamond" w:hAnsi="Garamond"/>
+        </w:rPr>
+        <w:t>or "410.00"</w:t>
+      </w:r>
+      <w:r>
+        <w:rPr>
+          <w:rFonts w:ascii="Garamond" w:hAnsi="Garamond"/>
+        </w:rPr>
+        <w:t>}}</w:t>
+      </w:r>
+      <w:r>
+        <w:rPr>
+          <w:rFonts w:ascii="Garamond" w:hAnsi="Garamond"/>
+        </w:rPr>
+        <w:t>)</w:t>
       </w:r>
     </w:p>
     <w:p>
@@ -1139,7 +1181,6 @@
           <w:rFonts w:ascii="Garamond" w:hAnsi="Garamond"/>
         </w:rPr>
       </w:pPr>
-      <w:proofErr w:type="gramStart"/>
       <w:r>
         <w:rPr>
           <w:rFonts w:ascii="Garamond" w:hAnsi="Garamond"/>
@@ -1151,42 +1192,87 @@
         <w:rPr>
           <w:rFonts w:ascii="Garamond" w:hAnsi="Garamond"/>
         </w:rPr>
-        <w:t>condition</w:t>
-      </w:r>
-      <w:proofErr w:type="gramEnd"/>
-      <w:r>
-        <w:rPr>
-          <w:rFonts w:ascii="Garamond" w:hAnsi="Garamond"/>
-        </w:rPr>
-        <w:t>.description</w:t>
-      </w:r>
-      <w:proofErr w:type="spellEnd"/>
-      <w:r>
-        <w:rPr>
-          <w:rFonts w:ascii="Garamond" w:hAnsi="Garamond"/>
-        </w:rPr>
-        <w:t xml:space="preserve"> }} {{ </w:t>
-      </w:r>
-      <w:proofErr w:type="spellStart"/>
-      <w:r>
-        <w:rPr>
-          <w:rFonts w:ascii="Garamond" w:hAnsi="Garamond"/>
-        </w:rPr>
-        <w:t>condition</w:t>
-      </w:r>
-      <w:r>
-        <w:rPr>
-          <w:rFonts w:ascii="Garamond" w:hAnsi="Garamond"/>
-        </w:rPr>
-        <w:t>.code</w:t>
-      </w:r>
-      <w:proofErr w:type="spellEnd"/>
-      <w:r>
-        <w:rPr>
-          <w:rFonts w:ascii="Garamond" w:hAnsi="Garamond"/>
-        </w:rPr>
-        <w:t xml:space="preserve"> }}</w:t>
-      </w:r>
+        <w:t>condition.description</w:t>
+      </w:r>
+      <w:proofErr w:type="spellEnd"/>
+      <w:r>
+        <w:rPr>
+          <w:rFonts w:ascii="Garamond" w:hAnsi="Garamond"/>
+        </w:rPr>
+        <w:t xml:space="preserve"> or </w:t>
+      </w:r>
+      <w:proofErr w:type="spellStart"/>
+      <w:r>
+        <w:rPr>
+          <w:rFonts w:ascii="Garamond" w:hAnsi="Garamond"/>
+        </w:rPr>
+        <w:t>condition.original_description</w:t>
+      </w:r>
+      <w:proofErr w:type="spellEnd"/>
+      <w:r>
+        <w:rPr>
+          <w:rFonts w:ascii="Garamond" w:hAnsi="Garamond"/>
+        </w:rPr>
+        <w:t xml:space="preserve"> </w:t>
+      </w:r>
+      <w:r>
+        <w:rPr>
+          <w:rFonts w:ascii="Garamond" w:hAnsi="Garamond"/>
+        </w:rPr>
+        <w:t xml:space="preserve">}} </w:t>
+      </w:r>
+      <w:r>
+        <w:rPr>
+          <w:rFonts w:ascii="Garamond" w:hAnsi="Garamond"/>
+        </w:rPr>
+        <w:t xml:space="preserve">(C.M.R. </w:t>
+      </w:r>
+      <w:r>
+        <w:rPr>
+          <w:rFonts w:ascii="Garamond" w:hAnsi="Garamond"/>
+        </w:rPr>
+        <w:t xml:space="preserve">{{ </w:t>
+      </w:r>
+      <w:proofErr w:type="spellStart"/>
+      <w:r>
+        <w:rPr>
+          <w:rFonts w:ascii="Garamond" w:hAnsi="Garamond"/>
+        </w:rPr>
+        <w:t>condition.code</w:t>
+      </w:r>
+      <w:proofErr w:type="spellEnd"/>
+      <w:r>
+        <w:rPr>
+          <w:rFonts w:ascii="Garamond" w:hAnsi="Garamond"/>
+        </w:rPr>
+        <w:t xml:space="preserve"> </w:t>
+      </w:r>
+      <w:r>
+        <w:rPr>
+          <w:rFonts w:ascii="Garamond" w:hAnsi="Garamond"/>
+        </w:rPr>
+        <w:t>or "410.00"</w:t>
+      </w:r>
+      <w:r>
+        <w:rPr>
+          <w:rFonts w:ascii="Garamond" w:hAnsi="Garamond"/>
+        </w:rPr>
+        <w:t xml:space="preserve"> </w:t>
+      </w:r>
+      <w:r>
+        <w:rPr>
+          <w:rFonts w:ascii="Garamond" w:hAnsi="Garamond"/>
+        </w:rPr>
+        <w:t>}}</w:t>
+      </w:r>
+      <w:r>
+        <w:rPr>
+          <w:rFonts w:ascii="Garamond" w:hAnsi="Garamond"/>
+        </w:rPr>
+        <w:t>)</w:t>
+      </w:r>
+      <w:bookmarkStart w:id="0" w:name="_GoBack"/>
+      <w:bookmarkEnd w:id="0"/>
     </w:p>
     <w:p>
       <w:pPr>

</xml_diff>

<commit_message>
Integrate inspectors and add next steps for inspector request - #133
</commit_message>
<xml_diff>
--- a/docassemble/HousingCodeChecklist/data/templates/letter_to_request_inspection.docx
+++ b/docassemble/HousingCodeChecklist/data/templates/letter_to_request_inspection.docx
@@ -89,110 +89,228 @@
           <w:rFonts w:ascii="Garamond" w:hAnsi="Garamond"/>
         </w:rPr>
       </w:pPr>
-      <w:r>
-        <w:rPr>
-          <w:rFonts w:ascii="Garamond" w:hAnsi="Garamond"/>
-        </w:rPr>
-        <w:t xml:space="preserve">{%p if </w:t>
-      </w:r>
-      <w:r>
-        <w:rPr>
-          <w:rFonts w:ascii="Garamond" w:hAnsi="Garamond"/>
-        </w:rPr>
-        <w:t>(users[0</w:t>
-      </w:r>
+    </w:p>
+    <w:p>
+      <w:pPr>
+        <w:rPr>
+          <w:rFonts w:ascii="Garamond" w:hAnsi="Garamond"/>
+        </w:rPr>
+      </w:pPr>
       <w:proofErr w:type="gramStart"/>
       <w:r>
         <w:rPr>
           <w:rFonts w:ascii="Garamond" w:hAnsi="Garamond"/>
         </w:rPr>
-        <w:t>].</w:t>
-      </w:r>
-      <w:proofErr w:type="spellStart"/>
-      <w:r>
-        <w:rPr>
-          <w:rFonts w:ascii="Garamond" w:hAnsi="Garamond"/>
-        </w:rPr>
-        <w:t>address.was</w:t>
+        <w:t xml:space="preserve">{{ </w:t>
+      </w:r>
+      <w:r>
+        <w:rPr>
+          <w:rFonts w:ascii="Garamond" w:hAnsi="Garamond"/>
+        </w:rPr>
+        <w:t>users</w:t>
       </w:r>
       <w:proofErr w:type="gramEnd"/>
       <w:r>
         <w:rPr>
           <w:rFonts w:ascii="Garamond" w:hAnsi="Garamond"/>
         </w:rPr>
-        <w:t>_geocoded_successfully</w:t>
-      </w:r>
-      <w:proofErr w:type="spellEnd"/>
-      <w:r>
-        <w:rPr>
-          <w:rFonts w:ascii="Garamond" w:hAnsi="Garamond"/>
-        </w:rPr>
-        <w:t xml:space="preserve">() and </w:t>
-      </w:r>
-      <w:r>
-        <w:rPr>
-          <w:rFonts w:ascii="Garamond" w:hAnsi="Garamond"/>
-        </w:rPr>
-        <w:t>users[0].</w:t>
-      </w:r>
-      <w:proofErr w:type="spellStart"/>
-      <w:r>
-        <w:rPr>
-          <w:rFonts w:ascii="Garamond" w:hAnsi="Garamond"/>
-        </w:rPr>
-        <w:t>address.norm_long.city</w:t>
-      </w:r>
-      <w:proofErr w:type="spellEnd"/>
-      <w:r>
-        <w:rPr>
-          <w:rFonts w:ascii="Garamond" w:hAnsi="Garamond"/>
-        </w:rPr>
-        <w:t xml:space="preserve"> in ['</w:t>
-      </w:r>
-      <w:proofErr w:type="spellStart"/>
-      <w:r>
-        <w:rPr>
-          <w:rFonts w:ascii="Garamond" w:hAnsi="Garamond"/>
-        </w:rPr>
-        <w:t>Boston','Cambridge','Chelsea','Worcester</w:t>
-      </w:r>
-      <w:proofErr w:type="spellEnd"/>
-      <w:r>
-        <w:rPr>
-          <w:rFonts w:ascii="Garamond" w:hAnsi="Garamond"/>
-        </w:rPr>
-        <w:t>']</w:t>
-      </w:r>
-      <w:r>
-        <w:rPr>
-          <w:rFonts w:ascii="Garamond" w:hAnsi="Garamond"/>
-        </w:rPr>
-        <w:t>)</w:t>
-      </w:r>
-      <w:r>
-        <w:rPr>
-          <w:rFonts w:ascii="Garamond" w:hAnsi="Garamond"/>
-        </w:rPr>
-        <w:t xml:space="preserve"> </w:t>
-      </w:r>
-      <w:r>
-        <w:rPr>
-          <w:rFonts w:ascii="Garamond" w:hAnsi="Garamond"/>
-        </w:rPr>
-        <w:t>or users[0].</w:t>
-      </w:r>
-      <w:proofErr w:type="spellStart"/>
-      <w:r>
-        <w:rPr>
-          <w:rFonts w:ascii="Garamond" w:hAnsi="Garamond"/>
-        </w:rPr>
-        <w:t>address.city</w:t>
-      </w:r>
-      <w:r>
-        <w:rPr>
-          <w:rFonts w:ascii="Garamond" w:hAnsi="Garamond"/>
-        </w:rPr>
-        <w:t>.lower</w:t>
+        <w:t>[0].</w:t>
+      </w:r>
+      <w:proofErr w:type="spellStart"/>
+      <w:r>
+        <w:rPr>
+          <w:rFonts w:ascii="Garamond" w:hAnsi="Garamond"/>
+        </w:rPr>
+        <w:t>normalized_address</w:t>
+      </w:r>
+      <w:proofErr w:type="spellEnd"/>
+      <w:r>
+        <w:rPr>
+          <w:rFonts w:ascii="Garamond" w:hAnsi="Garamond"/>
+        </w:rPr>
+        <w:t xml:space="preserve">().city </w:t>
+      </w:r>
+      <w:r>
+        <w:rPr>
+          <w:rFonts w:ascii="Garamond" w:hAnsi="Garamond"/>
+        </w:rPr>
+        <w:t xml:space="preserve">}} {{ </w:t>
+      </w:r>
+      <w:proofErr w:type="spellStart"/>
+      <w:r>
+        <w:rPr>
+          <w:rFonts w:ascii="Garamond" w:hAnsi="Garamond"/>
+        </w:rPr>
+        <w:t>inspector_information</w:t>
+      </w:r>
+      <w:proofErr w:type="spellEnd"/>
+      <w:r>
+        <w:rPr>
+          <w:rFonts w:ascii="Garamond" w:hAnsi="Garamond"/>
+        </w:rPr>
+        <w:t>["Title"] }}</w:t>
+      </w:r>
+      <w:r>
+        <w:rPr>
+          <w:rFonts w:ascii="Garamond" w:hAnsi="Garamond"/>
+        </w:rPr>
+        <w:br/>
+        <w:t xml:space="preserve">{{ </w:t>
+      </w:r>
+      <w:proofErr w:type="spellStart"/>
+      <w:r>
+        <w:rPr>
+          <w:rFonts w:ascii="Garamond" w:hAnsi="Garamond"/>
+        </w:rPr>
+        <w:t>inspector_information</w:t>
+      </w:r>
+      <w:proofErr w:type="spellEnd"/>
+      <w:r>
+        <w:rPr>
+          <w:rFonts w:ascii="Garamond" w:hAnsi="Garamond"/>
+        </w:rPr>
+        <w:t>["</w:t>
+      </w:r>
+      <w:r>
+        <w:rPr>
+          <w:rFonts w:ascii="Garamond" w:hAnsi="Garamond"/>
+        </w:rPr>
+        <w:t>Address Line 1</w:t>
+      </w:r>
+      <w:r>
+        <w:rPr>
+          <w:rFonts w:ascii="Garamond" w:hAnsi="Garamond"/>
+        </w:rPr>
+        <w:t>"] }}</w:t>
+      </w:r>
+      <w:r>
+        <w:rPr>
+          <w:rFonts w:ascii="Garamond" w:hAnsi="Garamond"/>
+        </w:rPr>
+        <w:br/>
+        <w:t xml:space="preserve">{{ </w:t>
+      </w:r>
+      <w:proofErr w:type="spellStart"/>
+      <w:r>
+        <w:rPr>
+          <w:rFonts w:ascii="Garamond" w:hAnsi="Garamond"/>
+        </w:rPr>
+        <w:t>inspector_information</w:t>
+      </w:r>
+      <w:proofErr w:type="spellEnd"/>
+      <w:r>
+        <w:rPr>
+          <w:rFonts w:ascii="Garamond" w:hAnsi="Garamond"/>
+        </w:rPr>
+        <w:t>["</w:t>
+      </w:r>
+      <w:r>
+        <w:rPr>
+          <w:rFonts w:ascii="Garamond" w:hAnsi="Garamond"/>
+        </w:rPr>
+        <w:t xml:space="preserve">Address Line </w:t>
+      </w:r>
+      <w:r>
+        <w:rPr>
+          <w:rFonts w:ascii="Garamond" w:hAnsi="Garamond"/>
+        </w:rPr>
+        <w:t xml:space="preserve">2"] }}, MA {{ </w:t>
+      </w:r>
+      <w:proofErr w:type="spellStart"/>
+      <w:r>
+        <w:rPr>
+          <w:rFonts w:ascii="Garamond" w:hAnsi="Garamond"/>
+        </w:rPr>
+        <w:t>inspector_information</w:t>
+      </w:r>
+      <w:proofErr w:type="spellEnd"/>
+      <w:r>
+        <w:rPr>
+          <w:rFonts w:ascii="Garamond" w:hAnsi="Garamond"/>
+        </w:rPr>
+        <w:t>["Zip"] }}</w:t>
+      </w:r>
+    </w:p>
+    <w:p>
+      <w:pPr>
+        <w:rPr>
+          <w:rFonts w:ascii="Garamond" w:hAnsi="Garamond"/>
+        </w:rPr>
+      </w:pPr>
+      <w:r>
+        <w:rPr>
+          <w:rFonts w:ascii="Garamond" w:hAnsi="Garamond"/>
+        </w:rPr>
+        <w:t>Dear Inspector:</w:t>
+      </w:r>
+      <w:bookmarkStart w:id="0" w:name="_GoBack"/>
+      <w:bookmarkEnd w:id="0"/>
+    </w:p>
+    <w:p>
+      <w:pPr>
+        <w:rPr>
+          <w:rFonts w:ascii="Garamond" w:hAnsi="Garamond"/>
+        </w:rPr>
+      </w:pPr>
+      <w:r>
+        <w:rPr>
+          <w:rFonts w:ascii="Garamond" w:hAnsi="Garamond"/>
+        </w:rPr>
+        <w:t xml:space="preserve">I am writing to request that you conduct a comprehensive inspection of my apartment and the common areas of the building in which it is located for violations of the state sanitary code. </w:t>
+      </w:r>
+    </w:p>
+    <w:p>
+      <w:pPr>
+        <w:rPr>
+          <w:rFonts w:ascii="Garamond" w:hAnsi="Garamond"/>
+        </w:rPr>
+      </w:pPr>
+      <w:r>
+        <w:rPr>
+          <w:rFonts w:ascii="Garamond" w:hAnsi="Garamond"/>
+        </w:rPr>
+        <w:t>{%p if 'e</w:t>
+      </w:r>
+      <w:r>
+        <w:rPr>
+          <w:rFonts w:ascii="Garamond" w:hAnsi="Garamond"/>
+        </w:rPr>
+        <w:t xml:space="preserve">mergency' in </w:t>
+      </w:r>
+      <w:proofErr w:type="spellStart"/>
+      <w:r>
+        <w:rPr>
+          <w:rFonts w:ascii="Garamond" w:hAnsi="Garamond"/>
+        </w:rPr>
+        <w:t>bad_conditions</w:t>
+      </w:r>
+      <w:proofErr w:type="spellEnd"/>
+      <w:r>
+        <w:rPr>
+          <w:rFonts w:ascii="Garamond" w:hAnsi="Garamond"/>
+        </w:rPr>
+        <w:t xml:space="preserve"> and </w:t>
+      </w:r>
+      <w:proofErr w:type="spellStart"/>
+      <w:r>
+        <w:rPr>
+          <w:rFonts w:ascii="Garamond" w:hAnsi="Garamond"/>
+        </w:rPr>
+        <w:t>bad_</w:t>
+      </w:r>
+      <w:proofErr w:type="gramStart"/>
+      <w:r>
+        <w:rPr>
+          <w:rFonts w:ascii="Garamond" w:hAnsi="Garamond"/>
+        </w:rPr>
+        <w:t>conditions.active</w:t>
+      </w:r>
+      <w:proofErr w:type="gramEnd"/>
+      <w:r>
+        <w:rPr>
+          <w:rFonts w:ascii="Garamond" w:hAnsi="Garamond"/>
+        </w:rPr>
+        <w:t>_conditions</w:t>
       </w:r>
       <w:proofErr w:type="spellEnd"/>
       <w:r>
@@ -205,622 +323,6 @@
         <w:rPr>
           <w:rFonts w:ascii="Garamond" w:hAnsi="Garamond"/>
         </w:rPr>
-        <w:t xml:space="preserve"> in ['</w:t>
-      </w:r>
-      <w:proofErr w:type="spellStart"/>
-      <w:r>
-        <w:rPr>
-          <w:rFonts w:ascii="Garamond" w:hAnsi="Garamond"/>
-        </w:rPr>
-        <w:t>b</w:t>
-      </w:r>
-      <w:r>
-        <w:rPr>
-          <w:rFonts w:ascii="Garamond" w:hAnsi="Garamond"/>
-        </w:rPr>
-        <w:t>oston</w:t>
-      </w:r>
-      <w:proofErr w:type="spellEnd"/>
-      <w:r>
-        <w:rPr>
-          <w:rFonts w:ascii="Garamond" w:hAnsi="Garamond"/>
-        </w:rPr>
-        <w:t>','</w:t>
-      </w:r>
-      <w:proofErr w:type="spellStart"/>
-      <w:r>
-        <w:rPr>
-          <w:rFonts w:ascii="Garamond" w:hAnsi="Garamond"/>
-        </w:rPr>
-        <w:t>c</w:t>
-      </w:r>
-      <w:r>
-        <w:rPr>
-          <w:rFonts w:ascii="Garamond" w:hAnsi="Garamond"/>
-        </w:rPr>
-        <w:t>ambridge</w:t>
-      </w:r>
-      <w:proofErr w:type="spellEnd"/>
-      <w:r>
-        <w:rPr>
-          <w:rFonts w:ascii="Garamond" w:hAnsi="Garamond"/>
-        </w:rPr>
-        <w:t>','</w:t>
-      </w:r>
-      <w:proofErr w:type="spellStart"/>
-      <w:r>
-        <w:rPr>
-          <w:rFonts w:ascii="Garamond" w:hAnsi="Garamond"/>
-        </w:rPr>
-        <w:t>c</w:t>
-      </w:r>
-      <w:r>
-        <w:rPr>
-          <w:rFonts w:ascii="Garamond" w:hAnsi="Garamond"/>
-        </w:rPr>
-        <w:t>helsea</w:t>
-      </w:r>
-      <w:proofErr w:type="spellEnd"/>
-      <w:r>
-        <w:rPr>
-          <w:rFonts w:ascii="Garamond" w:hAnsi="Garamond"/>
-        </w:rPr>
-        <w:t>','</w:t>
-      </w:r>
-      <w:proofErr w:type="spellStart"/>
-      <w:r>
-        <w:rPr>
-          <w:rFonts w:ascii="Garamond" w:hAnsi="Garamond"/>
-        </w:rPr>
-        <w:t>w</w:t>
-      </w:r>
-      <w:r>
-        <w:rPr>
-          <w:rFonts w:ascii="Garamond" w:hAnsi="Garamond"/>
-        </w:rPr>
-        <w:t>orcester</w:t>
-      </w:r>
-      <w:proofErr w:type="spellEnd"/>
-      <w:r>
-        <w:rPr>
-          <w:rFonts w:ascii="Garamond" w:hAnsi="Garamond"/>
-        </w:rPr>
-        <w:t>']</w:t>
-      </w:r>
-      <w:r>
-        <w:rPr>
-          <w:rFonts w:ascii="Garamond" w:hAnsi="Garamond"/>
-        </w:rPr>
-        <w:t xml:space="preserve"> </w:t>
-      </w:r>
-      <w:r>
-        <w:rPr>
-          <w:rFonts w:ascii="Garamond" w:hAnsi="Garamond"/>
-        </w:rPr>
-        <w:t>%}</w:t>
-      </w:r>
-    </w:p>
-    <w:p>
-      <w:pPr>
-        <w:rPr>
-          <w:rFonts w:ascii="Garamond" w:hAnsi="Garamond"/>
-        </w:rPr>
-      </w:pPr>
-    </w:p>
-    <w:p>
-      <w:pPr>
-        <w:rPr>
-          <w:rFonts w:ascii="Garamond" w:hAnsi="Garamond"/>
-        </w:rPr>
-      </w:pPr>
-      <w:r>
-        <w:rPr>
-          <w:rFonts w:ascii="Garamond" w:hAnsi="Garamond"/>
-        </w:rPr>
-        <w:t xml:space="preserve">Inspectional Services Department, City of </w:t>
-      </w:r>
-      <w:proofErr w:type="gramStart"/>
-      <w:r>
-        <w:rPr>
-          <w:rFonts w:ascii="Garamond" w:hAnsi="Garamond"/>
-        </w:rPr>
-        <w:t>{{ users</w:t>
-      </w:r>
-      <w:proofErr w:type="gramEnd"/>
-      <w:r>
-        <w:rPr>
-          <w:rFonts w:ascii="Garamond" w:hAnsi="Garamond"/>
-        </w:rPr>
-        <w:t>[0].</w:t>
-      </w:r>
-      <w:proofErr w:type="spellStart"/>
-      <w:r>
-        <w:rPr>
-          <w:rFonts w:ascii="Garamond" w:hAnsi="Garamond"/>
-        </w:rPr>
-        <w:t>address.norm_long.city</w:t>
-      </w:r>
-      <w:proofErr w:type="spellEnd"/>
-      <w:r>
-        <w:rPr>
-          <w:rFonts w:ascii="Garamond" w:hAnsi="Garamond"/>
-        </w:rPr>
-        <w:t xml:space="preserve"> }}</w:t>
-      </w:r>
-    </w:p>
-    <w:p>
-      <w:pPr>
-        <w:rPr>
-          <w:rFonts w:ascii="Garamond" w:hAnsi="Garamond"/>
-        </w:rPr>
-      </w:pPr>
-    </w:p>
-    <w:p>
-      <w:pPr>
-        <w:rPr>
-          <w:rFonts w:ascii="Garamond" w:hAnsi="Garamond"/>
-        </w:rPr>
-      </w:pPr>
-      <w:r>
-        <w:rPr>
-          <w:rFonts w:ascii="Garamond" w:hAnsi="Garamond"/>
-        </w:rPr>
-        <w:t>{%</w:t>
-      </w:r>
-      <w:r>
-        <w:rPr>
-          <w:rFonts w:ascii="Garamond" w:hAnsi="Garamond"/>
-        </w:rPr>
-        <w:t>p</w:t>
-      </w:r>
-      <w:r>
-        <w:rPr>
-          <w:rFonts w:ascii="Garamond" w:hAnsi="Garamond"/>
-        </w:rPr>
-        <w:t xml:space="preserve"> </w:t>
-      </w:r>
-      <w:proofErr w:type="spellStart"/>
-      <w:r>
-        <w:rPr>
-          <w:rFonts w:ascii="Garamond" w:hAnsi="Garamond"/>
-        </w:rPr>
-        <w:t>elif</w:t>
-      </w:r>
-      <w:proofErr w:type="spellEnd"/>
-      <w:r>
-        <w:rPr>
-          <w:rFonts w:ascii="Garamond" w:hAnsi="Garamond"/>
-        </w:rPr>
-        <w:t xml:space="preserve"> </w:t>
-      </w:r>
-      <w:r>
-        <w:rPr>
-          <w:rFonts w:ascii="Garamond" w:hAnsi="Garamond"/>
-        </w:rPr>
-        <w:t>(users[0</w:t>
-      </w:r>
-      <w:proofErr w:type="gramStart"/>
-      <w:r>
-        <w:rPr>
-          <w:rFonts w:ascii="Garamond" w:hAnsi="Garamond"/>
-        </w:rPr>
-        <w:t>].</w:t>
-      </w:r>
-      <w:proofErr w:type="spellStart"/>
-      <w:r>
-        <w:rPr>
-          <w:rFonts w:ascii="Garamond" w:hAnsi="Garamond"/>
-        </w:rPr>
-        <w:t>address.was</w:t>
-      </w:r>
-      <w:proofErr w:type="gramEnd"/>
-      <w:r>
-        <w:rPr>
-          <w:rFonts w:ascii="Garamond" w:hAnsi="Garamond"/>
-        </w:rPr>
-        <w:t>_geocoded_successfully</w:t>
-      </w:r>
-      <w:proofErr w:type="spellEnd"/>
-      <w:r>
-        <w:rPr>
-          <w:rFonts w:ascii="Garamond" w:hAnsi="Garamond"/>
-        </w:rPr>
-        <w:t xml:space="preserve">() and </w:t>
-      </w:r>
-      <w:r>
-        <w:rPr>
-          <w:rFonts w:ascii="Garamond" w:hAnsi="Garamond"/>
-        </w:rPr>
-        <w:t>users[0].</w:t>
-      </w:r>
-      <w:proofErr w:type="spellStart"/>
-      <w:r>
-        <w:rPr>
-          <w:rFonts w:ascii="Garamond" w:hAnsi="Garamond"/>
-        </w:rPr>
-        <w:t>address.norm_long.city</w:t>
-      </w:r>
-      <w:proofErr w:type="spellEnd"/>
-      <w:r>
-        <w:rPr>
-          <w:rFonts w:ascii="Garamond" w:hAnsi="Garamond"/>
-        </w:rPr>
-        <w:t xml:space="preserve"> == 'Springfield'</w:t>
-      </w:r>
-      <w:r>
-        <w:rPr>
-          <w:rFonts w:ascii="Garamond" w:hAnsi="Garamond"/>
-        </w:rPr>
-        <w:t>)</w:t>
-      </w:r>
-      <w:r>
-        <w:rPr>
-          <w:rFonts w:ascii="Garamond" w:hAnsi="Garamond"/>
-        </w:rPr>
-        <w:t xml:space="preserve"> or </w:t>
-      </w:r>
-      <w:r>
-        <w:rPr>
-          <w:rFonts w:ascii="Garamond" w:hAnsi="Garamond"/>
-        </w:rPr>
-        <w:t xml:space="preserve"> </w:t>
-      </w:r>
-      <w:r>
-        <w:rPr>
-          <w:rFonts w:ascii="Garamond" w:hAnsi="Garamond"/>
-        </w:rPr>
-        <w:t>users[0].</w:t>
-      </w:r>
-      <w:proofErr w:type="spellStart"/>
-      <w:r>
-        <w:rPr>
-          <w:rFonts w:ascii="Garamond" w:hAnsi="Garamond"/>
-        </w:rPr>
-        <w:t>address.city.lower</w:t>
-      </w:r>
-      <w:proofErr w:type="spellEnd"/>
-      <w:r>
-        <w:rPr>
-          <w:rFonts w:ascii="Garamond" w:hAnsi="Garamond"/>
-        </w:rPr>
-        <w:t>() == '</w:t>
-      </w:r>
-      <w:proofErr w:type="spellStart"/>
-      <w:r>
-        <w:rPr>
-          <w:rFonts w:ascii="Garamond" w:hAnsi="Garamond"/>
-        </w:rPr>
-        <w:t>springfield</w:t>
-      </w:r>
-      <w:proofErr w:type="spellEnd"/>
-      <w:r>
-        <w:rPr>
-          <w:rFonts w:ascii="Garamond" w:hAnsi="Garamond"/>
-        </w:rPr>
-        <w:t>'</w:t>
-      </w:r>
-      <w:r>
-        <w:rPr>
-          <w:rFonts w:ascii="Garamond" w:hAnsi="Garamond"/>
-        </w:rPr>
-        <w:t xml:space="preserve"> </w:t>
-      </w:r>
-      <w:r>
-        <w:rPr>
-          <w:rFonts w:ascii="Garamond" w:hAnsi="Garamond"/>
-        </w:rPr>
-        <w:t>%}</w:t>
-      </w:r>
-    </w:p>
-    <w:p>
-      <w:pPr>
-        <w:rPr>
-          <w:rFonts w:ascii="Garamond" w:hAnsi="Garamond"/>
-        </w:rPr>
-      </w:pPr>
-    </w:p>
-    <w:p>
-      <w:pPr>
-        <w:rPr>
-          <w:rFonts w:ascii="Garamond" w:hAnsi="Garamond"/>
-        </w:rPr>
-      </w:pPr>
-      <w:r>
-        <w:rPr>
-          <w:rFonts w:ascii="Garamond" w:hAnsi="Garamond"/>
-        </w:rPr>
-        <w:t>Springfield Department of Code Enforcement</w:t>
-      </w:r>
-    </w:p>
-    <w:p>
-      <w:pPr>
-        <w:rPr>
-          <w:rFonts w:ascii="Garamond" w:hAnsi="Garamond"/>
-        </w:rPr>
-      </w:pPr>
-    </w:p>
-    <w:p>
-      <w:pPr>
-        <w:rPr>
-          <w:rFonts w:ascii="Garamond" w:hAnsi="Garamond"/>
-        </w:rPr>
-      </w:pPr>
-      <w:r>
-        <w:rPr>
-          <w:rFonts w:ascii="Garamond" w:hAnsi="Garamond"/>
-        </w:rPr>
-        <w:t xml:space="preserve">{%p </w:t>
-      </w:r>
-      <w:proofErr w:type="spellStart"/>
-      <w:r>
-        <w:rPr>
-          <w:rFonts w:ascii="Garamond" w:hAnsi="Garamond"/>
-        </w:rPr>
-        <w:t>elif</w:t>
-      </w:r>
-      <w:proofErr w:type="spellEnd"/>
-      <w:r>
-        <w:rPr>
-          <w:rFonts w:ascii="Garamond" w:hAnsi="Garamond"/>
-        </w:rPr>
-        <w:t xml:space="preserve"> users[0</w:t>
-      </w:r>
-      <w:proofErr w:type="gramStart"/>
-      <w:r>
-        <w:rPr>
-          <w:rFonts w:ascii="Garamond" w:hAnsi="Garamond"/>
-        </w:rPr>
-        <w:t>].</w:t>
-      </w:r>
-      <w:proofErr w:type="spellStart"/>
-      <w:r>
-        <w:rPr>
-          <w:rFonts w:ascii="Garamond" w:hAnsi="Garamond"/>
-        </w:rPr>
-        <w:t>address.was</w:t>
-      </w:r>
-      <w:proofErr w:type="gramEnd"/>
-      <w:r>
-        <w:rPr>
-          <w:rFonts w:ascii="Garamond" w:hAnsi="Garamond"/>
-        </w:rPr>
-        <w:t>_geocoded_successfully</w:t>
-      </w:r>
-      <w:proofErr w:type="spellEnd"/>
-      <w:r>
-        <w:rPr>
-          <w:rFonts w:ascii="Garamond" w:hAnsi="Garamond"/>
-        </w:rPr>
-        <w:t xml:space="preserve">() </w:t>
-      </w:r>
-      <w:r>
-        <w:rPr>
-          <w:rFonts w:ascii="Garamond" w:hAnsi="Garamond"/>
-        </w:rPr>
-        <w:t>%}</w:t>
-      </w:r>
-    </w:p>
-    <w:p>
-      <w:pPr>
-        <w:rPr>
-          <w:rFonts w:ascii="Garamond" w:hAnsi="Garamond"/>
-        </w:rPr>
-      </w:pPr>
-    </w:p>
-    <w:p>
-      <w:pPr>
-        <w:rPr>
-          <w:rFonts w:ascii="Garamond" w:hAnsi="Garamond"/>
-        </w:rPr>
-      </w:pPr>
-      <w:proofErr w:type="gramStart"/>
-      <w:r>
-        <w:rPr>
-          <w:rFonts w:ascii="Garamond" w:hAnsi="Garamond"/>
-        </w:rPr>
-        <w:t>{{ users</w:t>
-      </w:r>
-      <w:proofErr w:type="gramEnd"/>
-      <w:r>
-        <w:rPr>
-          <w:rFonts w:ascii="Garamond" w:hAnsi="Garamond"/>
-        </w:rPr>
-        <w:t>[0].</w:t>
-      </w:r>
-      <w:proofErr w:type="spellStart"/>
-      <w:r>
-        <w:rPr>
-          <w:rFonts w:ascii="Garamond" w:hAnsi="Garamond"/>
-        </w:rPr>
-        <w:t>address.norm_long.city</w:t>
-      </w:r>
-      <w:proofErr w:type="spellEnd"/>
-      <w:r>
-        <w:rPr>
-          <w:rFonts w:ascii="Garamond" w:hAnsi="Garamond"/>
-        </w:rPr>
-        <w:t xml:space="preserve"> }} Board of Health</w:t>
-      </w:r>
-    </w:p>
-    <w:p>
-      <w:pPr>
-        <w:rPr>
-          <w:rFonts w:ascii="Garamond" w:hAnsi="Garamond"/>
-        </w:rPr>
-      </w:pPr>
-    </w:p>
-    <w:p>
-      <w:pPr>
-        <w:rPr>
-          <w:rFonts w:ascii="Garamond" w:hAnsi="Garamond"/>
-        </w:rPr>
-      </w:pPr>
-      <w:r>
-        <w:rPr>
-          <w:rFonts w:ascii="Garamond" w:hAnsi="Garamond"/>
-        </w:rPr>
-        <w:t>{%p else %}</w:t>
-      </w:r>
-    </w:p>
-    <w:p>
-      <w:pPr>
-        <w:rPr>
-          <w:rFonts w:ascii="Garamond" w:hAnsi="Garamond"/>
-        </w:rPr>
-      </w:pPr>
-    </w:p>
-    <w:p>
-      <w:pPr>
-        <w:rPr>
-          <w:rFonts w:ascii="Garamond" w:hAnsi="Garamond"/>
-        </w:rPr>
-      </w:pPr>
-      <w:proofErr w:type="gramStart"/>
-      <w:r>
-        <w:rPr>
-          <w:rFonts w:ascii="Garamond" w:hAnsi="Garamond"/>
-        </w:rPr>
-        <w:t>{{ users</w:t>
-      </w:r>
-      <w:proofErr w:type="gramEnd"/>
-      <w:r>
-        <w:rPr>
-          <w:rFonts w:ascii="Garamond" w:hAnsi="Garamond"/>
-        </w:rPr>
-        <w:t>[0].</w:t>
-      </w:r>
-      <w:proofErr w:type="spellStart"/>
-      <w:r>
-        <w:rPr>
-          <w:rFonts w:ascii="Garamond" w:hAnsi="Garamond"/>
-        </w:rPr>
-        <w:t>address.city</w:t>
-      </w:r>
-      <w:proofErr w:type="spellEnd"/>
-      <w:r>
-        <w:rPr>
-          <w:rFonts w:ascii="Garamond" w:hAnsi="Garamond"/>
-        </w:rPr>
-        <w:t xml:space="preserve"> }} Board of Health</w:t>
-      </w:r>
-    </w:p>
-    <w:p>
-      <w:pPr>
-        <w:rPr>
-          <w:rFonts w:ascii="Garamond" w:hAnsi="Garamond"/>
-        </w:rPr>
-      </w:pPr>
-    </w:p>
-    <w:p>
-      <w:pPr>
-        <w:rPr>
-          <w:rFonts w:ascii="Garamond" w:hAnsi="Garamond"/>
-        </w:rPr>
-      </w:pPr>
-      <w:r>
-        <w:rPr>
-          <w:rFonts w:ascii="Garamond" w:hAnsi="Garamond"/>
-        </w:rPr>
-        <w:t>{%p endif %}</w:t>
-      </w:r>
-    </w:p>
-    <w:p>
-      <w:pPr>
-        <w:rPr>
-          <w:rFonts w:ascii="Garamond" w:hAnsi="Garamond"/>
-        </w:rPr>
-      </w:pPr>
-    </w:p>
-    <w:p>
-      <w:pPr>
-        <w:rPr>
-          <w:rFonts w:ascii="Garamond" w:hAnsi="Garamond"/>
-        </w:rPr>
-      </w:pPr>
-      <w:r>
-        <w:rPr>
-          <w:rFonts w:ascii="Garamond" w:hAnsi="Garamond"/>
-        </w:rPr>
-        <w:t>Dear Inspector:</w:t>
-      </w:r>
-    </w:p>
-    <w:p>
-      <w:pPr>
-        <w:rPr>
-          <w:rFonts w:ascii="Garamond" w:hAnsi="Garamond"/>
-        </w:rPr>
-      </w:pPr>
-      <w:r>
-        <w:rPr>
-          <w:rFonts w:ascii="Garamond" w:hAnsi="Garamond"/>
-        </w:rPr>
-        <w:t xml:space="preserve">I am writing to request that you conduct a comprehensive inspection of my apartment and the common areas of the building in which it is located for violations of the state sanitary code. </w:t>
-      </w:r>
-    </w:p>
-    <w:p>
-      <w:pPr>
-        <w:rPr>
-          <w:rFonts w:ascii="Garamond" w:hAnsi="Garamond"/>
-        </w:rPr>
-      </w:pPr>
-      <w:r>
-        <w:rPr>
-          <w:rFonts w:ascii="Garamond" w:hAnsi="Garamond"/>
-        </w:rPr>
-        <w:t>{%p if 'e</w:t>
-      </w:r>
-      <w:r>
-        <w:rPr>
-          <w:rFonts w:ascii="Garamond" w:hAnsi="Garamond"/>
-        </w:rPr>
-        <w:t xml:space="preserve">mergency' in </w:t>
-      </w:r>
-      <w:proofErr w:type="spellStart"/>
-      <w:r>
-        <w:rPr>
-          <w:rFonts w:ascii="Garamond" w:hAnsi="Garamond"/>
-        </w:rPr>
-        <w:t>bad_conditions</w:t>
-      </w:r>
-      <w:proofErr w:type="spellEnd"/>
-      <w:r>
-        <w:rPr>
-          <w:rFonts w:ascii="Garamond" w:hAnsi="Garamond"/>
-        </w:rPr>
-        <w:t xml:space="preserve"> and </w:t>
-      </w:r>
-      <w:proofErr w:type="spellStart"/>
-      <w:r>
-        <w:rPr>
-          <w:rFonts w:ascii="Garamond" w:hAnsi="Garamond"/>
-        </w:rPr>
-        <w:t>bad_</w:t>
-      </w:r>
-      <w:proofErr w:type="gramStart"/>
-      <w:r>
-        <w:rPr>
-          <w:rFonts w:ascii="Garamond" w:hAnsi="Garamond"/>
-        </w:rPr>
-        <w:t>conditions.active</w:t>
-      </w:r>
-      <w:proofErr w:type="gramEnd"/>
-      <w:r>
-        <w:rPr>
-          <w:rFonts w:ascii="Garamond" w:hAnsi="Garamond"/>
-        </w:rPr>
-        <w:t>_conditions</w:t>
-      </w:r>
-      <w:proofErr w:type="spellEnd"/>
-      <w:r>
-        <w:rPr>
-          <w:rFonts w:ascii="Garamond" w:hAnsi="Garamond"/>
-        </w:rPr>
-        <w:t>()</w:t>
-      </w:r>
-      <w:r>
-        <w:rPr>
-          <w:rFonts w:ascii="Garamond" w:hAnsi="Garamond"/>
-        </w:rPr>
         <w:t>.filter(category="emergency")</w:t>
       </w:r>
       <w:r>
@@ -852,7 +354,6 @@
         <w:rPr>
           <w:rFonts w:ascii="Garamond" w:hAnsi="Garamond"/>
         </w:rPr>
-        <w:lastRenderedPageBreak/>
         <w:t xml:space="preserve">I am requesting that the inspection take place within 24 hours because the following </w:t>
       </w:r>
       <w:r>
@@ -1251,13 +752,7 @@
         <w:rPr>
           <w:rFonts w:ascii="Garamond" w:hAnsi="Garamond"/>
         </w:rPr>
-        <w:t>or "410.00"</w:t>
-      </w:r>
-      <w:r>
-        <w:rPr>
-          <w:rFonts w:ascii="Garamond" w:hAnsi="Garamond"/>
-        </w:rPr>
-        <w:t xml:space="preserve"> </w:t>
+        <w:t xml:space="preserve">or "410.00" </w:t>
       </w:r>
       <w:r>
         <w:rPr>
@@ -1271,8 +766,6 @@
         </w:rPr>
         <w:t>)</w:t>
       </w:r>
-      <w:bookmarkStart w:id="0" w:name="_GoBack"/>
-      <w:bookmarkEnd w:id="0"/>
     </w:p>
     <w:p>
       <w:pPr>
@@ -1558,6 +1051,7 @@
         <w:rPr>
           <w:rFonts w:ascii="Garamond" w:hAnsi="Garamond"/>
         </w:rPr>
+        <w:lastRenderedPageBreak/>
         <w:t xml:space="preserve">{{ </w:t>
       </w:r>
       <w:proofErr w:type="spellStart"/>
@@ -1872,6 +1366,7 @@
       </w:pPr>
     </w:p>
     <w:sectPr>
+      <w:footerReference w:type="default" r:id="rId7"/>
       <w:pgSz w:w="12240" w:h="15840"/>
       <w:pgMar w:top="1440" w:right="1440" w:bottom="1440" w:left="1440" w:header="720" w:footer="720" w:gutter="0"/>
       <w:cols w:space="720"/>
@@ -1879,6 +1374,73 @@
     </w:sectPr>
   </w:body>
 </w:document>
+</file>
+
+<file path=word/endnotes.xml><?xml version="1.0" encoding="utf-8"?>
+<w:endnotes xmlns:wpc="http://schemas.microsoft.com/office/word/2010/wordprocessingCanvas" xmlns:cx="http://schemas.microsoft.com/office/drawing/2014/chartex" xmlns:cx1="http://schemas.microsoft.com/office/drawing/2015/9/8/chartex" xmlns:cx2="http://schemas.microsoft.com/office/drawing/2015/10/21/chartex" xmlns:cx3="http://schemas.microsoft.com/office/drawing/2016/5/9/chartex" xmlns:cx4="http://schemas.microsoft.com/office/drawing/2016/5/10/chartex" xmlns:cx5="http://schemas.microsoft.com/office/drawing/2016/5/11/chartex" xmlns:cx6="http://schemas.microsoft.com/office/drawing/2016/5/12/chartex" xmlns:cx7="http://schemas.microsoft.com/office/drawing/2016/5/13/chartex" xmlns:cx8="http://schemas.microsoft.com/office/drawing/2016/5/14/chartex" xmlns:mc="http://schemas.openxmlformats.org/markup-compatibility/2006" xmlns:aink="http://schemas.microsoft.com/office/drawing/2016/ink" xmlns:am3d="http://schemas.microsoft.com/office/drawing/2017/model3d" xmlns:o="urn:schemas-microsoft-com:office:office" xmlns:r="http://schemas.openxmlformats.org/officeDocument/2006/relationships" xmlns:m="http://schemas.openxmlformats.org/officeDocument/2006/math" xmlns:v="urn:schemas-microsoft-com:vml" xmlns:wp14="http://schemas.microsoft.com/office/word/2010/wordprocessingDrawing" xmlns:wp="http://schemas.openxmlformats.org/drawingml/2006/wordprocessingDrawing" xmlns:w10="urn:schemas-microsoft-com:office:word" xmlns:w="http://schemas.openxmlformats.org/wordprocessingml/2006/main" xmlns:w14="http://schemas.microsoft.com/office/word/2010/wordml" xmlns:w15="http://schemas.microsoft.com/office/word/2012/wordml" xmlns:w16cid="http://schemas.microsoft.com/office/word/2016/wordml/cid" xmlns:w16se="http://schemas.microsoft.com/office/word/2015/wordml/symex" xmlns:wpg="http://schemas.microsoft.com/office/word/2010/wordprocessingGroup" xmlns:wpi="http://schemas.microsoft.com/office/word/2010/wordprocessingInk" xmlns:wne="http://schemas.microsoft.com/office/word/2006/wordml" xmlns:wps="http://schemas.microsoft.com/office/word/2010/wordprocessingShape" mc:Ignorable="w14 w15 w16se w16cid wp14">
+  <w:endnote w:type="separator" w:id="-1">
+    <w:p>
+      <w:pPr>
+        <w:spacing w:after="0" w:line="240" w:lineRule="auto"/>
+      </w:pPr>
+      <w:r>
+        <w:separator/>
+      </w:r>
+    </w:p>
+  </w:endnote>
+  <w:endnote w:type="continuationSeparator" w:id="0">
+    <w:p>
+      <w:pPr>
+        <w:spacing w:after="0" w:line="240" w:lineRule="auto"/>
+      </w:pPr>
+      <w:r>
+        <w:continuationSeparator/>
+      </w:r>
+    </w:p>
+  </w:endnote>
+</w:endnotes>
+</file>
+
+<file path=word/footer1.xml><?xml version="1.0" encoding="utf-8"?>
+<w:ftr xmlns:wpc="http://schemas.microsoft.com/office/word/2010/wordprocessingCanvas" xmlns:cx="http://schemas.microsoft.com/office/drawing/2014/chartex" xmlns:cx1="http://schemas.microsoft.com/office/drawing/2015/9/8/chartex" xmlns:cx2="http://schemas.microsoft.com/office/drawing/2015/10/21/chartex" xmlns:cx3="http://schemas.microsoft.com/office/drawing/2016/5/9/chartex" xmlns:cx4="http://schemas.microsoft.com/office/drawing/2016/5/10/chartex" xmlns:cx5="http://schemas.microsoft.com/office/drawing/2016/5/11/chartex" xmlns:cx6="http://schemas.microsoft.com/office/drawing/2016/5/12/chartex" xmlns:cx7="http://schemas.microsoft.com/office/drawing/2016/5/13/chartex" xmlns:cx8="http://schemas.microsoft.com/office/drawing/2016/5/14/chartex" xmlns:mc="http://schemas.openxmlformats.org/markup-compatibility/2006" xmlns:aink="http://schemas.microsoft.com/office/drawing/2016/ink" xmlns:am3d="http://schemas.microsoft.com/office/drawing/2017/model3d" xmlns:o="urn:schemas-microsoft-com:office:office" xmlns:r="http://schemas.openxmlformats.org/officeDocument/2006/relationships" xmlns:m="http://schemas.openxmlformats.org/officeDocument/2006/math" xmlns:v="urn:schemas-microsoft-com:vml" xmlns:wp14="http://schemas.microsoft.com/office/word/2010/wordprocessingDrawing" xmlns:wp="http://schemas.openxmlformats.org/drawingml/2006/wordprocessingDrawing" xmlns:w10="urn:schemas-microsoft-com:office:word" xmlns:w="http://schemas.openxmlformats.org/wordprocessingml/2006/main" xmlns:w14="http://schemas.microsoft.com/office/word/2010/wordml" xmlns:w15="http://schemas.microsoft.com/office/word/2012/wordml" xmlns:w16cid="http://schemas.microsoft.com/office/word/2016/wordml/cid" xmlns:w16se="http://schemas.microsoft.com/office/word/2015/wordml/symex" xmlns:wpg="http://schemas.microsoft.com/office/word/2010/wordprocessingGroup" xmlns:wpi="http://schemas.microsoft.com/office/word/2010/wordprocessingInk" xmlns:wne="http://schemas.microsoft.com/office/word/2006/wordml" xmlns:wps="http://schemas.microsoft.com/office/word/2010/wordprocessingShape" mc:Ignorable="w14 w15 w16se w16cid wp14">
+  <w:p>
+    <w:pPr>
+      <w:pStyle w:val="Footer"/>
+    </w:pPr>
+    <w:r>
+      <w:rPr>
+        <w:rFonts w:asciiTheme="minorHAnsi" w:hAnsiTheme="minorHAnsi" w:cs="Calibri"/>
+        <w:b/>
+      </w:rPr>
+      <w:t>GetUpToCode.org</w:t>
+    </w:r>
+  </w:p>
+</w:ftr>
+</file>
+
+<file path=word/footnotes.xml><?xml version="1.0" encoding="utf-8"?>
+<w:footnotes xmlns:wpc="http://schemas.microsoft.com/office/word/2010/wordprocessingCanvas" xmlns:cx="http://schemas.microsoft.com/office/drawing/2014/chartex" xmlns:cx1="http://schemas.microsoft.com/office/drawing/2015/9/8/chartex" xmlns:cx2="http://schemas.microsoft.com/office/drawing/2015/10/21/chartex" xmlns:cx3="http://schemas.microsoft.com/office/drawing/2016/5/9/chartex" xmlns:cx4="http://schemas.microsoft.com/office/drawing/2016/5/10/chartex" xmlns:cx5="http://schemas.microsoft.com/office/drawing/2016/5/11/chartex" xmlns:cx6="http://schemas.microsoft.com/office/drawing/2016/5/12/chartex" xmlns:cx7="http://schemas.microsoft.com/office/drawing/2016/5/13/chartex" xmlns:cx8="http://schemas.microsoft.com/office/drawing/2016/5/14/chartex" xmlns:mc="http://schemas.openxmlformats.org/markup-compatibility/2006" xmlns:aink="http://schemas.microsoft.com/office/drawing/2016/ink" xmlns:am3d="http://schemas.microsoft.com/office/drawing/2017/model3d" xmlns:o="urn:schemas-microsoft-com:office:office" xmlns:r="http://schemas.openxmlformats.org/officeDocument/2006/relationships" xmlns:m="http://schemas.openxmlformats.org/officeDocument/2006/math" xmlns:v="urn:schemas-microsoft-com:vml" xmlns:wp14="http://schemas.microsoft.com/office/word/2010/wordprocessingDrawing" xmlns:wp="http://schemas.openxmlformats.org/drawingml/2006/wordprocessingDrawing" xmlns:w10="urn:schemas-microsoft-com:office:word" xmlns:w="http://schemas.openxmlformats.org/wordprocessingml/2006/main" xmlns:w14="http://schemas.microsoft.com/office/word/2010/wordml" xmlns:w15="http://schemas.microsoft.com/office/word/2012/wordml" xmlns:w16cid="http://schemas.microsoft.com/office/word/2016/wordml/cid" xmlns:w16se="http://schemas.microsoft.com/office/word/2015/wordml/symex" xmlns:wpg="http://schemas.microsoft.com/office/word/2010/wordprocessingGroup" xmlns:wpi="http://schemas.microsoft.com/office/word/2010/wordprocessingInk" xmlns:wne="http://schemas.microsoft.com/office/word/2006/wordml" xmlns:wps="http://schemas.microsoft.com/office/word/2010/wordprocessingShape" mc:Ignorable="w14 w15 w16se w16cid wp14">
+  <w:footnote w:type="separator" w:id="-1">
+    <w:p>
+      <w:pPr>
+        <w:spacing w:after="0" w:line="240" w:lineRule="auto"/>
+      </w:pPr>
+      <w:r>
+        <w:separator/>
+      </w:r>
+    </w:p>
+  </w:footnote>
+  <w:footnote w:type="continuationSeparator" w:id="0">
+    <w:p>
+      <w:pPr>
+        <w:spacing w:after="0" w:line="240" w:lineRule="auto"/>
+      </w:pPr>
+      <w:r>
+        <w:continuationSeparator/>
+      </w:r>
+    </w:p>
+  </w:footnote>
+</w:footnotes>
 </file>
 
 <file path=word/numbering.xml><?xml version="1.0" encoding="utf-8"?>
@@ -2481,6 +2043,60 @@
       <w:szCs w:val="26"/>
     </w:rPr>
   </w:style>
+  <w:style w:type="paragraph" w:styleId="Header">
+    <w:name w:val="header"/>
+    <w:basedOn w:val="Normal"/>
+    <w:link w:val="HeaderChar"/>
+    <w:uiPriority w:val="99"/>
+    <w:unhideWhenUsed/>
+    <w:rsid w:val="00A3699C"/>
+    <w:pPr>
+      <w:tabs>
+        <w:tab w:val="center" w:pos="4680"/>
+        <w:tab w:val="right" w:pos="9360"/>
+      </w:tabs>
+      <w:spacing w:after="0" w:line="240" w:lineRule="auto"/>
+    </w:pPr>
+  </w:style>
+  <w:style w:type="character" w:customStyle="1" w:styleId="HeaderChar">
+    <w:name w:val="Header Char"/>
+    <w:basedOn w:val="DefaultParagraphFont"/>
+    <w:link w:val="Header"/>
+    <w:uiPriority w:val="99"/>
+    <w:rsid w:val="00A3699C"/>
+    <w:rPr>
+      <w:rFonts w:ascii="Times New Roman" w:hAnsi="Times New Roman" w:cs="Times New Roman"/>
+      <w:sz w:val="24"/>
+      <w:szCs w:val="24"/>
+    </w:rPr>
+  </w:style>
+  <w:style w:type="paragraph" w:styleId="Footer">
+    <w:name w:val="footer"/>
+    <w:basedOn w:val="Normal"/>
+    <w:link w:val="FooterChar"/>
+    <w:uiPriority w:val="99"/>
+    <w:unhideWhenUsed/>
+    <w:rsid w:val="00A3699C"/>
+    <w:pPr>
+      <w:tabs>
+        <w:tab w:val="center" w:pos="4680"/>
+        <w:tab w:val="right" w:pos="9360"/>
+      </w:tabs>
+      <w:spacing w:after="0" w:line="240" w:lineRule="auto"/>
+    </w:pPr>
+  </w:style>
+  <w:style w:type="character" w:customStyle="1" w:styleId="FooterChar">
+    <w:name w:val="Footer Char"/>
+    <w:basedOn w:val="DefaultParagraphFont"/>
+    <w:link w:val="Footer"/>
+    <w:uiPriority w:val="99"/>
+    <w:rsid w:val="00A3699C"/>
+    <w:rPr>
+      <w:rFonts w:ascii="Times New Roman" w:hAnsi="Times New Roman" w:cs="Times New Roman"/>
+      <w:sz w:val="24"/>
+      <w:szCs w:val="24"/>
+    </w:rPr>
+  </w:style>
 </w:styles>
 </file>
 

</xml_diff>

<commit_message>
WIP - added mailing address, still need to incorporate in all templates
</commit_message>
<xml_diff>
--- a/docassemble/HousingCodeChecklist/data/templates/letter_to_request_inspection.docx
+++ b/docassemble/HousingCodeChecklist/data/templates/letter_to_request_inspection.docx
@@ -1,6 +1,6 @@
 
 <file path=word/document.xml><?xml version="1.0" encoding="utf-8"?>
-<w:document xmlns:wpc="http://schemas.microsoft.com/office/word/2010/wordprocessingCanvas" xmlns:cx="http://schemas.microsoft.com/office/drawing/2014/chartex" xmlns:cx1="http://schemas.microsoft.com/office/drawing/2015/9/8/chartex" xmlns:cx2="http://schemas.microsoft.com/office/drawing/2015/10/21/chartex" xmlns:cx3="http://schemas.microsoft.com/office/drawing/2016/5/9/chartex" xmlns:cx4="http://schemas.microsoft.com/office/drawing/2016/5/10/chartex" xmlns:cx5="http://schemas.microsoft.com/office/drawing/2016/5/11/chartex" xmlns:cx6="http://schemas.microsoft.com/office/drawing/2016/5/12/chartex" xmlns:cx7="http://schemas.microsoft.com/office/drawing/2016/5/13/chartex" xmlns:cx8="http://schemas.microsoft.com/office/drawing/2016/5/14/chartex" xmlns:mc="http://schemas.openxmlformats.org/markup-compatibility/2006" xmlns:aink="http://schemas.microsoft.com/office/drawing/2016/ink" xmlns:am3d="http://schemas.microsoft.com/office/drawing/2017/model3d" xmlns:o="urn:schemas-microsoft-com:office:office" xmlns:r="http://schemas.openxmlformats.org/officeDocument/2006/relationships" xmlns:m="http://schemas.openxmlformats.org/officeDocument/2006/math" xmlns:v="urn:schemas-microsoft-com:vml" xmlns:wp14="http://schemas.microsoft.com/office/word/2010/wordprocessingDrawing" xmlns:wp="http://schemas.openxmlformats.org/drawingml/2006/wordprocessingDrawing" xmlns:w10="urn:schemas-microsoft-com:office:word" xmlns:w="http://schemas.openxmlformats.org/wordprocessingml/2006/main" xmlns:w14="http://schemas.microsoft.com/office/word/2010/wordml" xmlns:w15="http://schemas.microsoft.com/office/word/2012/wordml" xmlns:w16cid="http://schemas.microsoft.com/office/word/2016/wordml/cid" xmlns:w16se="http://schemas.microsoft.com/office/word/2015/wordml/symex" xmlns:wpg="http://schemas.microsoft.com/office/word/2010/wordprocessingGroup" xmlns:wpi="http://schemas.microsoft.com/office/word/2010/wordprocessingInk" xmlns:wne="http://schemas.microsoft.com/office/word/2006/wordml" xmlns:wps="http://schemas.microsoft.com/office/word/2010/wordprocessingShape" mc:Ignorable="w14 w15 w16se w16cid wp14">
+<w:document xmlns:wpc="http://schemas.microsoft.com/office/word/2010/wordprocessingCanvas" xmlns:cx="http://schemas.microsoft.com/office/drawing/2014/chartex" xmlns:cx1="http://schemas.microsoft.com/office/drawing/2015/9/8/chartex" xmlns:mc="http://schemas.openxmlformats.org/markup-compatibility/2006" xmlns:o="urn:schemas-microsoft-com:office:office" xmlns:r="http://schemas.openxmlformats.org/officeDocument/2006/relationships" xmlns:m="http://schemas.openxmlformats.org/officeDocument/2006/math" xmlns:v="urn:schemas-microsoft-com:vml" xmlns:wp14="http://schemas.microsoft.com/office/word/2010/wordprocessingDrawing" xmlns:wp="http://schemas.openxmlformats.org/drawingml/2006/wordprocessingDrawing" xmlns:w10="urn:schemas-microsoft-com:office:word" xmlns:w="http://schemas.openxmlformats.org/wordprocessingml/2006/main" xmlns:w14="http://schemas.microsoft.com/office/word/2010/wordml" xmlns:w15="http://schemas.microsoft.com/office/word/2012/wordml" xmlns:w16se="http://schemas.microsoft.com/office/word/2015/wordml/symex" xmlns:wpg="http://schemas.microsoft.com/office/word/2010/wordprocessingGroup" xmlns:wpi="http://schemas.microsoft.com/office/word/2010/wordprocessingInk" xmlns:wne="http://schemas.microsoft.com/office/word/2006/wordml" xmlns:wps="http://schemas.microsoft.com/office/word/2010/wordprocessingShape" mc:Ignorable="w14 w15 w16se wp14">
   <w:body>
     <w:p>
       <w:pPr>
@@ -11,8 +11,6 @@
           <w:szCs w:val="48"/>
         </w:rPr>
       </w:pPr>
-      <w:bookmarkStart w:id="0" w:name="_GoBack"/>
-      <w:bookmarkEnd w:id="0"/>
       <w:r>
         <w:rPr>
           <w:rFonts w:asciiTheme="minorHAnsi" w:hAnsiTheme="minorHAnsi" w:cstheme="minorHAnsi"/>
@@ -29,12 +27,18 @@
           <w:rFonts w:ascii="Garamond" w:hAnsi="Garamond"/>
         </w:rPr>
       </w:pPr>
+      <w:r>
+        <w:rPr>
+          <w:rFonts w:ascii="Garamond" w:hAnsi="Garamond"/>
+        </w:rPr>
+        <w:t>{</w:t>
+      </w:r>
       <w:proofErr w:type="gramStart"/>
       <w:r>
         <w:rPr>
           <w:rFonts w:ascii="Garamond" w:hAnsi="Garamond"/>
         </w:rPr>
-        <w:t>{{ users</w:t>
+        <w:t>{ users</w:t>
       </w:r>
       <w:proofErr w:type="gramEnd"/>
       <w:r>
@@ -54,7 +58,13 @@
         <w:rPr>
           <w:rFonts w:ascii="Garamond" w:hAnsi="Garamond"/>
         </w:rPr>
-        <w:t>address.block</w:t>
+        <w:t>mailing_address</w:t>
+      </w:r>
+      <w:r>
+        <w:rPr>
+          <w:rFonts w:ascii="Garamond" w:hAnsi="Garamond"/>
+        </w:rPr>
+        <w:t>.block</w:t>
       </w:r>
       <w:proofErr w:type="spellEnd"/>
       <w:r>
@@ -70,12 +80,18 @@
           <w:rFonts w:ascii="Garamond" w:hAnsi="Garamond"/>
         </w:rPr>
       </w:pPr>
+      <w:r>
+        <w:rPr>
+          <w:rFonts w:ascii="Garamond" w:hAnsi="Garamond"/>
+        </w:rPr>
+        <w:t>{</w:t>
+      </w:r>
       <w:proofErr w:type="gramStart"/>
       <w:r>
         <w:rPr>
           <w:rFonts w:ascii="Garamond" w:hAnsi="Garamond"/>
         </w:rPr>
-        <w:t>{{ today</w:t>
+        <w:t>{ today</w:t>
       </w:r>
       <w:proofErr w:type="gramEnd"/>
       <w:r>
@@ -98,12 +114,18 @@
           <w:rFonts w:ascii="Garamond" w:hAnsi="Garamond"/>
         </w:rPr>
       </w:pPr>
+      <w:r>
+        <w:rPr>
+          <w:rFonts w:ascii="Garamond" w:hAnsi="Garamond"/>
+        </w:rPr>
+        <w:t>{</w:t>
+      </w:r>
       <w:proofErr w:type="gramStart"/>
       <w:r>
         <w:rPr>
           <w:rFonts w:ascii="Garamond" w:hAnsi="Garamond"/>
         </w:rPr>
-        <w:t xml:space="preserve">{{ </w:t>
+        <w:t xml:space="preserve">{ </w:t>
       </w:r>
       <w:r>
         <w:rPr>
@@ -136,7 +158,129 @@
         <w:rPr>
           <w:rFonts w:ascii="Garamond" w:hAnsi="Garamond"/>
         </w:rPr>
-        <w:t xml:space="preserve">}} {{ </w:t>
+        <w:t>}} {</w:t>
+      </w:r>
+      <w:proofErr w:type="gramStart"/>
+      <w:r>
+        <w:rPr>
+          <w:rFonts w:ascii="Garamond" w:hAnsi="Garamond"/>
+        </w:rPr>
+        <w:t xml:space="preserve">{ </w:t>
+      </w:r>
+      <w:proofErr w:type="spellStart"/>
+      <w:r>
+        <w:rPr>
+          <w:rFonts w:ascii="Garamond" w:hAnsi="Garamond"/>
+        </w:rPr>
+        <w:t>inspector</w:t>
+      </w:r>
+      <w:proofErr w:type="gramEnd"/>
+      <w:r>
+        <w:rPr>
+          <w:rFonts w:ascii="Garamond" w:hAnsi="Garamond"/>
+        </w:rPr>
+        <w:t>_information</w:t>
+      </w:r>
+      <w:proofErr w:type="spellEnd"/>
+      <w:r>
+        <w:rPr>
+          <w:rFonts w:ascii="Garamond" w:hAnsi="Garamond"/>
+        </w:rPr>
+        <w:t>["Title"] }}</w:t>
+      </w:r>
+      <w:r>
+        <w:rPr>
+          <w:rFonts w:ascii="Garamond" w:hAnsi="Garamond"/>
+        </w:rPr>
+        <w:br/>
+        <w:t>{</w:t>
+      </w:r>
+      <w:proofErr w:type="gramStart"/>
+      <w:r>
+        <w:rPr>
+          <w:rFonts w:ascii="Garamond" w:hAnsi="Garamond"/>
+        </w:rPr>
+        <w:t xml:space="preserve">{ </w:t>
+      </w:r>
+      <w:proofErr w:type="spellStart"/>
+      <w:r>
+        <w:rPr>
+          <w:rFonts w:ascii="Garamond" w:hAnsi="Garamond"/>
+        </w:rPr>
+        <w:t>inspector</w:t>
+      </w:r>
+      <w:proofErr w:type="gramEnd"/>
+      <w:r>
+        <w:rPr>
+          <w:rFonts w:ascii="Garamond" w:hAnsi="Garamond"/>
+        </w:rPr>
+        <w:t>_information</w:t>
+      </w:r>
+      <w:proofErr w:type="spellEnd"/>
+      <w:r>
+        <w:rPr>
+          <w:rFonts w:ascii="Garamond" w:hAnsi="Garamond"/>
+        </w:rPr>
+        <w:t>["</w:t>
+      </w:r>
+      <w:r>
+        <w:rPr>
+          <w:rFonts w:ascii="Garamond" w:hAnsi="Garamond"/>
+        </w:rPr>
+        <w:t>Address Line 1</w:t>
+      </w:r>
+      <w:r>
+        <w:rPr>
+          <w:rFonts w:ascii="Garamond" w:hAnsi="Garamond"/>
+        </w:rPr>
+        <w:t>"] }}</w:t>
+      </w:r>
+      <w:r>
+        <w:rPr>
+          <w:rFonts w:ascii="Garamond" w:hAnsi="Garamond"/>
+        </w:rPr>
+        <w:br/>
+        <w:t>{</w:t>
+      </w:r>
+      <w:proofErr w:type="gramStart"/>
+      <w:r>
+        <w:rPr>
+          <w:rFonts w:ascii="Garamond" w:hAnsi="Garamond"/>
+        </w:rPr>
+        <w:t xml:space="preserve">{ </w:t>
+      </w:r>
+      <w:proofErr w:type="spellStart"/>
+      <w:r>
+        <w:rPr>
+          <w:rFonts w:ascii="Garamond" w:hAnsi="Garamond"/>
+        </w:rPr>
+        <w:t>inspector</w:t>
+      </w:r>
+      <w:proofErr w:type="gramEnd"/>
+      <w:r>
+        <w:rPr>
+          <w:rFonts w:ascii="Garamond" w:hAnsi="Garamond"/>
+        </w:rPr>
+        <w:t>_information</w:t>
+      </w:r>
+      <w:proofErr w:type="spellEnd"/>
+      <w:r>
+        <w:rPr>
+          <w:rFonts w:ascii="Garamond" w:hAnsi="Garamond"/>
+        </w:rPr>
+        <w:t>["</w:t>
+      </w:r>
+      <w:r>
+        <w:rPr>
+          <w:rFonts w:ascii="Garamond" w:hAnsi="Garamond"/>
+        </w:rPr>
+        <w:t xml:space="preserve">Address Line </w:t>
+      </w:r>
+      <w:r>
+        <w:rPr>
+          <w:rFonts w:ascii="Garamond" w:hAnsi="Garamond"/>
+        </w:rPr>
+        <w:t xml:space="preserve">2"] }}, MA {{ </w:t>
       </w:r>
       <w:proofErr w:type="spellStart"/>
       <w:r>
@@ -150,86 +294,6 @@
         <w:rPr>
           <w:rFonts w:ascii="Garamond" w:hAnsi="Garamond"/>
         </w:rPr>
-        <w:t>["Title"] }}</w:t>
-      </w:r>
-      <w:r>
-        <w:rPr>
-          <w:rFonts w:ascii="Garamond" w:hAnsi="Garamond"/>
-        </w:rPr>
-        <w:br/>
-        <w:t xml:space="preserve">{{ </w:t>
-      </w:r>
-      <w:proofErr w:type="spellStart"/>
-      <w:r>
-        <w:rPr>
-          <w:rFonts w:ascii="Garamond" w:hAnsi="Garamond"/>
-        </w:rPr>
-        <w:t>inspector_information</w:t>
-      </w:r>
-      <w:proofErr w:type="spellEnd"/>
-      <w:r>
-        <w:rPr>
-          <w:rFonts w:ascii="Garamond" w:hAnsi="Garamond"/>
-        </w:rPr>
-        <w:t>["</w:t>
-      </w:r>
-      <w:r>
-        <w:rPr>
-          <w:rFonts w:ascii="Garamond" w:hAnsi="Garamond"/>
-        </w:rPr>
-        <w:t>Address Line 1</w:t>
-      </w:r>
-      <w:r>
-        <w:rPr>
-          <w:rFonts w:ascii="Garamond" w:hAnsi="Garamond"/>
-        </w:rPr>
-        <w:t>"] }}</w:t>
-      </w:r>
-      <w:r>
-        <w:rPr>
-          <w:rFonts w:ascii="Garamond" w:hAnsi="Garamond"/>
-        </w:rPr>
-        <w:br/>
-        <w:t xml:space="preserve">{{ </w:t>
-      </w:r>
-      <w:proofErr w:type="spellStart"/>
-      <w:r>
-        <w:rPr>
-          <w:rFonts w:ascii="Garamond" w:hAnsi="Garamond"/>
-        </w:rPr>
-        <w:t>inspector_information</w:t>
-      </w:r>
-      <w:proofErr w:type="spellEnd"/>
-      <w:r>
-        <w:rPr>
-          <w:rFonts w:ascii="Garamond" w:hAnsi="Garamond"/>
-        </w:rPr>
-        <w:t>["</w:t>
-      </w:r>
-      <w:r>
-        <w:rPr>
-          <w:rFonts w:ascii="Garamond" w:hAnsi="Garamond"/>
-        </w:rPr>
-        <w:t xml:space="preserve">Address Line </w:t>
-      </w:r>
-      <w:r>
-        <w:rPr>
-          <w:rFonts w:ascii="Garamond" w:hAnsi="Garamond"/>
-        </w:rPr>
-        <w:t xml:space="preserve">2"] }}, MA {{ </w:t>
-      </w:r>
-      <w:proofErr w:type="spellStart"/>
-      <w:r>
-        <w:rPr>
-          <w:rFonts w:ascii="Garamond" w:hAnsi="Garamond"/>
-        </w:rPr>
-        <w:t>inspector_information</w:t>
-      </w:r>
-      <w:proofErr w:type="spellEnd"/>
-      <w:r>
-        <w:rPr>
-          <w:rFonts w:ascii="Garamond" w:hAnsi="Garamond"/>
-        </w:rPr>
         <w:t>["Zip"] }}</w:t>
       </w:r>
     </w:p>
@@ -296,28 +360,28 @@
         <w:rPr>
           <w:rFonts w:ascii="Garamond" w:hAnsi="Garamond"/>
         </w:rPr>
-        <w:t>bad_</w:t>
+        <w:t>bad_conditions.active_</w:t>
       </w:r>
       <w:proofErr w:type="gramStart"/>
       <w:r>
         <w:rPr>
           <w:rFonts w:ascii="Garamond" w:hAnsi="Garamond"/>
         </w:rPr>
-        <w:t>conditions.active</w:t>
+        <w:t>conditions</w:t>
+      </w:r>
+      <w:proofErr w:type="spellEnd"/>
+      <w:r>
+        <w:rPr>
+          <w:rFonts w:ascii="Garamond" w:hAnsi="Garamond"/>
+        </w:rPr>
+        <w:t>(</w:t>
       </w:r>
       <w:proofErr w:type="gramEnd"/>
       <w:r>
         <w:rPr>
           <w:rFonts w:ascii="Garamond" w:hAnsi="Garamond"/>
         </w:rPr>
-        <w:t>_conditions</w:t>
-      </w:r>
-      <w:proofErr w:type="spellEnd"/>
-      <w:r>
-        <w:rPr>
-          <w:rFonts w:ascii="Garamond" w:hAnsi="Garamond"/>
-        </w:rPr>
-        <w:t>()</w:t>
+        <w:t>)</w:t>
       </w:r>
       <w:r>
         <w:rPr>
@@ -403,21 +467,7 @@
         <w:rPr>
           <w:rFonts w:ascii="Garamond" w:hAnsi="Garamond"/>
         </w:rPr>
-        <w:t>bad_</w:t>
-      </w:r>
-      <w:proofErr w:type="gramStart"/>
-      <w:r>
-        <w:rPr>
-          <w:rFonts w:ascii="Garamond" w:hAnsi="Garamond"/>
-        </w:rPr>
-        <w:t>conditions.active</w:t>
-      </w:r>
-      <w:proofErr w:type="gramEnd"/>
-      <w:r>
-        <w:rPr>
-          <w:rFonts w:ascii="Garamond" w:hAnsi="Garamond"/>
-        </w:rPr>
-        <w:t>_conditions</w:t>
+        <w:t>bad_conditions.active_conditions</w:t>
       </w:r>
       <w:proofErr w:type="spellEnd"/>
       <w:r>
@@ -444,7 +494,6 @@
           <w:rFonts w:ascii="Garamond" w:hAnsi="Garamond"/>
         </w:rPr>
       </w:pPr>
-      <w:proofErr w:type="gramStart"/>
       <w:r>
         <w:rPr>
           <w:rFonts w:ascii="Garamond" w:hAnsi="Garamond"/>
@@ -456,14 +505,7 @@
         <w:rPr>
           <w:rFonts w:ascii="Garamond" w:hAnsi="Garamond"/>
         </w:rPr>
-        <w:t>condition</w:t>
-      </w:r>
-      <w:proofErr w:type="gramEnd"/>
-      <w:r>
-        <w:rPr>
-          <w:rFonts w:ascii="Garamond" w:hAnsi="Garamond"/>
-        </w:rPr>
-        <w:t>.description</w:t>
+        <w:t>condition.description</w:t>
       </w:r>
       <w:proofErr w:type="spellEnd"/>
       <w:r>
@@ -647,21 +689,7 @@
         <w:rPr>
           <w:rFonts w:ascii="Garamond" w:hAnsi="Garamond"/>
         </w:rPr>
-        <w:t>bad_</w:t>
-      </w:r>
-      <w:proofErr w:type="gramStart"/>
-      <w:r>
-        <w:rPr>
-          <w:rFonts w:ascii="Garamond" w:hAnsi="Garamond"/>
-        </w:rPr>
-        <w:t>conditions.active</w:t>
-      </w:r>
-      <w:proofErr w:type="gramEnd"/>
-      <w:r>
-        <w:rPr>
-          <w:rFonts w:ascii="Garamond" w:hAnsi="Garamond"/>
-        </w:rPr>
-        <w:t>_conditions</w:t>
+        <w:t>bad_conditions.active_conditions</w:t>
       </w:r>
       <w:proofErr w:type="spellEnd"/>
       <w:r>
@@ -832,12 +860,18 @@
           <w:rFonts w:ascii="Garamond" w:hAnsi="Garamond"/>
         </w:rPr>
       </w:pPr>
+      <w:r>
+        <w:rPr>
+          <w:rFonts w:ascii="Garamond" w:hAnsi="Garamond"/>
+        </w:rPr>
+        <w:t>{</w:t>
+      </w:r>
       <w:proofErr w:type="gramStart"/>
       <w:r>
         <w:rPr>
           <w:rFonts w:ascii="Garamond" w:hAnsi="Garamond"/>
         </w:rPr>
-        <w:t>{{ users</w:t>
+        <w:t>{ users</w:t>
       </w:r>
       <w:proofErr w:type="gramEnd"/>
       <w:r>
@@ -854,12 +888,18 @@
           <w:rFonts w:ascii="Garamond" w:hAnsi="Garamond"/>
         </w:rPr>
       </w:pPr>
+      <w:r>
+        <w:rPr>
+          <w:rFonts w:ascii="Garamond" w:hAnsi="Garamond"/>
+        </w:rPr>
+        <w:t>{</w:t>
+      </w:r>
       <w:proofErr w:type="gramStart"/>
       <w:r>
         <w:rPr>
           <w:rFonts w:ascii="Garamond" w:hAnsi="Garamond"/>
         </w:rPr>
-        <w:t>{{ users</w:t>
+        <w:t>{ users</w:t>
       </w:r>
       <w:proofErr w:type="gramEnd"/>
       <w:r>
@@ -873,6 +913,12 @@
         <w:rPr>
           <w:rFonts w:ascii="Garamond" w:hAnsi="Garamond"/>
         </w:rPr>
+        <w:t>mailing_</w:t>
+      </w:r>
+      <w:r>
+        <w:rPr>
+          <w:rFonts w:ascii="Garamond" w:hAnsi="Garamond"/>
+        </w:rPr>
         <w:t>address.on_one_line</w:t>
       </w:r>
       <w:proofErr w:type="spellEnd"/>
@@ -890,12 +936,18 @@
           <w:rFonts w:ascii="Garamond" w:hAnsi="Garamond"/>
         </w:rPr>
       </w:pPr>
+      <w:r>
+        <w:rPr>
+          <w:rFonts w:ascii="Garamond" w:hAnsi="Garamond"/>
+        </w:rPr>
+        <w:t>{</w:t>
+      </w:r>
       <w:proofErr w:type="gramStart"/>
       <w:r>
         <w:rPr>
           <w:rFonts w:ascii="Garamond" w:hAnsi="Garamond"/>
         </w:rPr>
-        <w:t>{{ users</w:t>
+        <w:t>{ users</w:t>
       </w:r>
       <w:proofErr w:type="gramEnd"/>
       <w:r>
@@ -925,18 +977,157 @@
           <w:rFonts w:ascii="Garamond" w:hAnsi="Garamond"/>
         </w:rPr>
       </w:pPr>
-    </w:p>
-    <w:p>
-      <w:pPr>
-        <w:rPr>
-          <w:rFonts w:ascii="Garamond" w:hAnsi="Garamond"/>
-        </w:rPr>
-      </w:pPr>
-      <w:r>
-        <w:rPr>
-          <w:rFonts w:ascii="Garamond" w:hAnsi="Garamond"/>
-        </w:rPr>
-        <w:t>My landlord's name and address are as follows:</w:t>
+      <w:r>
+        <w:rPr>
+          <w:rFonts w:ascii="Garamond" w:hAnsi="Garamond"/>
+        </w:rPr>
+        <w:t xml:space="preserve">{%p if </w:t>
+      </w:r>
+      <w:proofErr w:type="gramStart"/>
+      <w:r>
+        <w:rPr>
+          <w:rFonts w:ascii="Garamond" w:hAnsi="Garamond"/>
+        </w:rPr>
+        <w:t>users[</w:t>
+      </w:r>
+      <w:proofErr w:type="gramEnd"/>
+      <w:r>
+        <w:rPr>
+          <w:rFonts w:ascii="Garamond" w:hAnsi="Garamond"/>
+        </w:rPr>
+        <w:t>0].</w:t>
+      </w:r>
+      <w:proofErr w:type="spellStart"/>
+      <w:r>
+        <w:rPr>
+          <w:rFonts w:ascii="Garamond" w:hAnsi="Garamond"/>
+        </w:rPr>
+        <w:t>mailing_address</w:t>
+      </w:r>
+      <w:proofErr w:type="spellEnd"/>
+      <w:r>
+        <w:rPr>
+          <w:rFonts w:ascii="Garamond" w:hAnsi="Garamond"/>
+        </w:rPr>
+        <w:t xml:space="preserve"> != users[0].address %}</w:t>
+      </w:r>
+    </w:p>
+    <w:p>
+      <w:pPr>
+        <w:rPr>
+          <w:rFonts w:ascii="Garamond" w:hAnsi="Garamond"/>
+        </w:rPr>
+      </w:pPr>
+      <w:r>
+        <w:rPr>
+          <w:rFonts w:ascii="Garamond" w:hAnsi="Garamond"/>
+        </w:rPr>
+        <w:t>I am not currently staying at the home I rent. The address that I want you to inspect is:</w:t>
+      </w:r>
+    </w:p>
+    <w:p>
+      <w:pPr>
+        <w:rPr>
+          <w:rFonts w:ascii="Garamond" w:hAnsi="Garamond"/>
+        </w:rPr>
+      </w:pPr>
+      <w:r>
+        <w:rPr>
+          <w:rFonts w:ascii="Garamond" w:hAnsi="Garamond"/>
+        </w:rPr>
+        <w:t>{</w:t>
+      </w:r>
+      <w:proofErr w:type="gramStart"/>
+      <w:r>
+        <w:rPr>
+          <w:rFonts w:ascii="Garamond" w:hAnsi="Garamond"/>
+        </w:rPr>
+        <w:t>{ users</w:t>
+      </w:r>
+      <w:proofErr w:type="gramEnd"/>
+      <w:r>
+        <w:rPr>
+          <w:rFonts w:ascii="Garamond" w:hAnsi="Garamond"/>
+        </w:rPr>
+        <w:t>[0].</w:t>
+      </w:r>
+      <w:proofErr w:type="spellStart"/>
+      <w:r>
+        <w:rPr>
+          <w:rFonts w:ascii="Garamond" w:hAnsi="Garamond"/>
+        </w:rPr>
+        <w:t>address.on_one_line</w:t>
+      </w:r>
+      <w:proofErr w:type="spellEnd"/>
+      <w:r>
+        <w:rPr>
+          <w:rFonts w:ascii="Garamond" w:hAnsi="Garamond"/>
+        </w:rPr>
+        <w:t>() }}</w:t>
+      </w:r>
+      <w:bookmarkStart w:id="0" w:name="_GoBack"/>
+      <w:bookmarkEnd w:id="0"/>
+    </w:p>
+    <w:p>
+      <w:pPr>
+        <w:rPr>
+          <w:rFonts w:ascii="Garamond" w:hAnsi="Garamond"/>
+        </w:rPr>
+      </w:pPr>
+      <w:r>
+        <w:rPr>
+          <w:rFonts w:ascii="Garamond" w:hAnsi="Garamond"/>
+        </w:rPr>
+        <w:lastRenderedPageBreak/>
+        <w:t xml:space="preserve">{%p </w:t>
+      </w:r>
+      <w:proofErr w:type="spellStart"/>
+      <w:r>
+        <w:rPr>
+          <w:rFonts w:ascii="Garamond" w:hAnsi="Garamond"/>
+        </w:rPr>
+        <w:t>endif</w:t>
+      </w:r>
+      <w:proofErr w:type="spellEnd"/>
+      <w:r>
+        <w:rPr>
+          <w:rFonts w:ascii="Garamond" w:hAnsi="Garamond"/>
+        </w:rPr>
+        <w:t xml:space="preserve"> %}</w:t>
+      </w:r>
+    </w:p>
+    <w:p>
+      <w:pPr>
+        <w:rPr>
+          <w:rFonts w:ascii="Garamond" w:hAnsi="Garamond"/>
+        </w:rPr>
+      </w:pPr>
+    </w:p>
+    <w:p>
+      <w:pPr>
+        <w:rPr>
+          <w:rFonts w:ascii="Garamond" w:hAnsi="Garamond"/>
+        </w:rPr>
+      </w:pPr>
+      <w:r>
+        <w:rPr>
+          <w:rFonts w:ascii="Garamond" w:hAnsi="Garamond"/>
+        </w:rPr>
+        <w:t xml:space="preserve">My </w:t>
+      </w:r>
+      <w:proofErr w:type="gramStart"/>
+      <w:r>
+        <w:rPr>
+          <w:rFonts w:ascii="Garamond" w:hAnsi="Garamond"/>
+        </w:rPr>
+        <w:t>landlord's</w:t>
+      </w:r>
+      <w:proofErr w:type="gramEnd"/>
+      <w:r>
+        <w:rPr>
+          <w:rFonts w:ascii="Garamond" w:hAnsi="Garamond"/>
+        </w:rPr>
+        <w:t xml:space="preserve"> name and address are as follows:</w:t>
       </w:r>
     </w:p>
     <w:p>
@@ -946,12 +1137,18 @@
           <w:rFonts w:ascii="Garamond" w:hAnsi="Garamond"/>
         </w:rPr>
       </w:pPr>
+      <w:r>
+        <w:rPr>
+          <w:rFonts w:ascii="Garamond" w:hAnsi="Garamond"/>
+        </w:rPr>
+        <w:t>{</w:t>
+      </w:r>
       <w:proofErr w:type="gramStart"/>
       <w:r>
         <w:rPr>
           <w:rFonts w:ascii="Garamond" w:hAnsi="Garamond"/>
         </w:rPr>
-        <w:t xml:space="preserve">{{ </w:t>
+        <w:t xml:space="preserve">{ </w:t>
       </w:r>
       <w:proofErr w:type="spellStart"/>
       <w:r>
@@ -996,12 +1193,18 @@
           <w:rFonts w:ascii="Garamond" w:hAnsi="Garamond"/>
         </w:rPr>
       </w:pPr>
+      <w:r>
+        <w:rPr>
+          <w:rFonts w:ascii="Garamond" w:hAnsi="Garamond"/>
+        </w:rPr>
+        <w:t>{</w:t>
+      </w:r>
       <w:proofErr w:type="gramStart"/>
       <w:r>
         <w:rPr>
           <w:rFonts w:ascii="Garamond" w:hAnsi="Garamond"/>
         </w:rPr>
-        <w:t xml:space="preserve">{{ </w:t>
+        <w:t xml:space="preserve">{ </w:t>
       </w:r>
       <w:proofErr w:type="spellStart"/>
       <w:r>
@@ -1046,13 +1249,18 @@
           <w:rFonts w:ascii="Garamond" w:hAnsi="Garamond"/>
         </w:rPr>
       </w:pPr>
+      <w:r>
+        <w:rPr>
+          <w:rFonts w:ascii="Garamond" w:hAnsi="Garamond"/>
+        </w:rPr>
+        <w:t>{</w:t>
+      </w:r>
       <w:proofErr w:type="gramStart"/>
       <w:r>
         <w:rPr>
           <w:rFonts w:ascii="Garamond" w:hAnsi="Garamond"/>
         </w:rPr>
-        <w:lastRenderedPageBreak/>
-        <w:t xml:space="preserve">{{ </w:t>
+        <w:t xml:space="preserve">{ </w:t>
       </w:r>
       <w:proofErr w:type="spellStart"/>
       <w:r>
@@ -1233,13 +1441,14 @@
           <w:rFonts w:ascii="Garamond" w:hAnsi="Garamond"/>
         </w:rPr>
         <w:tab/>
+        <w:t>{</w:t>
       </w:r>
       <w:proofErr w:type="gramStart"/>
       <w:r>
         <w:rPr>
           <w:rFonts w:ascii="Garamond" w:hAnsi="Garamond"/>
         </w:rPr>
-        <w:t>{{ users</w:t>
+        <w:t>{ users</w:t>
       </w:r>
       <w:proofErr w:type="gramEnd"/>
       <w:r>
@@ -1342,13 +1551,14 @@
           <w:rFonts w:ascii="Garamond" w:hAnsi="Garamond"/>
         </w:rPr>
         <w:tab/>
+        <w:t>{</w:t>
       </w:r>
       <w:proofErr w:type="gramStart"/>
       <w:r>
         <w:rPr>
           <w:rFonts w:ascii="Garamond" w:hAnsi="Garamond"/>
         </w:rPr>
-        <w:t>{{ users</w:t>
+        <w:t>{ users</w:t>
       </w:r>
       <w:proofErr w:type="gramEnd"/>
       <w:r>
@@ -1377,7 +1587,7 @@
 </file>
 
 <file path=word/endnotes.xml><?xml version="1.0" encoding="utf-8"?>
-<w:endnotes xmlns:wpc="http://schemas.microsoft.com/office/word/2010/wordprocessingCanvas" xmlns:cx="http://schemas.microsoft.com/office/drawing/2014/chartex" xmlns:cx1="http://schemas.microsoft.com/office/drawing/2015/9/8/chartex" xmlns:cx2="http://schemas.microsoft.com/office/drawing/2015/10/21/chartex" xmlns:cx3="http://schemas.microsoft.com/office/drawing/2016/5/9/chartex" xmlns:cx4="http://schemas.microsoft.com/office/drawing/2016/5/10/chartex" xmlns:cx5="http://schemas.microsoft.com/office/drawing/2016/5/11/chartex" xmlns:cx6="http://schemas.microsoft.com/office/drawing/2016/5/12/chartex" xmlns:cx7="http://schemas.microsoft.com/office/drawing/2016/5/13/chartex" xmlns:cx8="http://schemas.microsoft.com/office/drawing/2016/5/14/chartex" xmlns:mc="http://schemas.openxmlformats.org/markup-compatibility/2006" xmlns:aink="http://schemas.microsoft.com/office/drawing/2016/ink" xmlns:am3d="http://schemas.microsoft.com/office/drawing/2017/model3d" xmlns:o="urn:schemas-microsoft-com:office:office" xmlns:r="http://schemas.openxmlformats.org/officeDocument/2006/relationships" xmlns:m="http://schemas.openxmlformats.org/officeDocument/2006/math" xmlns:v="urn:schemas-microsoft-com:vml" xmlns:wp14="http://schemas.microsoft.com/office/word/2010/wordprocessingDrawing" xmlns:wp="http://schemas.openxmlformats.org/drawingml/2006/wordprocessingDrawing" xmlns:w10="urn:schemas-microsoft-com:office:word" xmlns:w="http://schemas.openxmlformats.org/wordprocessingml/2006/main" xmlns:w14="http://schemas.microsoft.com/office/word/2010/wordml" xmlns:w15="http://schemas.microsoft.com/office/word/2012/wordml" xmlns:w16cid="http://schemas.microsoft.com/office/word/2016/wordml/cid" xmlns:w16se="http://schemas.microsoft.com/office/word/2015/wordml/symex" xmlns:wpg="http://schemas.microsoft.com/office/word/2010/wordprocessingGroup" xmlns:wpi="http://schemas.microsoft.com/office/word/2010/wordprocessingInk" xmlns:wne="http://schemas.microsoft.com/office/word/2006/wordml" xmlns:wps="http://schemas.microsoft.com/office/word/2010/wordprocessingShape" mc:Ignorable="w14 w15 w16se w16cid wp14">
+<w:endnotes xmlns:wpc="http://schemas.microsoft.com/office/word/2010/wordprocessingCanvas" xmlns:cx="http://schemas.microsoft.com/office/drawing/2014/chartex" xmlns:cx1="http://schemas.microsoft.com/office/drawing/2015/9/8/chartex" xmlns:mc="http://schemas.openxmlformats.org/markup-compatibility/2006" xmlns:o="urn:schemas-microsoft-com:office:office" xmlns:r="http://schemas.openxmlformats.org/officeDocument/2006/relationships" xmlns:m="http://schemas.openxmlformats.org/officeDocument/2006/math" xmlns:v="urn:schemas-microsoft-com:vml" xmlns:wp14="http://schemas.microsoft.com/office/word/2010/wordprocessingDrawing" xmlns:wp="http://schemas.openxmlformats.org/drawingml/2006/wordprocessingDrawing" xmlns:w10="urn:schemas-microsoft-com:office:word" xmlns:w="http://schemas.openxmlformats.org/wordprocessingml/2006/main" xmlns:w14="http://schemas.microsoft.com/office/word/2010/wordml" xmlns:w15="http://schemas.microsoft.com/office/word/2012/wordml" xmlns:w16se="http://schemas.microsoft.com/office/word/2015/wordml/symex" xmlns:wpg="http://schemas.microsoft.com/office/word/2010/wordprocessingGroup" xmlns:wpi="http://schemas.microsoft.com/office/word/2010/wordprocessingInk" xmlns:wne="http://schemas.microsoft.com/office/word/2006/wordml" xmlns:wps="http://schemas.microsoft.com/office/word/2010/wordprocessingShape" mc:Ignorable="w14 w15 w16se wp14">
   <w:endnote w:type="separator" w:id="-1">
     <w:p>
       <w:pPr>
@@ -1402,7 +1612,7 @@
 </file>
 
 <file path=word/footer1.xml><?xml version="1.0" encoding="utf-8"?>
-<w:ftr xmlns:wpc="http://schemas.microsoft.com/office/word/2010/wordprocessingCanvas" xmlns:cx="http://schemas.microsoft.com/office/drawing/2014/chartex" xmlns:cx1="http://schemas.microsoft.com/office/drawing/2015/9/8/chartex" xmlns:cx2="http://schemas.microsoft.com/office/drawing/2015/10/21/chartex" xmlns:cx3="http://schemas.microsoft.com/office/drawing/2016/5/9/chartex" xmlns:cx4="http://schemas.microsoft.com/office/drawing/2016/5/10/chartex" xmlns:cx5="http://schemas.microsoft.com/office/drawing/2016/5/11/chartex" xmlns:cx6="http://schemas.microsoft.com/office/drawing/2016/5/12/chartex" xmlns:cx7="http://schemas.microsoft.com/office/drawing/2016/5/13/chartex" xmlns:cx8="http://schemas.microsoft.com/office/drawing/2016/5/14/chartex" xmlns:mc="http://schemas.openxmlformats.org/markup-compatibility/2006" xmlns:aink="http://schemas.microsoft.com/office/drawing/2016/ink" xmlns:am3d="http://schemas.microsoft.com/office/drawing/2017/model3d" xmlns:o="urn:schemas-microsoft-com:office:office" xmlns:r="http://schemas.openxmlformats.org/officeDocument/2006/relationships" xmlns:m="http://schemas.openxmlformats.org/officeDocument/2006/math" xmlns:v="urn:schemas-microsoft-com:vml" xmlns:wp14="http://schemas.microsoft.com/office/word/2010/wordprocessingDrawing" xmlns:wp="http://schemas.openxmlformats.org/drawingml/2006/wordprocessingDrawing" xmlns:w10="urn:schemas-microsoft-com:office:word" xmlns:w="http://schemas.openxmlformats.org/wordprocessingml/2006/main" xmlns:w14="http://schemas.microsoft.com/office/word/2010/wordml" xmlns:w15="http://schemas.microsoft.com/office/word/2012/wordml" xmlns:w16cid="http://schemas.microsoft.com/office/word/2016/wordml/cid" xmlns:w16se="http://schemas.microsoft.com/office/word/2015/wordml/symex" xmlns:wpg="http://schemas.microsoft.com/office/word/2010/wordprocessingGroup" xmlns:wpi="http://schemas.microsoft.com/office/word/2010/wordprocessingInk" xmlns:wne="http://schemas.microsoft.com/office/word/2006/wordml" xmlns:wps="http://schemas.microsoft.com/office/word/2010/wordprocessingShape" mc:Ignorable="w14 w15 w16se w16cid wp14">
+<w:ftr xmlns:wpc="http://schemas.microsoft.com/office/word/2010/wordprocessingCanvas" xmlns:cx="http://schemas.microsoft.com/office/drawing/2014/chartex" xmlns:cx1="http://schemas.microsoft.com/office/drawing/2015/9/8/chartex" xmlns:mc="http://schemas.openxmlformats.org/markup-compatibility/2006" xmlns:o="urn:schemas-microsoft-com:office:office" xmlns:r="http://schemas.openxmlformats.org/officeDocument/2006/relationships" xmlns:m="http://schemas.openxmlformats.org/officeDocument/2006/math" xmlns:v="urn:schemas-microsoft-com:vml" xmlns:wp14="http://schemas.microsoft.com/office/word/2010/wordprocessingDrawing" xmlns:wp="http://schemas.openxmlformats.org/drawingml/2006/wordprocessingDrawing" xmlns:w10="urn:schemas-microsoft-com:office:word" xmlns:w="http://schemas.openxmlformats.org/wordprocessingml/2006/main" xmlns:w14="http://schemas.microsoft.com/office/word/2010/wordml" xmlns:w15="http://schemas.microsoft.com/office/word/2012/wordml" xmlns:w16se="http://schemas.microsoft.com/office/word/2015/wordml/symex" xmlns:wpg="http://schemas.microsoft.com/office/word/2010/wordprocessingGroup" xmlns:wpi="http://schemas.microsoft.com/office/word/2010/wordprocessingInk" xmlns:wne="http://schemas.microsoft.com/office/word/2006/wordml" xmlns:wps="http://schemas.microsoft.com/office/word/2010/wordprocessingShape" mc:Ignorable="w14 w15 w16se wp14">
   <w:p>
     <w:pPr>
       <w:pStyle w:val="Footer"/>
@@ -1419,7 +1629,7 @@
 </file>
 
 <file path=word/footnotes.xml><?xml version="1.0" encoding="utf-8"?>
-<w:footnotes xmlns:wpc="http://schemas.microsoft.com/office/word/2010/wordprocessingCanvas" xmlns:cx="http://schemas.microsoft.com/office/drawing/2014/chartex" xmlns:cx1="http://schemas.microsoft.com/office/drawing/2015/9/8/chartex" xmlns:cx2="http://schemas.microsoft.com/office/drawing/2015/10/21/chartex" xmlns:cx3="http://schemas.microsoft.com/office/drawing/2016/5/9/chartex" xmlns:cx4="http://schemas.microsoft.com/office/drawing/2016/5/10/chartex" xmlns:cx5="http://schemas.microsoft.com/office/drawing/2016/5/11/chartex" xmlns:cx6="http://schemas.microsoft.com/office/drawing/2016/5/12/chartex" xmlns:cx7="http://schemas.microsoft.com/office/drawing/2016/5/13/chartex" xmlns:cx8="http://schemas.microsoft.com/office/drawing/2016/5/14/chartex" xmlns:mc="http://schemas.openxmlformats.org/markup-compatibility/2006" xmlns:aink="http://schemas.microsoft.com/office/drawing/2016/ink" xmlns:am3d="http://schemas.microsoft.com/office/drawing/2017/model3d" xmlns:o="urn:schemas-microsoft-com:office:office" xmlns:r="http://schemas.openxmlformats.org/officeDocument/2006/relationships" xmlns:m="http://schemas.openxmlformats.org/officeDocument/2006/math" xmlns:v="urn:schemas-microsoft-com:vml" xmlns:wp14="http://schemas.microsoft.com/office/word/2010/wordprocessingDrawing" xmlns:wp="http://schemas.openxmlformats.org/drawingml/2006/wordprocessingDrawing" xmlns:w10="urn:schemas-microsoft-com:office:word" xmlns:w="http://schemas.openxmlformats.org/wordprocessingml/2006/main" xmlns:w14="http://schemas.microsoft.com/office/word/2010/wordml" xmlns:w15="http://schemas.microsoft.com/office/word/2012/wordml" xmlns:w16cid="http://schemas.microsoft.com/office/word/2016/wordml/cid" xmlns:w16se="http://schemas.microsoft.com/office/word/2015/wordml/symex" xmlns:wpg="http://schemas.microsoft.com/office/word/2010/wordprocessingGroup" xmlns:wpi="http://schemas.microsoft.com/office/word/2010/wordprocessingInk" xmlns:wne="http://schemas.microsoft.com/office/word/2006/wordml" xmlns:wps="http://schemas.microsoft.com/office/word/2010/wordprocessingShape" mc:Ignorable="w14 w15 w16se w16cid wp14">
+<w:footnotes xmlns:wpc="http://schemas.microsoft.com/office/word/2010/wordprocessingCanvas" xmlns:cx="http://schemas.microsoft.com/office/drawing/2014/chartex" xmlns:cx1="http://schemas.microsoft.com/office/drawing/2015/9/8/chartex" xmlns:mc="http://schemas.openxmlformats.org/markup-compatibility/2006" xmlns:o="urn:schemas-microsoft-com:office:office" xmlns:r="http://schemas.openxmlformats.org/officeDocument/2006/relationships" xmlns:m="http://schemas.openxmlformats.org/officeDocument/2006/math" xmlns:v="urn:schemas-microsoft-com:vml" xmlns:wp14="http://schemas.microsoft.com/office/word/2010/wordprocessingDrawing" xmlns:wp="http://schemas.openxmlformats.org/drawingml/2006/wordprocessingDrawing" xmlns:w10="urn:schemas-microsoft-com:office:word" xmlns:w="http://schemas.openxmlformats.org/wordprocessingml/2006/main" xmlns:w14="http://schemas.microsoft.com/office/word/2010/wordml" xmlns:w15="http://schemas.microsoft.com/office/word/2012/wordml" xmlns:w16se="http://schemas.microsoft.com/office/word/2015/wordml/symex" xmlns:wpg="http://schemas.microsoft.com/office/word/2010/wordprocessingGroup" xmlns:wpi="http://schemas.microsoft.com/office/word/2010/wordprocessingInk" xmlns:wne="http://schemas.microsoft.com/office/word/2006/wordml" xmlns:wps="http://schemas.microsoft.com/office/word/2010/wordprocessingShape" mc:Ignorable="w14 w15 w16se wp14">
   <w:footnote w:type="separator" w:id="-1">
     <w:p>
       <w:pPr>
@@ -1444,7 +1654,7 @@
 </file>
 
 <file path=word/numbering.xml><?xml version="1.0" encoding="utf-8"?>
-<w:numbering xmlns:wpc="http://schemas.microsoft.com/office/word/2010/wordprocessingCanvas" xmlns:cx="http://schemas.microsoft.com/office/drawing/2014/chartex" xmlns:cx1="http://schemas.microsoft.com/office/drawing/2015/9/8/chartex" xmlns:cx2="http://schemas.microsoft.com/office/drawing/2015/10/21/chartex" xmlns:cx3="http://schemas.microsoft.com/office/drawing/2016/5/9/chartex" xmlns:cx4="http://schemas.microsoft.com/office/drawing/2016/5/10/chartex" xmlns:cx5="http://schemas.microsoft.com/office/drawing/2016/5/11/chartex" xmlns:cx6="http://schemas.microsoft.com/office/drawing/2016/5/12/chartex" xmlns:cx7="http://schemas.microsoft.com/office/drawing/2016/5/13/chartex" xmlns:cx8="http://schemas.microsoft.com/office/drawing/2016/5/14/chartex" xmlns:mc="http://schemas.openxmlformats.org/markup-compatibility/2006" xmlns:aink="http://schemas.microsoft.com/office/drawing/2016/ink" xmlns:am3d="http://schemas.microsoft.com/office/drawing/2017/model3d" xmlns:o="urn:schemas-microsoft-com:office:office" xmlns:r="http://schemas.openxmlformats.org/officeDocument/2006/relationships" xmlns:m="http://schemas.openxmlformats.org/officeDocument/2006/math" xmlns:v="urn:schemas-microsoft-com:vml" xmlns:wp14="http://schemas.microsoft.com/office/word/2010/wordprocessingDrawing" xmlns:wp="http://schemas.openxmlformats.org/drawingml/2006/wordprocessingDrawing" xmlns:w10="urn:schemas-microsoft-com:office:word" xmlns:w="http://schemas.openxmlformats.org/wordprocessingml/2006/main" xmlns:w14="http://schemas.microsoft.com/office/word/2010/wordml" xmlns:w15="http://schemas.microsoft.com/office/word/2012/wordml" xmlns:w16cid="http://schemas.microsoft.com/office/word/2016/wordml/cid" xmlns:w16se="http://schemas.microsoft.com/office/word/2015/wordml/symex" xmlns:wpg="http://schemas.microsoft.com/office/word/2010/wordprocessingGroup" xmlns:wpi="http://schemas.microsoft.com/office/word/2010/wordprocessingInk" xmlns:wne="http://schemas.microsoft.com/office/word/2006/wordml" xmlns:wps="http://schemas.microsoft.com/office/word/2010/wordprocessingShape" mc:Ignorable="w14 w15 w16se w16cid wp14">
+<w:numbering xmlns:wpc="http://schemas.microsoft.com/office/word/2010/wordprocessingCanvas" xmlns:cx="http://schemas.microsoft.com/office/drawing/2014/chartex" xmlns:cx1="http://schemas.microsoft.com/office/drawing/2015/9/8/chartex" xmlns:mc="http://schemas.openxmlformats.org/markup-compatibility/2006" xmlns:o="urn:schemas-microsoft-com:office:office" xmlns:r="http://schemas.openxmlformats.org/officeDocument/2006/relationships" xmlns:m="http://schemas.openxmlformats.org/officeDocument/2006/math" xmlns:v="urn:schemas-microsoft-com:vml" xmlns:wp14="http://schemas.microsoft.com/office/word/2010/wordprocessingDrawing" xmlns:wp="http://schemas.openxmlformats.org/drawingml/2006/wordprocessingDrawing" xmlns:w10="urn:schemas-microsoft-com:office:word" xmlns:w="http://schemas.openxmlformats.org/wordprocessingml/2006/main" xmlns:w14="http://schemas.microsoft.com/office/word/2010/wordml" xmlns:w15="http://schemas.microsoft.com/office/word/2012/wordml" xmlns:w16se="http://schemas.microsoft.com/office/word/2015/wordml/symex" xmlns:wpg="http://schemas.microsoft.com/office/word/2010/wordprocessingGroup" xmlns:wpi="http://schemas.microsoft.com/office/word/2010/wordprocessingInk" xmlns:wne="http://schemas.microsoft.com/office/word/2006/wordml" xmlns:wps="http://schemas.microsoft.com/office/word/2010/wordprocessingShape" mc:Ignorable="w14 w15 w16se wp14">
   <w:abstractNum w:abstractNumId="0" w15:restartNumberingAfterBreak="0">
     <w:nsid w:val="558633A3"/>
     <w:multiLevelType w:val="hybridMultilevel"/>
@@ -1564,7 +1774,7 @@
 </file>
 
 <file path=word/styles.xml><?xml version="1.0" encoding="utf-8"?>
-<w:styles xmlns:mc="http://schemas.openxmlformats.org/markup-compatibility/2006" xmlns:r="http://schemas.openxmlformats.org/officeDocument/2006/relationships" xmlns:w="http://schemas.openxmlformats.org/wordprocessingml/2006/main" xmlns:w14="http://schemas.microsoft.com/office/word/2010/wordml" xmlns:w15="http://schemas.microsoft.com/office/word/2012/wordml" xmlns:w16cid="http://schemas.microsoft.com/office/word/2016/wordml/cid" xmlns:w16se="http://schemas.microsoft.com/office/word/2015/wordml/symex" mc:Ignorable="w14 w15 w16se w16cid">
+<w:styles xmlns:mc="http://schemas.openxmlformats.org/markup-compatibility/2006" xmlns:r="http://schemas.openxmlformats.org/officeDocument/2006/relationships" xmlns:w="http://schemas.openxmlformats.org/wordprocessingml/2006/main" xmlns:w14="http://schemas.microsoft.com/office/word/2010/wordml" xmlns:w15="http://schemas.microsoft.com/office/word/2012/wordml" xmlns:w16se="http://schemas.microsoft.com/office/word/2015/wordml/symex" mc:Ignorable="w14 w15 w16se">
   <w:docDefaults>
     <w:rPrDefault>
       <w:rPr>
@@ -1580,7 +1790,7 @@
       </w:pPr>
     </w:pPrDefault>
   </w:docDefaults>
-  <w:latentStyles w:defLockedState="0" w:defUIPriority="99" w:defSemiHidden="0" w:defUnhideWhenUsed="0" w:defQFormat="0" w:count="375">
+  <w:latentStyles w:defLockedState="0" w:defUIPriority="99" w:defSemiHidden="0" w:defUnhideWhenUsed="0" w:defQFormat="0" w:count="371">
     <w:lsdException w:name="Normal" w:uiPriority="0" w:qFormat="1"/>
     <w:lsdException w:name="heading 1" w:uiPriority="9" w:qFormat="1"/>
     <w:lsdException w:name="heading 2" w:semiHidden="1" w:uiPriority="9" w:unhideWhenUsed="1" w:qFormat="1"/>
@@ -1952,10 +2162,6 @@
     <w:lsdException w:name="List Table 5 Dark Accent 6" w:uiPriority="50"/>
     <w:lsdException w:name="List Table 6 Colorful Accent 6" w:uiPriority="51"/>
     <w:lsdException w:name="List Table 7 Colorful Accent 6" w:uiPriority="52"/>
-    <w:lsdException w:name="Mention" w:semiHidden="1" w:unhideWhenUsed="1"/>
-    <w:lsdException w:name="Smart Hyperlink" w:semiHidden="1" w:unhideWhenUsed="1"/>
-    <w:lsdException w:name="Hashtag" w:semiHidden="1" w:unhideWhenUsed="1"/>
-    <w:lsdException w:name="Unresolved Mention" w:semiHidden="1" w:unhideWhenUsed="1"/>
   </w:latentStyles>
   <w:style w:type="paragraph" w:default="1" w:styleId="Normal">
     <w:name w:val="Normal"/>

</xml_diff>

<commit_message>
Updated landlord name field to only require one input of full name instead of first/last and added landlord name to the letter to request inspection doc.
</commit_message>
<xml_diff>
--- a/docassemble/HousingCodeChecklist/data/templates/letter_to_request_inspection.docx
+++ b/docassemble/HousingCodeChecklist/data/templates/letter_to_request_inspection.docx
@@ -1,6 +1,6 @@
 
 <file path=word/document.xml><?xml version="1.0" encoding="utf-8"?>
-<w:document xmlns:wpc="http://schemas.microsoft.com/office/word/2010/wordprocessingCanvas" xmlns:cx="http://schemas.microsoft.com/office/drawing/2014/chartex" xmlns:cx1="http://schemas.microsoft.com/office/drawing/2015/9/8/chartex" xmlns:cx2="http://schemas.microsoft.com/office/drawing/2015/10/21/chartex" xmlns:cx3="http://schemas.microsoft.com/office/drawing/2016/5/9/chartex" xmlns:cx4="http://schemas.microsoft.com/office/drawing/2016/5/10/chartex" xmlns:cx5="http://schemas.microsoft.com/office/drawing/2016/5/11/chartex" xmlns:cx6="http://schemas.microsoft.com/office/drawing/2016/5/12/chartex" xmlns:cx7="http://schemas.microsoft.com/office/drawing/2016/5/13/chartex" xmlns:cx8="http://schemas.microsoft.com/office/drawing/2016/5/14/chartex" xmlns:mc="http://schemas.openxmlformats.org/markup-compatibility/2006" xmlns:aink="http://schemas.microsoft.com/office/drawing/2016/ink" xmlns:am3d="http://schemas.microsoft.com/office/drawing/2017/model3d" xmlns:o="urn:schemas-microsoft-com:office:office" xmlns:oel="http://schemas.microsoft.com/office/2019/extlst" xmlns:r="http://schemas.openxmlformats.org/officeDocument/2006/relationships" xmlns:m="http://schemas.openxmlformats.org/officeDocument/2006/math" xmlns:v="urn:schemas-microsoft-com:vml" xmlns:wp14="http://schemas.microsoft.com/office/word/2010/wordprocessingDrawing" xmlns:wp="http://schemas.openxmlformats.org/drawingml/2006/wordprocessingDrawing" xmlns:w10="urn:schemas-microsoft-com:office:word" xmlns:w="http://schemas.openxmlformats.org/wordprocessingml/2006/main" xmlns:w14="http://schemas.microsoft.com/office/word/2010/wordml" xmlns:w15="http://schemas.microsoft.com/office/word/2012/wordml" xmlns:w16cex="http://schemas.microsoft.com/office/word/2018/wordml/cex" xmlns:w16cid="http://schemas.microsoft.com/office/word/2016/wordml/cid" xmlns:w16="http://schemas.microsoft.com/office/word/2018/wordml" xmlns:w16sdtdh="http://schemas.microsoft.com/office/word/2020/wordml/sdtdatahash" xmlns:w16se="http://schemas.microsoft.com/office/word/2015/wordml/symex" xmlns:wpg="http://schemas.microsoft.com/office/word/2010/wordprocessingGroup" xmlns:wpi="http://schemas.microsoft.com/office/word/2010/wordprocessingInk" xmlns:wne="http://schemas.microsoft.com/office/word/2006/wordml" xmlns:wps="http://schemas.microsoft.com/office/word/2010/wordprocessingShape" mc:Ignorable="w14 w15 w16se w16cid w16 w16cex w16sdtdh wp14">
+<w:document xmlns:wpc="http://schemas.microsoft.com/office/word/2010/wordprocessingCanvas" xmlns:cx="http://schemas.microsoft.com/office/drawing/2014/chartex" xmlns:cx1="http://schemas.microsoft.com/office/drawing/2015/9/8/chartex" xmlns:cx2="http://schemas.microsoft.com/office/drawing/2015/10/21/chartex" xmlns:cx3="http://schemas.microsoft.com/office/drawing/2016/5/9/chartex" xmlns:cx4="http://schemas.microsoft.com/office/drawing/2016/5/10/chartex" xmlns:cx5="http://schemas.microsoft.com/office/drawing/2016/5/11/chartex" xmlns:cx6="http://schemas.microsoft.com/office/drawing/2016/5/12/chartex" xmlns:cx7="http://schemas.microsoft.com/office/drawing/2016/5/13/chartex" xmlns:cx8="http://schemas.microsoft.com/office/drawing/2016/5/14/chartex" xmlns:mc="http://schemas.openxmlformats.org/markup-compatibility/2006" xmlns:aink="http://schemas.microsoft.com/office/drawing/2016/ink" xmlns:am3d="http://schemas.microsoft.com/office/drawing/2017/model3d" xmlns:o="urn:schemas-microsoft-com:office:office" xmlns:oel="http://schemas.microsoft.com/office/2019/extlst" xmlns:r="http://schemas.openxmlformats.org/officeDocument/2006/relationships" xmlns:m="http://schemas.openxmlformats.org/officeDocument/2006/math" xmlns:v="urn:schemas-microsoft-com:vml" xmlns:wp14="http://schemas.microsoft.com/office/word/2010/wordprocessingDrawing" xmlns:wp="http://schemas.openxmlformats.org/drawingml/2006/wordprocessingDrawing" xmlns:w10="urn:schemas-microsoft-com:office:word" xmlns:w="http://schemas.openxmlformats.org/wordprocessingml/2006/main" xmlns:w14="http://schemas.microsoft.com/office/word/2010/wordml" xmlns:w15="http://schemas.microsoft.com/office/word/2012/wordml" xmlns:w16cex="http://schemas.microsoft.com/office/word/2018/wordml/cex" xmlns:w16cid="http://schemas.microsoft.com/office/word/2016/wordml/cid" xmlns:w16="http://schemas.microsoft.com/office/word/2018/wordml" xmlns:w16du="http://schemas.microsoft.com/office/word/2023/wordml/word16du" xmlns:w16sdtdh="http://schemas.microsoft.com/office/word/2020/wordml/sdtdatahash" xmlns:w16se="http://schemas.microsoft.com/office/word/2015/wordml/symex" xmlns:wpg="http://schemas.microsoft.com/office/word/2010/wordprocessingGroup" xmlns:wpi="http://schemas.microsoft.com/office/word/2010/wordprocessingInk" xmlns:wne="http://schemas.microsoft.com/office/word/2006/wordml" xmlns:wps="http://schemas.microsoft.com/office/word/2010/wordprocessingShape" mc:Ignorable="w14 w15 w16se w16cid w16 w16cex w16sdtdh w16du wp14">
   <w:body>
     <w:p>
       <w:pPr>
@@ -1054,6 +1054,48 @@
           <w:rFonts w:ascii="Garamond" w:hAnsi="Garamond"/>
         </w:rPr>
         <w:t>My landlord's name and address are as follows:</w:t>
+      </w:r>
+    </w:p>
+    <w:p>
+      <w:pPr>
+        <w:contextualSpacing/>
+        <w:rPr>
+          <w:rFonts w:ascii="Garamond" w:hAnsi="Garamond"/>
+        </w:rPr>
+      </w:pPr>
+      <w:r>
+        <w:rPr>
+          <w:rFonts w:ascii="Garamond" w:hAnsi="Garamond"/>
+        </w:rPr>
+        <w:t xml:space="preserve">{{ </w:t>
+      </w:r>
+      <w:proofErr w:type="spellStart"/>
+      <w:r>
+        <w:rPr>
+          <w:rFonts w:ascii="Garamond" w:hAnsi="Garamond"/>
+        </w:rPr>
+        <w:t>other_parties</w:t>
+      </w:r>
+      <w:proofErr w:type="spellEnd"/>
+      <w:r>
+        <w:rPr>
+          <w:rFonts w:ascii="Garamond" w:hAnsi="Garamond"/>
+        </w:rPr>
+        <w:t>[0].</w:t>
+      </w:r>
+      <w:proofErr w:type="spellStart"/>
+      <w:r>
+        <w:rPr>
+          <w:rFonts w:ascii="Garamond" w:hAnsi="Garamond"/>
+        </w:rPr>
+        <w:t>name.first</w:t>
+      </w:r>
+      <w:proofErr w:type="spellEnd"/>
+      <w:r>
+        <w:rPr>
+          <w:rFonts w:ascii="Garamond" w:hAnsi="Garamond"/>
+        </w:rPr>
+        <w:t xml:space="preserve"> }}</w:t>
       </w:r>
     </w:p>
     <w:p>
@@ -1493,7 +1535,7 @@
 </file>
 
 <file path=word/endnotes.xml><?xml version="1.0" encoding="utf-8"?>
-<w:endnotes xmlns:wpc="http://schemas.microsoft.com/office/word/2010/wordprocessingCanvas" xmlns:cx="http://schemas.microsoft.com/office/drawing/2014/chartex" xmlns:cx1="http://schemas.microsoft.com/office/drawing/2015/9/8/chartex" xmlns:cx2="http://schemas.microsoft.com/office/drawing/2015/10/21/chartex" xmlns:cx3="http://schemas.microsoft.com/office/drawing/2016/5/9/chartex" xmlns:cx4="http://schemas.microsoft.com/office/drawing/2016/5/10/chartex" xmlns:cx5="http://schemas.microsoft.com/office/drawing/2016/5/11/chartex" xmlns:cx6="http://schemas.microsoft.com/office/drawing/2016/5/12/chartex" xmlns:cx7="http://schemas.microsoft.com/office/drawing/2016/5/13/chartex" xmlns:cx8="http://schemas.microsoft.com/office/drawing/2016/5/14/chartex" xmlns:mc="http://schemas.openxmlformats.org/markup-compatibility/2006" xmlns:aink="http://schemas.microsoft.com/office/drawing/2016/ink" xmlns:am3d="http://schemas.microsoft.com/office/drawing/2017/model3d" xmlns:o="urn:schemas-microsoft-com:office:office" xmlns:oel="http://schemas.microsoft.com/office/2019/extlst" xmlns:r="http://schemas.openxmlformats.org/officeDocument/2006/relationships" xmlns:m="http://schemas.openxmlformats.org/officeDocument/2006/math" xmlns:v="urn:schemas-microsoft-com:vml" xmlns:wp14="http://schemas.microsoft.com/office/word/2010/wordprocessingDrawing" xmlns:wp="http://schemas.openxmlformats.org/drawingml/2006/wordprocessingDrawing" xmlns:w10="urn:schemas-microsoft-com:office:word" xmlns:w="http://schemas.openxmlformats.org/wordprocessingml/2006/main" xmlns:w14="http://schemas.microsoft.com/office/word/2010/wordml" xmlns:w15="http://schemas.microsoft.com/office/word/2012/wordml" xmlns:w16cex="http://schemas.microsoft.com/office/word/2018/wordml/cex" xmlns:w16cid="http://schemas.microsoft.com/office/word/2016/wordml/cid" xmlns:w16="http://schemas.microsoft.com/office/word/2018/wordml" xmlns:w16sdtdh="http://schemas.microsoft.com/office/word/2020/wordml/sdtdatahash" xmlns:w16se="http://schemas.microsoft.com/office/word/2015/wordml/symex" xmlns:wpg="http://schemas.microsoft.com/office/word/2010/wordprocessingGroup" xmlns:wpi="http://schemas.microsoft.com/office/word/2010/wordprocessingInk" xmlns:wne="http://schemas.microsoft.com/office/word/2006/wordml" xmlns:wps="http://schemas.microsoft.com/office/word/2010/wordprocessingShape" mc:Ignorable="w14 w15 w16se w16cid w16 w16cex w16sdtdh wp14">
+<w:endnotes xmlns:wpc="http://schemas.microsoft.com/office/word/2010/wordprocessingCanvas" xmlns:cx="http://schemas.microsoft.com/office/drawing/2014/chartex" xmlns:cx1="http://schemas.microsoft.com/office/drawing/2015/9/8/chartex" xmlns:cx2="http://schemas.microsoft.com/office/drawing/2015/10/21/chartex" xmlns:cx3="http://schemas.microsoft.com/office/drawing/2016/5/9/chartex" xmlns:cx4="http://schemas.microsoft.com/office/drawing/2016/5/10/chartex" xmlns:cx5="http://schemas.microsoft.com/office/drawing/2016/5/11/chartex" xmlns:cx6="http://schemas.microsoft.com/office/drawing/2016/5/12/chartex" xmlns:cx7="http://schemas.microsoft.com/office/drawing/2016/5/13/chartex" xmlns:cx8="http://schemas.microsoft.com/office/drawing/2016/5/14/chartex" xmlns:mc="http://schemas.openxmlformats.org/markup-compatibility/2006" xmlns:aink="http://schemas.microsoft.com/office/drawing/2016/ink" xmlns:am3d="http://schemas.microsoft.com/office/drawing/2017/model3d" xmlns:o="urn:schemas-microsoft-com:office:office" xmlns:oel="http://schemas.microsoft.com/office/2019/extlst" xmlns:r="http://schemas.openxmlformats.org/officeDocument/2006/relationships" xmlns:m="http://schemas.openxmlformats.org/officeDocument/2006/math" xmlns:v="urn:schemas-microsoft-com:vml" xmlns:wp14="http://schemas.microsoft.com/office/word/2010/wordprocessingDrawing" xmlns:wp="http://schemas.openxmlformats.org/drawingml/2006/wordprocessingDrawing" xmlns:w10="urn:schemas-microsoft-com:office:word" xmlns:w="http://schemas.openxmlformats.org/wordprocessingml/2006/main" xmlns:w14="http://schemas.microsoft.com/office/word/2010/wordml" xmlns:w15="http://schemas.microsoft.com/office/word/2012/wordml" xmlns:w16cex="http://schemas.microsoft.com/office/word/2018/wordml/cex" xmlns:w16cid="http://schemas.microsoft.com/office/word/2016/wordml/cid" xmlns:w16="http://schemas.microsoft.com/office/word/2018/wordml" xmlns:w16du="http://schemas.microsoft.com/office/word/2023/wordml/word16du" xmlns:w16sdtdh="http://schemas.microsoft.com/office/word/2020/wordml/sdtdatahash" xmlns:w16se="http://schemas.microsoft.com/office/word/2015/wordml/symex" xmlns:wpg="http://schemas.microsoft.com/office/word/2010/wordprocessingGroup" xmlns:wpi="http://schemas.microsoft.com/office/word/2010/wordprocessingInk" xmlns:wne="http://schemas.microsoft.com/office/word/2006/wordml" xmlns:wps="http://schemas.microsoft.com/office/word/2010/wordprocessingShape" mc:Ignorable="w14 w15 w16se w16cid w16 w16cex w16sdtdh w16du wp14">
   <w:endnote w:type="separator" w:id="-1">
     <w:p>
       <w:pPr>
@@ -1518,7 +1560,7 @@
 </file>
 
 <file path=word/footer1.xml><?xml version="1.0" encoding="utf-8"?>
-<w:ftr xmlns:wpc="http://schemas.microsoft.com/office/word/2010/wordprocessingCanvas" xmlns:cx="http://schemas.microsoft.com/office/drawing/2014/chartex" xmlns:cx1="http://schemas.microsoft.com/office/drawing/2015/9/8/chartex" xmlns:cx2="http://schemas.microsoft.com/office/drawing/2015/10/21/chartex" xmlns:cx3="http://schemas.microsoft.com/office/drawing/2016/5/9/chartex" xmlns:cx4="http://schemas.microsoft.com/office/drawing/2016/5/10/chartex" xmlns:cx5="http://schemas.microsoft.com/office/drawing/2016/5/11/chartex" xmlns:cx6="http://schemas.microsoft.com/office/drawing/2016/5/12/chartex" xmlns:cx7="http://schemas.microsoft.com/office/drawing/2016/5/13/chartex" xmlns:cx8="http://schemas.microsoft.com/office/drawing/2016/5/14/chartex" xmlns:mc="http://schemas.openxmlformats.org/markup-compatibility/2006" xmlns:aink="http://schemas.microsoft.com/office/drawing/2016/ink" xmlns:am3d="http://schemas.microsoft.com/office/drawing/2017/model3d" xmlns:o="urn:schemas-microsoft-com:office:office" xmlns:oel="http://schemas.microsoft.com/office/2019/extlst" xmlns:r="http://schemas.openxmlformats.org/officeDocument/2006/relationships" xmlns:m="http://schemas.openxmlformats.org/officeDocument/2006/math" xmlns:v="urn:schemas-microsoft-com:vml" xmlns:wp14="http://schemas.microsoft.com/office/word/2010/wordprocessingDrawing" xmlns:wp="http://schemas.openxmlformats.org/drawingml/2006/wordprocessingDrawing" xmlns:w10="urn:schemas-microsoft-com:office:word" xmlns:w="http://schemas.openxmlformats.org/wordprocessingml/2006/main" xmlns:w14="http://schemas.microsoft.com/office/word/2010/wordml" xmlns:w15="http://schemas.microsoft.com/office/word/2012/wordml" xmlns:w16cex="http://schemas.microsoft.com/office/word/2018/wordml/cex" xmlns:w16cid="http://schemas.microsoft.com/office/word/2016/wordml/cid" xmlns:w16="http://schemas.microsoft.com/office/word/2018/wordml" xmlns:w16sdtdh="http://schemas.microsoft.com/office/word/2020/wordml/sdtdatahash" xmlns:w16se="http://schemas.microsoft.com/office/word/2015/wordml/symex" xmlns:wpg="http://schemas.microsoft.com/office/word/2010/wordprocessingGroup" xmlns:wpi="http://schemas.microsoft.com/office/word/2010/wordprocessingInk" xmlns:wne="http://schemas.microsoft.com/office/word/2006/wordml" xmlns:wps="http://schemas.microsoft.com/office/word/2010/wordprocessingShape" mc:Ignorable="w14 w15 w16se w16cid w16 w16cex w16sdtdh wp14">
+<w:ftr xmlns:wpc="http://schemas.microsoft.com/office/word/2010/wordprocessingCanvas" xmlns:cx="http://schemas.microsoft.com/office/drawing/2014/chartex" xmlns:cx1="http://schemas.microsoft.com/office/drawing/2015/9/8/chartex" xmlns:cx2="http://schemas.microsoft.com/office/drawing/2015/10/21/chartex" xmlns:cx3="http://schemas.microsoft.com/office/drawing/2016/5/9/chartex" xmlns:cx4="http://schemas.microsoft.com/office/drawing/2016/5/10/chartex" xmlns:cx5="http://schemas.microsoft.com/office/drawing/2016/5/11/chartex" xmlns:cx6="http://schemas.microsoft.com/office/drawing/2016/5/12/chartex" xmlns:cx7="http://schemas.microsoft.com/office/drawing/2016/5/13/chartex" xmlns:cx8="http://schemas.microsoft.com/office/drawing/2016/5/14/chartex" xmlns:mc="http://schemas.openxmlformats.org/markup-compatibility/2006" xmlns:aink="http://schemas.microsoft.com/office/drawing/2016/ink" xmlns:am3d="http://schemas.microsoft.com/office/drawing/2017/model3d" xmlns:o="urn:schemas-microsoft-com:office:office" xmlns:oel="http://schemas.microsoft.com/office/2019/extlst" xmlns:r="http://schemas.openxmlformats.org/officeDocument/2006/relationships" xmlns:m="http://schemas.openxmlformats.org/officeDocument/2006/math" xmlns:v="urn:schemas-microsoft-com:vml" xmlns:wp14="http://schemas.microsoft.com/office/word/2010/wordprocessingDrawing" xmlns:wp="http://schemas.openxmlformats.org/drawingml/2006/wordprocessingDrawing" xmlns:w10="urn:schemas-microsoft-com:office:word" xmlns:w="http://schemas.openxmlformats.org/wordprocessingml/2006/main" xmlns:w14="http://schemas.microsoft.com/office/word/2010/wordml" xmlns:w15="http://schemas.microsoft.com/office/word/2012/wordml" xmlns:w16cex="http://schemas.microsoft.com/office/word/2018/wordml/cex" xmlns:w16cid="http://schemas.microsoft.com/office/word/2016/wordml/cid" xmlns:w16="http://schemas.microsoft.com/office/word/2018/wordml" xmlns:w16du="http://schemas.microsoft.com/office/word/2023/wordml/word16du" xmlns:w16sdtdh="http://schemas.microsoft.com/office/word/2020/wordml/sdtdatahash" xmlns:w16se="http://schemas.microsoft.com/office/word/2015/wordml/symex" xmlns:wpg="http://schemas.microsoft.com/office/word/2010/wordprocessingGroup" xmlns:wpi="http://schemas.microsoft.com/office/word/2010/wordprocessingInk" xmlns:wne="http://schemas.microsoft.com/office/word/2006/wordml" xmlns:wps="http://schemas.microsoft.com/office/word/2010/wordprocessingShape" mc:Ignorable="w14 w15 w16se w16cid w16 w16cex w16sdtdh w16du wp14">
   <w:p>
     <w:pPr>
       <w:pStyle w:val="Footer"/>
@@ -1535,7 +1577,7 @@
 </file>
 
 <file path=word/footnotes.xml><?xml version="1.0" encoding="utf-8"?>
-<w:footnotes xmlns:wpc="http://schemas.microsoft.com/office/word/2010/wordprocessingCanvas" xmlns:cx="http://schemas.microsoft.com/office/drawing/2014/chartex" xmlns:cx1="http://schemas.microsoft.com/office/drawing/2015/9/8/chartex" xmlns:cx2="http://schemas.microsoft.com/office/drawing/2015/10/21/chartex" xmlns:cx3="http://schemas.microsoft.com/office/drawing/2016/5/9/chartex" xmlns:cx4="http://schemas.microsoft.com/office/drawing/2016/5/10/chartex" xmlns:cx5="http://schemas.microsoft.com/office/drawing/2016/5/11/chartex" xmlns:cx6="http://schemas.microsoft.com/office/drawing/2016/5/12/chartex" xmlns:cx7="http://schemas.microsoft.com/office/drawing/2016/5/13/chartex" xmlns:cx8="http://schemas.microsoft.com/office/drawing/2016/5/14/chartex" xmlns:mc="http://schemas.openxmlformats.org/markup-compatibility/2006" xmlns:aink="http://schemas.microsoft.com/office/drawing/2016/ink" xmlns:am3d="http://schemas.microsoft.com/office/drawing/2017/model3d" xmlns:o="urn:schemas-microsoft-com:office:office" xmlns:oel="http://schemas.microsoft.com/office/2019/extlst" xmlns:r="http://schemas.openxmlformats.org/officeDocument/2006/relationships" xmlns:m="http://schemas.openxmlformats.org/officeDocument/2006/math" xmlns:v="urn:schemas-microsoft-com:vml" xmlns:wp14="http://schemas.microsoft.com/office/word/2010/wordprocessingDrawing" xmlns:wp="http://schemas.openxmlformats.org/drawingml/2006/wordprocessingDrawing" xmlns:w10="urn:schemas-microsoft-com:office:word" xmlns:w="http://schemas.openxmlformats.org/wordprocessingml/2006/main" xmlns:w14="http://schemas.microsoft.com/office/word/2010/wordml" xmlns:w15="http://schemas.microsoft.com/office/word/2012/wordml" xmlns:w16cex="http://schemas.microsoft.com/office/word/2018/wordml/cex" xmlns:w16cid="http://schemas.microsoft.com/office/word/2016/wordml/cid" xmlns:w16="http://schemas.microsoft.com/office/word/2018/wordml" xmlns:w16sdtdh="http://schemas.microsoft.com/office/word/2020/wordml/sdtdatahash" xmlns:w16se="http://schemas.microsoft.com/office/word/2015/wordml/symex" xmlns:wpg="http://schemas.microsoft.com/office/word/2010/wordprocessingGroup" xmlns:wpi="http://schemas.microsoft.com/office/word/2010/wordprocessingInk" xmlns:wne="http://schemas.microsoft.com/office/word/2006/wordml" xmlns:wps="http://schemas.microsoft.com/office/word/2010/wordprocessingShape" mc:Ignorable="w14 w15 w16se w16cid w16 w16cex w16sdtdh wp14">
+<w:footnotes xmlns:wpc="http://schemas.microsoft.com/office/word/2010/wordprocessingCanvas" xmlns:cx="http://schemas.microsoft.com/office/drawing/2014/chartex" xmlns:cx1="http://schemas.microsoft.com/office/drawing/2015/9/8/chartex" xmlns:cx2="http://schemas.microsoft.com/office/drawing/2015/10/21/chartex" xmlns:cx3="http://schemas.microsoft.com/office/drawing/2016/5/9/chartex" xmlns:cx4="http://schemas.microsoft.com/office/drawing/2016/5/10/chartex" xmlns:cx5="http://schemas.microsoft.com/office/drawing/2016/5/11/chartex" xmlns:cx6="http://schemas.microsoft.com/office/drawing/2016/5/12/chartex" xmlns:cx7="http://schemas.microsoft.com/office/drawing/2016/5/13/chartex" xmlns:cx8="http://schemas.microsoft.com/office/drawing/2016/5/14/chartex" xmlns:mc="http://schemas.openxmlformats.org/markup-compatibility/2006" xmlns:aink="http://schemas.microsoft.com/office/drawing/2016/ink" xmlns:am3d="http://schemas.microsoft.com/office/drawing/2017/model3d" xmlns:o="urn:schemas-microsoft-com:office:office" xmlns:oel="http://schemas.microsoft.com/office/2019/extlst" xmlns:r="http://schemas.openxmlformats.org/officeDocument/2006/relationships" xmlns:m="http://schemas.openxmlformats.org/officeDocument/2006/math" xmlns:v="urn:schemas-microsoft-com:vml" xmlns:wp14="http://schemas.microsoft.com/office/word/2010/wordprocessingDrawing" xmlns:wp="http://schemas.openxmlformats.org/drawingml/2006/wordprocessingDrawing" xmlns:w10="urn:schemas-microsoft-com:office:word" xmlns:w="http://schemas.openxmlformats.org/wordprocessingml/2006/main" xmlns:w14="http://schemas.microsoft.com/office/word/2010/wordml" xmlns:w15="http://schemas.microsoft.com/office/word/2012/wordml" xmlns:w16cex="http://schemas.microsoft.com/office/word/2018/wordml/cex" xmlns:w16cid="http://schemas.microsoft.com/office/word/2016/wordml/cid" xmlns:w16="http://schemas.microsoft.com/office/word/2018/wordml" xmlns:w16du="http://schemas.microsoft.com/office/word/2023/wordml/word16du" xmlns:w16sdtdh="http://schemas.microsoft.com/office/word/2020/wordml/sdtdatahash" xmlns:w16se="http://schemas.microsoft.com/office/word/2015/wordml/symex" xmlns:wpg="http://schemas.microsoft.com/office/word/2010/wordprocessingGroup" xmlns:wpi="http://schemas.microsoft.com/office/word/2010/wordprocessingInk" xmlns:wne="http://schemas.microsoft.com/office/word/2006/wordml" xmlns:wps="http://schemas.microsoft.com/office/word/2010/wordprocessingShape" mc:Ignorable="w14 w15 w16se w16cid w16 w16cex w16sdtdh w16du wp14">
   <w:footnote w:type="separator" w:id="-1">
     <w:p>
       <w:pPr>
@@ -1560,7 +1602,7 @@
 </file>
 
 <file path=word/numbering.xml><?xml version="1.0" encoding="utf-8"?>
-<w:numbering xmlns:wpc="http://schemas.microsoft.com/office/word/2010/wordprocessingCanvas" xmlns:cx="http://schemas.microsoft.com/office/drawing/2014/chartex" xmlns:cx1="http://schemas.microsoft.com/office/drawing/2015/9/8/chartex" xmlns:cx2="http://schemas.microsoft.com/office/drawing/2015/10/21/chartex" xmlns:cx3="http://schemas.microsoft.com/office/drawing/2016/5/9/chartex" xmlns:cx4="http://schemas.microsoft.com/office/drawing/2016/5/10/chartex" xmlns:cx5="http://schemas.microsoft.com/office/drawing/2016/5/11/chartex" xmlns:cx6="http://schemas.microsoft.com/office/drawing/2016/5/12/chartex" xmlns:cx7="http://schemas.microsoft.com/office/drawing/2016/5/13/chartex" xmlns:cx8="http://schemas.microsoft.com/office/drawing/2016/5/14/chartex" xmlns:mc="http://schemas.openxmlformats.org/markup-compatibility/2006" xmlns:aink="http://schemas.microsoft.com/office/drawing/2016/ink" xmlns:am3d="http://schemas.microsoft.com/office/drawing/2017/model3d" xmlns:o="urn:schemas-microsoft-com:office:office" xmlns:oel="http://schemas.microsoft.com/office/2019/extlst" xmlns:r="http://schemas.openxmlformats.org/officeDocument/2006/relationships" xmlns:m="http://schemas.openxmlformats.org/officeDocument/2006/math" xmlns:v="urn:schemas-microsoft-com:vml" xmlns:wp14="http://schemas.microsoft.com/office/word/2010/wordprocessingDrawing" xmlns:wp="http://schemas.openxmlformats.org/drawingml/2006/wordprocessingDrawing" xmlns:w10="urn:schemas-microsoft-com:office:word" xmlns:w="http://schemas.openxmlformats.org/wordprocessingml/2006/main" xmlns:w14="http://schemas.microsoft.com/office/word/2010/wordml" xmlns:w15="http://schemas.microsoft.com/office/word/2012/wordml" xmlns:w16cex="http://schemas.microsoft.com/office/word/2018/wordml/cex" xmlns:w16cid="http://schemas.microsoft.com/office/word/2016/wordml/cid" xmlns:w16="http://schemas.microsoft.com/office/word/2018/wordml" xmlns:w16sdtdh="http://schemas.microsoft.com/office/word/2020/wordml/sdtdatahash" xmlns:w16se="http://schemas.microsoft.com/office/word/2015/wordml/symex" xmlns:wpg="http://schemas.microsoft.com/office/word/2010/wordprocessingGroup" xmlns:wpi="http://schemas.microsoft.com/office/word/2010/wordprocessingInk" xmlns:wne="http://schemas.microsoft.com/office/word/2006/wordml" xmlns:wps="http://schemas.microsoft.com/office/word/2010/wordprocessingShape" mc:Ignorable="w14 w15 w16se w16cid w16 w16cex w16sdtdh wp14">
+<w:numbering xmlns:wpc="http://schemas.microsoft.com/office/word/2010/wordprocessingCanvas" xmlns:cx="http://schemas.microsoft.com/office/drawing/2014/chartex" xmlns:cx1="http://schemas.microsoft.com/office/drawing/2015/9/8/chartex" xmlns:cx2="http://schemas.microsoft.com/office/drawing/2015/10/21/chartex" xmlns:cx3="http://schemas.microsoft.com/office/drawing/2016/5/9/chartex" xmlns:cx4="http://schemas.microsoft.com/office/drawing/2016/5/10/chartex" xmlns:cx5="http://schemas.microsoft.com/office/drawing/2016/5/11/chartex" xmlns:cx6="http://schemas.microsoft.com/office/drawing/2016/5/12/chartex" xmlns:cx7="http://schemas.microsoft.com/office/drawing/2016/5/13/chartex" xmlns:cx8="http://schemas.microsoft.com/office/drawing/2016/5/14/chartex" xmlns:mc="http://schemas.openxmlformats.org/markup-compatibility/2006" xmlns:aink="http://schemas.microsoft.com/office/drawing/2016/ink" xmlns:am3d="http://schemas.microsoft.com/office/drawing/2017/model3d" xmlns:o="urn:schemas-microsoft-com:office:office" xmlns:oel="http://schemas.microsoft.com/office/2019/extlst" xmlns:r="http://schemas.openxmlformats.org/officeDocument/2006/relationships" xmlns:m="http://schemas.openxmlformats.org/officeDocument/2006/math" xmlns:v="urn:schemas-microsoft-com:vml" xmlns:wp14="http://schemas.microsoft.com/office/word/2010/wordprocessingDrawing" xmlns:wp="http://schemas.openxmlformats.org/drawingml/2006/wordprocessingDrawing" xmlns:w10="urn:schemas-microsoft-com:office:word" xmlns:w="http://schemas.openxmlformats.org/wordprocessingml/2006/main" xmlns:w14="http://schemas.microsoft.com/office/word/2010/wordml" xmlns:w15="http://schemas.microsoft.com/office/word/2012/wordml" xmlns:w16cex="http://schemas.microsoft.com/office/word/2018/wordml/cex" xmlns:w16cid="http://schemas.microsoft.com/office/word/2016/wordml/cid" xmlns:w16="http://schemas.microsoft.com/office/word/2018/wordml" xmlns:w16du="http://schemas.microsoft.com/office/word/2023/wordml/word16du" xmlns:w16sdtdh="http://schemas.microsoft.com/office/word/2020/wordml/sdtdatahash" xmlns:w16se="http://schemas.microsoft.com/office/word/2015/wordml/symex" xmlns:wpg="http://schemas.microsoft.com/office/word/2010/wordprocessingGroup" xmlns:wpi="http://schemas.microsoft.com/office/word/2010/wordprocessingInk" xmlns:wne="http://schemas.microsoft.com/office/word/2006/wordml" xmlns:wps="http://schemas.microsoft.com/office/word/2010/wordprocessingShape" mc:Ignorable="w14 w15 w16se w16cid w16 w16cex w16sdtdh w16du wp14">
   <w:abstractNum w:abstractNumId="0" w15:restartNumberingAfterBreak="0">
     <w:nsid w:val="558633A3"/>
     <w:multiLevelType w:val="hybridMultilevel"/>
@@ -1680,7 +1722,7 @@
 </file>
 
 <file path=word/styles.xml><?xml version="1.0" encoding="utf-8"?>
-<w:styles xmlns:mc="http://schemas.openxmlformats.org/markup-compatibility/2006" xmlns:r="http://schemas.openxmlformats.org/officeDocument/2006/relationships" xmlns:w="http://schemas.openxmlformats.org/wordprocessingml/2006/main" xmlns:w14="http://schemas.microsoft.com/office/word/2010/wordml" xmlns:w15="http://schemas.microsoft.com/office/word/2012/wordml" xmlns:w16cex="http://schemas.microsoft.com/office/word/2018/wordml/cex" xmlns:w16cid="http://schemas.microsoft.com/office/word/2016/wordml/cid" xmlns:w16="http://schemas.microsoft.com/office/word/2018/wordml" xmlns:w16sdtdh="http://schemas.microsoft.com/office/word/2020/wordml/sdtdatahash" xmlns:w16se="http://schemas.microsoft.com/office/word/2015/wordml/symex" mc:Ignorable="w14 w15 w16se w16cid w16 w16cex w16sdtdh">
+<w:styles xmlns:mc="http://schemas.openxmlformats.org/markup-compatibility/2006" xmlns:r="http://schemas.openxmlformats.org/officeDocument/2006/relationships" xmlns:w="http://schemas.openxmlformats.org/wordprocessingml/2006/main" xmlns:w14="http://schemas.microsoft.com/office/word/2010/wordml" xmlns:w15="http://schemas.microsoft.com/office/word/2012/wordml" xmlns:w16cex="http://schemas.microsoft.com/office/word/2018/wordml/cex" xmlns:w16cid="http://schemas.microsoft.com/office/word/2016/wordml/cid" xmlns:w16="http://schemas.microsoft.com/office/word/2018/wordml" xmlns:w16du="http://schemas.microsoft.com/office/word/2023/wordml/word16du" xmlns:w16sdtdh="http://schemas.microsoft.com/office/word/2020/wordml/sdtdatahash" xmlns:w16se="http://schemas.microsoft.com/office/word/2015/wordml/symex" mc:Ignorable="w14 w15 w16se w16cid w16 w16cex w16sdtdh w16du">
   <w:docDefaults>
     <w:rPrDefault>
       <w:rPr>

</xml_diff>

<commit_message>
Updated the responsiveness of generated docs to ensure they match the contact info that the user does or does not enter.
</commit_message>
<xml_diff>
--- a/docassemble/HousingCodeChecklist/data/templates/letter_to_request_inspection.docx
+++ b/docassemble/HousingCodeChecklist/data/templates/letter_to_request_inspection.docx
@@ -826,15 +826,299 @@
           <w:rFonts w:ascii="Garamond" w:hAnsi="Garamond"/>
         </w:rPr>
       </w:pPr>
-      <w:r>
-        <w:rPr>
-          <w:rFonts w:ascii="Garamond" w:hAnsi="Garamond"/>
-        </w:rPr>
+    </w:p>
+    <w:p>
+      <w:pPr>
+        <w:rPr>
+          <w:rFonts w:ascii="Garamond" w:hAnsi="Garamond"/>
+        </w:rPr>
+      </w:pPr>
+      <w:r>
+        <w:rPr>
+          <w:rFonts w:ascii="Garamond" w:hAnsi="Garamond"/>
+        </w:rPr>
+        <w:t xml:space="preserve">{%p if </w:t>
+      </w:r>
+      <w:proofErr w:type="gramStart"/>
+      <w:r>
+        <w:rPr>
+          <w:rFonts w:ascii="Garamond" w:hAnsi="Garamond"/>
+        </w:rPr>
+        <w:t>users[</w:t>
+      </w:r>
+      <w:proofErr w:type="gramEnd"/>
+      <w:r>
+        <w:rPr>
+          <w:rFonts w:ascii="Garamond" w:hAnsi="Garamond"/>
+        </w:rPr>
+        <w:t>0].</w:t>
+      </w:r>
+      <w:proofErr w:type="spellStart"/>
+      <w:r>
+        <w:rPr>
+          <w:rFonts w:ascii="Garamond" w:hAnsi="Garamond"/>
+        </w:rPr>
+        <w:t>no_contact_method</w:t>
+      </w:r>
+      <w:proofErr w:type="spellEnd"/>
+      <w:r>
+        <w:rPr>
+          <w:rFonts w:ascii="Garamond" w:hAnsi="Garamond"/>
+        </w:rPr>
+        <w:t xml:space="preserve"> %}</w:t>
+      </w:r>
+    </w:p>
+    <w:p>
+      <w:pPr>
+        <w:rPr>
+          <w:rFonts w:ascii="Garamond" w:hAnsi="Garamond"/>
+        </w:rPr>
+      </w:pPr>
+      <w:r>
+        <w:rPr>
+          <w:rFonts w:ascii="Garamond" w:hAnsi="Garamond"/>
+        </w:rPr>
+        <w:t>My name and address are as follows:</w:t>
+      </w:r>
+    </w:p>
+    <w:p>
+      <w:pPr>
+        <w:rPr>
+          <w:rFonts w:ascii="Garamond" w:hAnsi="Garamond"/>
+        </w:rPr>
+      </w:pPr>
+      <w:r>
+        <w:rPr>
+          <w:rFonts w:ascii="Garamond" w:hAnsi="Garamond"/>
+        </w:rPr>
+        <w:t xml:space="preserve">{%p </w:t>
+      </w:r>
+      <w:proofErr w:type="spellStart"/>
+      <w:r>
+        <w:rPr>
+          <w:rFonts w:ascii="Garamond" w:hAnsi="Garamond"/>
+        </w:rPr>
+        <w:t>elif</w:t>
+      </w:r>
+      <w:proofErr w:type="spellEnd"/>
+      <w:r>
+        <w:rPr>
+          <w:rFonts w:ascii="Garamond" w:hAnsi="Garamond"/>
+        </w:rPr>
+        <w:t xml:space="preserve"> users[0</w:t>
+      </w:r>
+      <w:proofErr w:type="gramStart"/>
+      <w:r>
+        <w:rPr>
+          <w:rFonts w:ascii="Garamond" w:hAnsi="Garamond"/>
+        </w:rPr>
+        <w:t>].</w:t>
+      </w:r>
+      <w:proofErr w:type="spellStart"/>
+      <w:r>
+        <w:rPr>
+          <w:rFonts w:ascii="Garamond" w:hAnsi="Garamond"/>
+        </w:rPr>
+        <w:t>phone</w:t>
+      </w:r>
+      <w:proofErr w:type="gramEnd"/>
+      <w:r>
+        <w:rPr>
+          <w:rFonts w:ascii="Garamond" w:hAnsi="Garamond"/>
+        </w:rPr>
+        <w:t>_numbers</w:t>
+      </w:r>
+      <w:proofErr w:type="spellEnd"/>
+      <w:r>
+        <w:rPr>
+          <w:rFonts w:ascii="Garamond" w:hAnsi="Garamond"/>
+        </w:rPr>
+        <w:t>()</w:t>
+      </w:r>
+      <w:r>
+        <w:rPr>
+          <w:rFonts w:ascii="Garamond" w:hAnsi="Garamond"/>
+        </w:rPr>
+        <w:t xml:space="preserve"> == “” and users[0]</w:t>
+      </w:r>
+      <w:r>
+        <w:rPr>
+          <w:rFonts w:ascii="Garamond" w:hAnsi="Garamond"/>
+        </w:rPr>
+        <w:t xml:space="preserve">.email </w:t>
+      </w:r>
+      <w:r>
+        <w:rPr>
+          <w:rFonts w:ascii="Garamond" w:hAnsi="Garamond"/>
+        </w:rPr>
+        <w:t>%}</w:t>
+      </w:r>
+    </w:p>
+    <w:p>
+      <w:pPr>
+        <w:rPr>
+          <w:rFonts w:ascii="Garamond" w:hAnsi="Garamond"/>
+        </w:rPr>
+      </w:pPr>
+      <w:r>
+        <w:rPr>
+          <w:rFonts w:ascii="Garamond" w:hAnsi="Garamond"/>
+        </w:rPr>
+        <w:t>My name, address, and email are as follows:</w:t>
+      </w:r>
+    </w:p>
+    <w:p>
+      <w:pPr>
+        <w:rPr>
+          <w:rFonts w:ascii="Garamond" w:hAnsi="Garamond"/>
+        </w:rPr>
+      </w:pPr>
+      <w:r>
+        <w:rPr>
+          <w:rFonts w:ascii="Garamond" w:hAnsi="Garamond"/>
+        </w:rPr>
+        <w:t xml:space="preserve">{%p </w:t>
+      </w:r>
+      <w:proofErr w:type="spellStart"/>
+      <w:r>
+        <w:rPr>
+          <w:rFonts w:ascii="Garamond" w:hAnsi="Garamond"/>
+        </w:rPr>
+        <w:t>elif</w:t>
+      </w:r>
+      <w:proofErr w:type="spellEnd"/>
+      <w:r>
+        <w:rPr>
+          <w:rFonts w:ascii="Garamond" w:hAnsi="Garamond"/>
+        </w:rPr>
+        <w:t xml:space="preserve"> users[0</w:t>
+      </w:r>
+      <w:proofErr w:type="gramStart"/>
+      <w:r>
+        <w:rPr>
+          <w:rFonts w:ascii="Garamond" w:hAnsi="Garamond"/>
+        </w:rPr>
+        <w:t>].</w:t>
+      </w:r>
+      <w:proofErr w:type="spellStart"/>
+      <w:r>
+        <w:rPr>
+          <w:rFonts w:ascii="Garamond" w:hAnsi="Garamond"/>
+        </w:rPr>
+        <w:t>phone</w:t>
+      </w:r>
+      <w:proofErr w:type="gramEnd"/>
+      <w:r>
+        <w:rPr>
+          <w:rFonts w:ascii="Garamond" w:hAnsi="Garamond"/>
+        </w:rPr>
+        <w:t>_numbers</w:t>
+      </w:r>
+      <w:proofErr w:type="spellEnd"/>
+      <w:r>
+        <w:rPr>
+          <w:rFonts w:ascii="Garamond" w:hAnsi="Garamond"/>
+        </w:rPr>
+        <w:t>() and users[0].email == “” %}</w:t>
+      </w:r>
+    </w:p>
+    <w:p>
+      <w:pPr>
+        <w:rPr>
+          <w:rFonts w:ascii="Garamond" w:hAnsi="Garamond"/>
+        </w:rPr>
+      </w:pPr>
+      <w:r>
+        <w:rPr>
+          <w:rFonts w:ascii="Garamond" w:hAnsi="Garamond"/>
+        </w:rPr>
+        <w:lastRenderedPageBreak/>
         <w:t>My name, address, and telephone number are as follows:</w:t>
       </w:r>
     </w:p>
     <w:p>
       <w:pPr>
+        <w:rPr>
+          <w:rFonts w:ascii="Garamond" w:hAnsi="Garamond"/>
+        </w:rPr>
+      </w:pPr>
+      <w:r>
+        <w:rPr>
+          <w:rFonts w:ascii="Garamond" w:hAnsi="Garamond"/>
+        </w:rPr>
+        <w:t xml:space="preserve">{%p </w:t>
+      </w:r>
+      <w:proofErr w:type="spellStart"/>
+      <w:r>
+        <w:rPr>
+          <w:rFonts w:ascii="Garamond" w:hAnsi="Garamond"/>
+        </w:rPr>
+        <w:t>elif</w:t>
+      </w:r>
+      <w:proofErr w:type="spellEnd"/>
+      <w:r>
+        <w:rPr>
+          <w:rFonts w:ascii="Garamond" w:hAnsi="Garamond"/>
+        </w:rPr>
+        <w:t xml:space="preserve"> users[0</w:t>
+      </w:r>
+      <w:proofErr w:type="gramStart"/>
+      <w:r>
+        <w:rPr>
+          <w:rFonts w:ascii="Garamond" w:hAnsi="Garamond"/>
+        </w:rPr>
+        <w:t>].</w:t>
+      </w:r>
+      <w:proofErr w:type="spellStart"/>
+      <w:r>
+        <w:rPr>
+          <w:rFonts w:ascii="Garamond" w:hAnsi="Garamond"/>
+        </w:rPr>
+        <w:t>phone</w:t>
+      </w:r>
+      <w:proofErr w:type="gramEnd"/>
+      <w:r>
+        <w:rPr>
+          <w:rFonts w:ascii="Garamond" w:hAnsi="Garamond"/>
+        </w:rPr>
+        <w:t>_numbers</w:t>
+      </w:r>
+      <w:proofErr w:type="spellEnd"/>
+      <w:r>
+        <w:rPr>
+          <w:rFonts w:ascii="Garamond" w:hAnsi="Garamond"/>
+        </w:rPr>
+        <w:t>() and users[0].email %}</w:t>
+      </w:r>
+    </w:p>
+    <w:p>
+      <w:pPr>
+        <w:rPr>
+          <w:rFonts w:ascii="Garamond" w:hAnsi="Garamond"/>
+        </w:rPr>
+      </w:pPr>
+      <w:r>
+        <w:rPr>
+          <w:rFonts w:ascii="Garamond" w:hAnsi="Garamond"/>
+        </w:rPr>
+        <w:t>My name, address, telephone number, and email are as follows:</w:t>
+      </w:r>
+    </w:p>
+    <w:p>
+      <w:pPr>
+        <w:rPr>
+          <w:rFonts w:ascii="Garamond" w:hAnsi="Garamond"/>
+        </w:rPr>
+      </w:pPr>
+      <w:r>
+        <w:rPr>
+          <w:rFonts w:ascii="Garamond" w:hAnsi="Garamond"/>
+        </w:rPr>
+        <w:t>{%p endif %}</w:t>
+      </w:r>
+    </w:p>
+    <w:p>
+      <w:pPr>
         <w:contextualSpacing/>
         <w:rPr>
           <w:rFonts w:ascii="Garamond" w:hAnsi="Garamond"/>
@@ -896,6 +1180,26 @@
         </w:rPr>
         <w:t>() }}</w:t>
       </w:r>
+      <w:r>
+        <w:rPr>
+          <w:rFonts w:ascii="Garamond" w:hAnsi="Garamond"/>
+        </w:rPr>
+        <w:t>{% if users[0].</w:t>
+      </w:r>
+      <w:proofErr w:type="spellStart"/>
+      <w:r>
+        <w:rPr>
+          <w:rFonts w:ascii="Garamond" w:hAnsi="Garamond"/>
+        </w:rPr>
+        <w:t>phone_numbers</w:t>
+      </w:r>
+      <w:proofErr w:type="spellEnd"/>
+      <w:r>
+        <w:rPr>
+          <w:rFonts w:ascii="Garamond" w:hAnsi="Garamond"/>
+        </w:rPr>
+        <w:t>() %}</w:t>
+      </w:r>
     </w:p>
     <w:p>
       <w:pPr>
@@ -932,6 +1236,42 @@
         </w:rPr>
         <w:t>() }}</w:t>
       </w:r>
+      <w:r>
+        <w:rPr>
+          <w:rFonts w:ascii="Garamond" w:hAnsi="Garamond"/>
+        </w:rPr>
+        <w:t>{% endif %}</w:t>
+      </w:r>
+    </w:p>
+    <w:p>
+      <w:pPr>
+        <w:contextualSpacing/>
+        <w:rPr>
+          <w:rFonts w:ascii="Garamond" w:hAnsi="Garamond"/>
+        </w:rPr>
+      </w:pPr>
+      <w:proofErr w:type="gramStart"/>
+      <w:r>
+        <w:rPr>
+          <w:rFonts w:ascii="Garamond" w:hAnsi="Garamond"/>
+        </w:rPr>
+        <w:t>{{ users</w:t>
+      </w:r>
+      <w:proofErr w:type="gramEnd"/>
+      <w:r>
+        <w:rPr>
+          <w:rFonts w:ascii="Garamond" w:hAnsi="Garamond"/>
+        </w:rPr>
+        <w:t>[0].email }}</w:t>
+      </w:r>
+    </w:p>
+    <w:p>
+      <w:pPr>
+        <w:contextualSpacing/>
+        <w:rPr>
+          <w:rFonts w:ascii="Garamond" w:hAnsi="Garamond"/>
+        </w:rPr>
+      </w:pPr>
     </w:p>
     <w:p>
       <w:pPr>
@@ -1032,37 +1372,168 @@
         <w:rPr>
           <w:rFonts w:ascii="Garamond" w:hAnsi="Garamond"/>
         </w:rPr>
-        <w:lastRenderedPageBreak/>
+        <w:t>{%p endif</w:t>
+      </w:r>
+      <w:r>
+        <w:rPr>
+          <w:rFonts w:ascii="Garamond" w:hAnsi="Garamond"/>
+        </w:rPr>
+        <w:t xml:space="preserve"> </w:t>
+      </w:r>
+      <w:r>
+        <w:rPr>
+          <w:rFonts w:ascii="Garamond" w:hAnsi="Garamond"/>
+        </w:rPr>
+        <w:t>%}</w:t>
+      </w:r>
+    </w:p>
+    <w:p>
+      <w:pPr>
+        <w:rPr>
+          <w:rFonts w:ascii="Garamond" w:hAnsi="Garamond"/>
+        </w:rPr>
+      </w:pPr>
+      <w:r>
+        <w:rPr>
+          <w:rFonts w:ascii="Garamond" w:hAnsi="Garamond"/>
+        </w:rPr>
+        <w:t xml:space="preserve">{%p if </w:t>
+      </w:r>
+      <w:proofErr w:type="spellStart"/>
+      <w:r>
+        <w:rPr>
+          <w:rFonts w:ascii="Garamond" w:hAnsi="Garamond"/>
+        </w:rPr>
+        <w:t>other_parties</w:t>
+      </w:r>
+      <w:proofErr w:type="spellEnd"/>
+      <w:r>
+        <w:rPr>
+          <w:rFonts w:ascii="Garamond" w:hAnsi="Garamond"/>
+        </w:rPr>
+        <w:t>[0</w:t>
+      </w:r>
+      <w:proofErr w:type="gramStart"/>
+      <w:r>
+        <w:rPr>
+          <w:rFonts w:ascii="Garamond" w:hAnsi="Garamond"/>
+        </w:rPr>
+        <w:t>].</w:t>
+      </w:r>
+      <w:proofErr w:type="spellStart"/>
+      <w:r>
+        <w:rPr>
+          <w:rFonts w:ascii="Garamond" w:hAnsi="Garamond"/>
+        </w:rPr>
+        <w:t>phone</w:t>
+      </w:r>
+      <w:proofErr w:type="gramEnd"/>
+      <w:r>
+        <w:rPr>
+          <w:rFonts w:ascii="Garamond" w:hAnsi="Garamond"/>
+        </w:rPr>
+        <w:t>_number</w:t>
+      </w:r>
+      <w:r>
+        <w:rPr>
+          <w:rFonts w:ascii="Garamond" w:hAnsi="Garamond"/>
+        </w:rPr>
+        <w:t>s</w:t>
+      </w:r>
+      <w:proofErr w:type="spellEnd"/>
+      <w:r>
+        <w:rPr>
+          <w:rFonts w:ascii="Garamond" w:hAnsi="Garamond"/>
+        </w:rPr>
+        <w:t xml:space="preserve">() or </w:t>
+      </w:r>
+      <w:proofErr w:type="spellStart"/>
+      <w:r>
+        <w:rPr>
+          <w:rFonts w:ascii="Garamond" w:hAnsi="Garamond"/>
+        </w:rPr>
+        <w:t>other_parties</w:t>
+      </w:r>
+      <w:proofErr w:type="spellEnd"/>
+      <w:r>
+        <w:rPr>
+          <w:rFonts w:ascii="Garamond" w:hAnsi="Garamond"/>
+        </w:rPr>
+        <w:t>[0].email %}</w:t>
+      </w:r>
+    </w:p>
+    <w:p>
+      <w:pPr>
+        <w:rPr>
+          <w:rFonts w:ascii="Garamond" w:hAnsi="Garamond"/>
+        </w:rPr>
+      </w:pPr>
+      <w:r>
+        <w:rPr>
+          <w:rFonts w:ascii="Garamond" w:hAnsi="Garamond"/>
+        </w:rPr>
+        <w:t>My landlord’s name, address, and contact information are as follows:</w:t>
+      </w:r>
+    </w:p>
+    <w:p>
+      <w:pPr>
+        <w:rPr>
+          <w:rFonts w:ascii="Garamond" w:hAnsi="Garamond"/>
+        </w:rPr>
+      </w:pPr>
+      <w:r>
+        <w:rPr>
+          <w:rFonts w:ascii="Garamond" w:hAnsi="Garamond"/>
+        </w:rPr>
+        <w:t>{%p else %}</w:t>
+      </w:r>
+    </w:p>
+    <w:p>
+      <w:pPr>
+        <w:rPr>
+          <w:rFonts w:ascii="Garamond" w:hAnsi="Garamond"/>
+        </w:rPr>
+      </w:pPr>
+      <w:r>
+        <w:rPr>
+          <w:rFonts w:ascii="Garamond" w:hAnsi="Garamond"/>
+        </w:rPr>
+        <w:t>My landlord's name</w:t>
+      </w:r>
+      <w:r>
+        <w:rPr>
+          <w:rFonts w:ascii="Garamond" w:hAnsi="Garamond"/>
+        </w:rPr>
+        <w:t xml:space="preserve"> and </w:t>
+      </w:r>
+      <w:r>
+        <w:rPr>
+          <w:rFonts w:ascii="Garamond" w:hAnsi="Garamond"/>
+        </w:rPr>
+        <w:t>address are as follows:</w:t>
+      </w:r>
+    </w:p>
+    <w:p>
+      <w:pPr>
+        <w:rPr>
+          <w:rFonts w:ascii="Garamond" w:hAnsi="Garamond"/>
+        </w:rPr>
+      </w:pPr>
+      <w:r>
+        <w:rPr>
+          <w:rFonts w:ascii="Garamond" w:hAnsi="Garamond"/>
+        </w:rPr>
         <w:t>{%p endif %}</w:t>
       </w:r>
     </w:p>
     <w:p>
       <w:pPr>
-        <w:rPr>
-          <w:rFonts w:ascii="Garamond" w:hAnsi="Garamond"/>
-        </w:rPr>
-      </w:pPr>
-    </w:p>
-    <w:p>
-      <w:pPr>
-        <w:rPr>
-          <w:rFonts w:ascii="Garamond" w:hAnsi="Garamond"/>
-        </w:rPr>
-      </w:pPr>
-      <w:r>
-        <w:rPr>
-          <w:rFonts w:ascii="Garamond" w:hAnsi="Garamond"/>
-        </w:rPr>
-        <w:t>My landlord's name and address are as follows:</w:t>
-      </w:r>
-    </w:p>
-    <w:p>
-      <w:pPr>
         <w:contextualSpacing/>
         <w:rPr>
           <w:rFonts w:ascii="Garamond" w:hAnsi="Garamond"/>
         </w:rPr>
       </w:pPr>
+      <w:proofErr w:type="gramStart"/>
       <w:r>
         <w:rPr>
           <w:rFonts w:ascii="Garamond" w:hAnsi="Garamond"/>
@@ -1074,6 +1545,97 @@
         <w:rPr>
           <w:rFonts w:ascii="Garamond" w:hAnsi="Garamond"/>
         </w:rPr>
+        <w:t>other</w:t>
+      </w:r>
+      <w:proofErr w:type="gramEnd"/>
+      <w:r>
+        <w:rPr>
+          <w:rFonts w:ascii="Garamond" w:hAnsi="Garamond"/>
+        </w:rPr>
+        <w:t>_parties</w:t>
+      </w:r>
+      <w:proofErr w:type="spellEnd"/>
+      <w:r>
+        <w:rPr>
+          <w:rFonts w:ascii="Garamond" w:hAnsi="Garamond"/>
+        </w:rPr>
+        <w:t>[0].</w:t>
+      </w:r>
+      <w:proofErr w:type="spellStart"/>
+      <w:r>
+        <w:rPr>
+          <w:rFonts w:ascii="Garamond" w:hAnsi="Garamond"/>
+        </w:rPr>
+        <w:t>name.first</w:t>
+      </w:r>
+      <w:proofErr w:type="spellEnd"/>
+      <w:r>
+        <w:rPr>
+          <w:rFonts w:ascii="Garamond" w:hAnsi="Garamond"/>
+        </w:rPr>
+        <w:t xml:space="preserve"> }}</w:t>
+      </w:r>
+    </w:p>
+    <w:p>
+      <w:pPr>
+        <w:contextualSpacing/>
+        <w:rPr>
+          <w:rFonts w:ascii="Garamond" w:hAnsi="Garamond"/>
+        </w:rPr>
+      </w:pPr>
+      <w:proofErr w:type="gramStart"/>
+      <w:r>
+        <w:rPr>
+          <w:rFonts w:ascii="Garamond" w:hAnsi="Garamond"/>
+        </w:rPr>
+        <w:t xml:space="preserve">{{ </w:t>
+      </w:r>
+      <w:proofErr w:type="spellStart"/>
+      <w:r>
+        <w:rPr>
+          <w:rFonts w:ascii="Garamond" w:hAnsi="Garamond"/>
+        </w:rPr>
+        <w:t>other</w:t>
+      </w:r>
+      <w:proofErr w:type="gramEnd"/>
+      <w:r>
+        <w:rPr>
+          <w:rFonts w:ascii="Garamond" w:hAnsi="Garamond"/>
+        </w:rPr>
+        <w:t>_parties</w:t>
+      </w:r>
+      <w:proofErr w:type="spellEnd"/>
+      <w:r>
+        <w:rPr>
+          <w:rFonts w:ascii="Garamond" w:hAnsi="Garamond"/>
+        </w:rPr>
+        <w:t>[0].</w:t>
+      </w:r>
+      <w:proofErr w:type="spellStart"/>
+      <w:r>
+        <w:rPr>
+          <w:rFonts w:ascii="Garamond" w:hAnsi="Garamond"/>
+        </w:rPr>
+        <w:t>address_block</w:t>
+      </w:r>
+      <w:proofErr w:type="spellEnd"/>
+      <w:r>
+        <w:rPr>
+          <w:rFonts w:ascii="Garamond" w:hAnsi="Garamond"/>
+        </w:rPr>
+        <w:t>() }}</w:t>
+      </w:r>
+      <w:r>
+        <w:rPr>
+          <w:rFonts w:ascii="Garamond" w:hAnsi="Garamond"/>
+        </w:rPr>
+        <w:t xml:space="preserve">{% if </w:t>
+      </w:r>
+      <w:proofErr w:type="spellStart"/>
+      <w:r>
+        <w:rPr>
+          <w:rFonts w:ascii="Garamond" w:hAnsi="Garamond"/>
+        </w:rPr>
         <w:t>other_parties</w:t>
       </w:r>
       <w:proofErr w:type="spellEnd"/>
@@ -1088,14 +1650,26 @@
         <w:rPr>
           <w:rFonts w:ascii="Garamond" w:hAnsi="Garamond"/>
         </w:rPr>
-        <w:t>name.first</w:t>
-      </w:r>
-      <w:proofErr w:type="spellEnd"/>
-      <w:r>
-        <w:rPr>
-          <w:rFonts w:ascii="Garamond" w:hAnsi="Garamond"/>
-        </w:rPr>
-        <w:t xml:space="preserve"> }}</w:t>
+        <w:t>phone_numbers</w:t>
+      </w:r>
+      <w:proofErr w:type="spellEnd"/>
+      <w:r>
+        <w:rPr>
+          <w:rFonts w:ascii="Garamond" w:hAnsi="Garamond"/>
+        </w:rPr>
+        <w:t>()</w:t>
+      </w:r>
+      <w:r>
+        <w:rPr>
+          <w:rFonts w:ascii="Garamond" w:hAnsi="Garamond"/>
+        </w:rPr>
+        <w:t xml:space="preserve"> %</w:t>
+      </w:r>
+      <w:r>
+        <w:rPr>
+          <w:rFonts w:ascii="Garamond" w:hAnsi="Garamond"/>
+        </w:rPr>
+        <w:t>}</w:t>
       </w:r>
     </w:p>
     <w:p>
@@ -1138,7 +1712,7 @@
         <w:rPr>
           <w:rFonts w:ascii="Garamond" w:hAnsi="Garamond"/>
         </w:rPr>
-        <w:t>address_block</w:t>
+        <w:t>phone_numbers</w:t>
       </w:r>
       <w:proofErr w:type="spellEnd"/>
       <w:r>
@@ -1147,6 +1721,12 @@
         </w:rPr>
         <w:t>() }}</w:t>
       </w:r>
+      <w:r>
+        <w:rPr>
+          <w:rFonts w:ascii="Garamond" w:hAnsi="Garamond"/>
+        </w:rPr>
+        <w:t>{% endif %}</w:t>
+      </w:r>
     </w:p>
     <w:p>
       <w:pPr>
@@ -1181,85 +1761,51 @@
         <w:rPr>
           <w:rFonts w:ascii="Garamond" w:hAnsi="Garamond"/>
         </w:rPr>
-        <w:t>[0].</w:t>
-      </w:r>
-      <w:proofErr w:type="spellStart"/>
-      <w:r>
-        <w:rPr>
-          <w:rFonts w:ascii="Garamond" w:hAnsi="Garamond"/>
-        </w:rPr>
-        <w:t>phone_numbers</w:t>
-      </w:r>
-      <w:proofErr w:type="spellEnd"/>
-      <w:r>
-        <w:rPr>
-          <w:rFonts w:ascii="Garamond" w:hAnsi="Garamond"/>
-        </w:rPr>
-        <w:t>() }}</w:t>
-      </w:r>
-    </w:p>
-    <w:p>
-      <w:pPr>
-        <w:contextualSpacing/>
-        <w:rPr>
-          <w:rFonts w:ascii="Garamond" w:hAnsi="Garamond"/>
-        </w:rPr>
-      </w:pPr>
-      <w:proofErr w:type="gramStart"/>
-      <w:r>
-        <w:rPr>
-          <w:rFonts w:ascii="Garamond" w:hAnsi="Garamond"/>
-        </w:rPr>
-        <w:t xml:space="preserve">{{ </w:t>
-      </w:r>
-      <w:proofErr w:type="spellStart"/>
-      <w:r>
-        <w:rPr>
-          <w:rFonts w:ascii="Garamond" w:hAnsi="Garamond"/>
-        </w:rPr>
-        <w:t>showifdef</w:t>
-      </w:r>
-      <w:proofErr w:type="spellEnd"/>
-      <w:proofErr w:type="gramEnd"/>
-      <w:r>
-        <w:rPr>
-          <w:rFonts w:ascii="Garamond" w:hAnsi="Garamond"/>
-        </w:rPr>
-        <w:t>("</w:t>
-      </w:r>
-      <w:proofErr w:type="spellStart"/>
-      <w:r>
-        <w:rPr>
-          <w:rFonts w:ascii="Garamond" w:hAnsi="Garamond"/>
-        </w:rPr>
-        <w:t>other_parties</w:t>
-      </w:r>
-      <w:proofErr w:type="spellEnd"/>
-      <w:r>
-        <w:rPr>
-          <w:rFonts w:ascii="Garamond" w:hAnsi="Garamond"/>
-        </w:rPr>
-        <w:t>[0].email") }}</w:t>
-      </w:r>
-    </w:p>
-    <w:p>
-      <w:pPr>
-        <w:rPr>
-          <w:rFonts w:ascii="Garamond" w:hAnsi="Garamond"/>
-        </w:rPr>
-      </w:pPr>
-    </w:p>
-    <w:p>
-      <w:pPr>
-        <w:rPr>
-          <w:rFonts w:ascii="Garamond" w:hAnsi="Garamond"/>
-        </w:rPr>
-      </w:pPr>
-      <w:r>
-        <w:rPr>
-          <w:rFonts w:ascii="Garamond" w:hAnsi="Garamond"/>
-        </w:rPr>
-        <w:t>I would appreciate if you would please call me as soon as possible to schedule a time for this inspection, so that I can be home at that time.</w:t>
+        <w:t>[0].email</w:t>
+      </w:r>
+      <w:r>
+        <w:rPr>
+          <w:rFonts w:ascii="Garamond" w:hAnsi="Garamond"/>
+        </w:rPr>
+        <w:t xml:space="preserve"> </w:t>
+      </w:r>
+      <w:r>
+        <w:rPr>
+          <w:rFonts w:ascii="Garamond" w:hAnsi="Garamond"/>
+        </w:rPr>
+        <w:t>}}</w:t>
+      </w:r>
+    </w:p>
+    <w:p>
+      <w:pPr>
+        <w:rPr>
+          <w:rFonts w:ascii="Garamond" w:hAnsi="Garamond"/>
+        </w:rPr>
+      </w:pPr>
+    </w:p>
+    <w:p>
+      <w:pPr>
+        <w:rPr>
+          <w:rFonts w:ascii="Garamond" w:hAnsi="Garamond"/>
+        </w:rPr>
+      </w:pPr>
+      <w:r>
+        <w:rPr>
+          <w:rFonts w:ascii="Garamond" w:hAnsi="Garamond"/>
+        </w:rPr>
+        <w:t>I would appreciate if you would please c</w:t>
+      </w:r>
+      <w:r>
+        <w:rPr>
+          <w:rFonts w:ascii="Garamond" w:hAnsi="Garamond"/>
+        </w:rPr>
+        <w:t>ontact</w:t>
+      </w:r>
+      <w:r>
+        <w:rPr>
+          <w:rFonts w:ascii="Garamond" w:hAnsi="Garamond"/>
+        </w:rPr>
+        <w:t xml:space="preserve"> me as soon as possible to schedule a time for this inspection, so that I can be home at that time.</w:t>
       </w:r>
     </w:p>
     <w:p>

</xml_diff>